<commit_message>
Update Final Lab Report_23.01.24_Final_version.docx
updated lab report
</commit_message>
<xml_diff>
--- a/project_3_team_E/Final Lab Report_23.01.24_Final_version.docx
+++ b/project_3_team_E/Final Lab Report_23.01.24_Final_version.docx
@@ -484,7 +484,15 @@
         <w:t xml:space="preserve">representations </w:t>
       </w:r>
       <w:r>
-        <w:t xml:space="preserve">are used instead, the question arises as to which features are used to measure whether a song sounds similar to </w:t>
+        <w:t xml:space="preserve">are used instead, the question arises as to which features are used to measure whether a song sounds </w:t>
+      </w:r>
+      <w:proofErr w:type="gramStart"/>
+      <w:r>
+        <w:t>similar to</w:t>
+      </w:r>
+      <w:proofErr w:type="gramEnd"/>
+      <w:r>
+        <w:t xml:space="preserve"> </w:t>
       </w:r>
       <w:r>
         <w:t>a specific query song, because the similarity of music is highly subjective.</w:t>
@@ -616,7 +624,15 @@
         <w:t xml:space="preserve">Music4All-Onion is a large-scale, multi-modal music data set, which expands the Music4All-dataset with additional features and meta-data. </w:t>
       </w:r>
       <w:r>
-        <w:t xml:space="preserve">The dataset provides many audio, video and metadata features of 109,269 music pieces. The data was extracted from the platform last.fm </w:t>
+        <w:t xml:space="preserve">The dataset provides many </w:t>
+      </w:r>
+      <w:proofErr w:type="gramStart"/>
+      <w:r>
+        <w:t>audio</w:t>
+      </w:r>
+      <w:proofErr w:type="gramEnd"/>
+      <w:r>
+        <w:t xml:space="preserve">, video and metadata features of 109,269 music pieces. The data was extracted from the platform last.fm </w:t>
       </w:r>
       <w:r>
         <w:fldChar w:fldCharType="begin"/>
@@ -896,8 +912,13 @@
       <w:pPr>
         <w:pStyle w:val="Algorithm"/>
       </w:pPr>
-      <w:r>
-        <w:t>Blf-</w:t>
+      <w:proofErr w:type="spellStart"/>
+      <w:r>
+        <w:t>Blf</w:t>
+      </w:r>
+      <w:proofErr w:type="spellEnd"/>
+      <w:r>
+        <w:t>-</w:t>
       </w:r>
       <w:r>
         <w:t>C</w:t>
@@ -911,6 +932,24 @@
       <w:r>
         <w:t xml:space="preserve">dataset contains data about the correlation pattern of block-level features. </w:t>
       </w:r>
+      <w:r>
+        <w:fldChar w:fldCharType="begin"/>
+      </w:r>
+      <w:r>
+        <w:instrText xml:space="preserve"> ADDIN ZOTERO_ITEM CSL_CITATION {"citationID":"G16VYSAs","properties":{"formattedCitation":"[1]","plainCitation":"[1]","noteIndex":0},"citationItems":[{"id":1480,"uris":["http://zotero.org/groups/5283475/items/U8RFDYWK"],"itemData":{"id":1480,"type":"article-journal","abstract":"Music4All-Onion is a large-scale, multi-modal music dataset that expands the Music4All dataset by including 26 additional audio, video, and metadata features for 109,269 music pieces and provides a set of 252,984,396 listening records of 119,140 users, extracted from the online music platform Last.fm . If you make use of this dataset, please cite the following paper: @inproceedings{DBLP:conf/cikm/MoscatiPDZS22, author = {Marta Moscati and Emilia Parada{-}Cabaleiro and Yashar Deldjoo and Eva Zangerle and Markus Schedl}, editor = {Mohammad Al Hasan and Li Xiong}, title = {Music4All-Onion - {A} Large-Scale Multi-faceted Content-Centric Music Recommendation Dataset}, booktitle = {Proceedings of the 31st {ACM} International Conference on Information {\\&amp;} Knowledge Management, Atlanta, GA, USA, October 17-21, 2022}, pages = {4339--4343}, publisher = {{ACM}}, year = {2022}, url = {https://doi.org/10.1145/3511808.3557656}, doi = {10.1145/3511808.3557656}, timestamp = {Wed, 19 Oct 2022 17:09:02 +0200}, biburl = {https://dblp.org/rec/conf/cikm/MoscatiPDZS22.bib}, bibsource = {dblp computer science bibliography, https://dblp.org} }","DOI":"10.5281/zenodo.6609677","language":"en","source":"zenodo.org","title":"Music4All-Onion","URL":"https://zenodo.org/records/6609677","author":[{"family":"Moscati, M., Parada-Cabaleiro, E., Deldjoo, Y., Zangerle, E., &amp; Schedl, M.","given":""}],"accessed":{"date-parts":[["2023",11,14]]}}}],"schema":"https://github.com/citation-style-language/schema/raw/master/csl-citation.json"} </w:instrText>
+      </w:r>
+      <w:r>
+        <w:fldChar w:fldCharType="separate"/>
+      </w:r>
+      <w:r>
+        <w:rPr>
+          <w:rFonts w:cs="Linux Libertine"/>
+        </w:rPr>
+        <w:t>[1]</w:t>
+      </w:r>
+      <w:r>
+        <w:fldChar w:fldCharType="end"/>
+      </w:r>
     </w:p>
     <w:p>
       <w:pPr>
@@ -985,9 +1024,11 @@
       <w:pPr>
         <w:pStyle w:val="Algorithm"/>
       </w:pPr>
+      <w:proofErr w:type="spellStart"/>
       <w:r>
         <w:t>Mfcc</w:t>
       </w:r>
+      <w:proofErr w:type="spellEnd"/>
       <w:r>
         <w:t xml:space="preserve"> stats: This dataset contains a statistical summarization by concatenating the mean and flattened covariance matrix of the Mel Frequency Cepstral Coefficients (MFCCs). </w:t>
       </w:r>
@@ -1082,8 +1123,13 @@
       <w:pPr>
         <w:pStyle w:val="Algorithm"/>
       </w:pPr>
-      <w:r>
-        <w:t>Musicnn:</w:t>
+      <w:proofErr w:type="spellStart"/>
+      <w:r>
+        <w:t>Musicnn</w:t>
+      </w:r>
+      <w:proofErr w:type="spellEnd"/>
+      <w:r>
+        <w:t>:</w:t>
       </w:r>
       <w:r>
         <w:t xml:space="preserve"> </w:t>
@@ -1165,7 +1211,15 @@
         <w:pStyle w:val="Algorithm"/>
       </w:pPr>
       <w:r>
-        <w:t xml:space="preserve">In our retrieval systems we used the cosine similarity to find the songs that are most similar to the query song. </w:t>
+        <w:t xml:space="preserve">In our retrieval systems we used the cosine similarity to find the songs that are most </w:t>
+      </w:r>
+      <w:proofErr w:type="gramStart"/>
+      <w:r>
+        <w:t>similar to</w:t>
+      </w:r>
+      <w:proofErr w:type="gramEnd"/>
+      <w:r>
+        <w:t xml:space="preserve"> the query song. </w:t>
       </w:r>
     </w:p>
     <w:p>
@@ -1359,77 +1413,23 @@
     <w:p>
       <w:pPr>
         <w:pStyle w:val="Algorithm"/>
-        <w:rPr>
-          <w:color w:val="FF0000"/>
-        </w:rPr>
-      </w:pPr>
-      <w:r>
-        <w:rPr>
-          <w:color w:val="FF0000"/>
-        </w:rPr>
-        <w:t xml:space="preserve">We combined </w:t>
-      </w:r>
-      <w:r>
-        <w:rPr>
-          <w:color w:val="FF0000"/>
-        </w:rPr>
-        <w:t xml:space="preserve">the </w:t>
-      </w:r>
-      <w:r>
-        <w:rPr>
-          <w:color w:val="FF0000"/>
-        </w:rPr>
-        <w:t xml:space="preserve">representations bert and ivec256, which you can also see in the provided frontend. </w:t>
-      </w:r>
+      </w:pPr>
     </w:p>
     <w:p>
       <w:pPr>
         <w:pStyle w:val="Algorithm"/>
-        <w:rPr>
-          <w:color w:val="FF0000"/>
-        </w:rPr>
-      </w:pPr>
-      <w:r>
-        <w:rPr>
-          <w:color w:val="FF0000"/>
-        </w:rPr>
-        <w:t>First,</w:t>
-      </w:r>
-      <w:r>
-        <w:rPr>
-          <w:color w:val="FF0000"/>
-        </w:rPr>
-        <w:t xml:space="preserve"> we start by merging the two embedding bert and ivec256 in a variable merged_df based on the id column, then we apply the StandardScaler method from sklearn </w:t>
-      </w:r>
-      <w:r>
-        <w:rPr>
-          <w:color w:val="FF0000"/>
-        </w:rPr>
-        <w:t xml:space="preserve">after removing the id column, this function </w:t>
-      </w:r>
-      <w:r>
-        <w:rPr>
-          <w:color w:val="FF0000"/>
-        </w:rPr>
-        <w:t>standardizes</w:t>
-      </w:r>
-      <w:r>
-        <w:rPr>
-          <w:color w:val="FF0000"/>
-        </w:rPr>
-        <w:t xml:space="preserve"> the features of the combined data. This makes each feature vector with a mean of 0 and a standard deviation of 1. This is beneficial for our retrieval system because it makes the data on the same scale. After applying the standardization stape to the data we add the removed id column again and we pass the final </w:t>
-      </w:r>
-      <w:r>
-        <w:rPr>
-          <w:color w:val="FF0000"/>
-        </w:rPr>
-        <w:t>dataframe (df_normalized) to our retrieval function audio_based given also the query song id and cos_sim as similarity function.</w:t>
-      </w:r>
-    </w:p>
-    <w:p>
-      <w:pPr>
-        <w:pStyle w:val="Algorithm"/>
-      </w:pPr>
+      </w:pPr>
+      <w:r>
+        <w:t xml:space="preserve">We combined one textual and one audio feature using the BERT and the </w:t>
+      </w:r>
+      <w:proofErr w:type="spellStart"/>
+      <w:r>
+        <w:t>musicnn</w:t>
+      </w:r>
+      <w:proofErr w:type="spellEnd"/>
+      <w:r>
+        <w:t xml:space="preserve"> representations. We take the embeddings, convert them into matrices and then horizontally stack the matrices which returns a fused matrix of the two embeddings. Then we calculate the evaluation metrics using the fused matrix.</w:t>
+      </w:r>
     </w:p>
     <w:p>
       <w:pPr>
@@ -1489,8 +1489,13 @@
       <w:r>
         <w:t xml:space="preserve">for data analysis and data science purposes. The coding environment used is </w:t>
       </w:r>
-      <w:r>
-        <w:t xml:space="preserve">Jupyter Notebook as it supports the programming language </w:t>
+      <w:proofErr w:type="spellStart"/>
+      <w:r>
+        <w:t>Jupyter</w:t>
+      </w:r>
+      <w:proofErr w:type="spellEnd"/>
+      <w:r>
+        <w:t xml:space="preserve"> Notebook as it supports the programming language </w:t>
       </w:r>
       <w:r>
         <w:t>Python</w:t>
@@ -1721,7 +1726,23 @@
         <w:t>different</w:t>
       </w:r>
       <w:r>
-        <w:t xml:space="preserve"> representation of the lyrics, we created a wrapper function called “cos_sim” that takes two Numpy-arrays as input and reshapes them to 2d arrays so they can be used in the cosine similarity function which is provided by the Scikit-learn library.</w:t>
+        <w:t xml:space="preserve"> representation of the lyrics, we created a wrapper function called “</w:t>
+      </w:r>
+      <w:proofErr w:type="spellStart"/>
+      <w:r>
+        <w:t>cos_sim</w:t>
+      </w:r>
+      <w:proofErr w:type="spellEnd"/>
+      <w:r>
+        <w:t xml:space="preserve">” that takes two </w:t>
+      </w:r>
+      <w:proofErr w:type="spellStart"/>
+      <w:r>
+        <w:t>Numpy</w:t>
+      </w:r>
+      <w:proofErr w:type="spellEnd"/>
+      <w:r>
+        <w:t>-arrays as input and reshapes them to 2d arrays so they can be used in the cosine similarity function which is provided by the Scikit-learn library.</w:t>
       </w:r>
       <w:r>
         <w:rPr>
@@ -1730,7 +1751,15 @@
         <w:t xml:space="preserve"> </w:t>
       </w:r>
       <w:r>
-        <w:t>The result of the cos_sim function is the similarity score of the two arrays.</w:t>
+        <w:t xml:space="preserve">The result of the </w:t>
+      </w:r>
+      <w:proofErr w:type="spellStart"/>
+      <w:r>
+        <w:t>cos_sim</w:t>
+      </w:r>
+      <w:proofErr w:type="spellEnd"/>
+      <w:r>
+        <w:t xml:space="preserve"> function is the similarity score of the two arrays.</w:t>
       </w:r>
       <w:r>
         <w:rPr>
@@ -1739,7 +1768,15 @@
         <w:t xml:space="preserve"> </w:t>
       </w:r>
       <w:r>
-        <w:t>The similarity function cos_sim is then passed to the</w:t>
+        <w:t xml:space="preserve">The similarity function </w:t>
+      </w:r>
+      <w:proofErr w:type="spellStart"/>
+      <w:r>
+        <w:t>cos_sim</w:t>
+      </w:r>
+      <w:proofErr w:type="spellEnd"/>
+      <w:r>
+        <w:t xml:space="preserve"> is then passed to the</w:t>
       </w:r>
       <w:r>
         <w:rPr>
@@ -1769,11 +1806,75 @@
         <w:pStyle w:val="Algorithm"/>
       </w:pPr>
       <w:r>
-        <w:t xml:space="preserve">For further performance improvements the similarity of all queries to all queries was precalculated once for each embedding and then re-used for all following calculations. This was achieved by transforming each embedding into a matrix form and then using </w:t>
+        <w:t>For further performance improvements the similarity of all queries to all queries was precalculated once for each embedding and then re-used for all following calculations. This was achieved by transforming each embedding into a matrix form and then using matrix multiplication according to the formular described in chapter 2.5.</w:t>
+      </w:r>
+    </w:p>
+    <w:p>
+      <w:pPr>
+        <w:pStyle w:val="Head2"/>
+      </w:pPr>
+      <w:r>
+        <w:t>Random baseline</w:t>
+      </w:r>
+    </w:p>
+    <w:p>
+      <w:pPr>
+        <w:pStyle w:val="Algorithm"/>
+      </w:pPr>
+      <w:r>
+        <w:t>This retrieval system randomly selects n tracks and retrieves them, regardless of the given query track.</w:t>
+      </w:r>
+      <w:r>
+        <w:t xml:space="preserve"> we first shuffled the songs </w:t>
+      </w:r>
+      <w:r>
+        <w:t>in a random order</w:t>
+      </w:r>
+      <w:r>
+        <w:t xml:space="preserve">, so we get a different result each time the function is </w:t>
       </w:r>
       <w:r>
         <w:lastRenderedPageBreak/>
-        <w:t>matrix multiplication according to the formular described in chapter 2.5.</w:t>
+        <w:t xml:space="preserve">called. Then we excluded the query song from the data </w:t>
+      </w:r>
+      <w:r>
+        <w:t>frame,</w:t>
+      </w:r>
+      <w:r>
+        <w:t xml:space="preserve"> so it does not appear in the </w:t>
+      </w:r>
+      <w:r>
+        <w:t>result list</w:t>
+      </w:r>
+      <w:r>
+        <w:t>. Afterwards</w:t>
+      </w:r>
+      <w:r>
+        <w:t>,</w:t>
+      </w:r>
+      <w:r>
+        <w:t xml:space="preserve"> we retrieve </w:t>
+      </w:r>
+      <w:r>
+        <w:t xml:space="preserve">the </w:t>
+      </w:r>
+      <w:r>
+        <w:t>top N random songs and s</w:t>
+      </w:r>
+      <w:r>
+        <w:t>tore</w:t>
+      </w:r>
+      <w:r>
+        <w:t>d</w:t>
+      </w:r>
+      <w:r>
+        <w:t xml:space="preserve"> them </w:t>
+      </w:r>
+      <w:r>
+        <w:t>in</w:t>
+      </w:r>
+      <w:r>
+        <w:t xml:space="preserve"> the result list.</w:t>
       </w:r>
     </w:p>
     <w:p>
@@ -1781,63 +1882,67 @@
         <w:pStyle w:val="Head2"/>
       </w:pPr>
       <w:r>
-        <w:t>Random baseline</w:t>
-      </w:r>
-    </w:p>
-    <w:p>
-      <w:pPr>
-        <w:pStyle w:val="Algorithm"/>
-      </w:pPr>
-      <w:r>
-        <w:t>This retrieval system randomly selects n tracks and retrieves them, regardless of the given query track.</w:t>
-      </w:r>
-      <w:r>
-        <w:t xml:space="preserve"> we first shuffled the songs </w:t>
-      </w:r>
-      <w:r>
-        <w:t>in a random order</w:t>
-      </w:r>
-      <w:r>
-        <w:t xml:space="preserve">, so we get a different result each time the function is called. Then we excluded the query song from the data </w:t>
-      </w:r>
-      <w:r>
-        <w:t>frame,</w:t>
-      </w:r>
-      <w:r>
-        <w:t xml:space="preserve"> so it does not appear in the </w:t>
-      </w:r>
-      <w:r>
-        <w:t>result list</w:t>
-      </w:r>
-      <w:r>
-        <w:t>. Afterwards</w:t>
-      </w:r>
-      <w:r>
-        <w:t>,</w:t>
-      </w:r>
-      <w:r>
-        <w:t xml:space="preserve"> we retrieve </w:t>
-      </w:r>
-      <w:r>
-        <w:t xml:space="preserve">the </w:t>
-      </w:r>
-      <w:r>
-        <w:t>top N random songs and s</w:t>
-      </w:r>
-      <w:r>
-        <w:t>tore</w:t>
-      </w:r>
-      <w:r>
-        <w:t>d</w:t>
-      </w:r>
-      <w:r>
-        <w:t xml:space="preserve"> them </w:t>
-      </w:r>
-      <w:r>
-        <w:t>in</w:t>
-      </w:r>
-      <w:r>
-        <w:t xml:space="preserve"> the result list.</w:t>
+        <w:t>text-based retrieval functions</w:t>
+      </w:r>
+    </w:p>
+    <w:p>
+      <w:pPr>
+        <w:spacing w:line="240" w:lineRule="auto"/>
+      </w:pPr>
+      <w:r>
+        <w:t xml:space="preserve">The </w:t>
+      </w:r>
+      <w:r>
+        <w:t>text-based</w:t>
+      </w:r>
+      <w:r>
+        <w:t xml:space="preserve"> function takes as input parameters the similarity function which is cosine similarity, the feature </w:t>
+      </w:r>
+      <w:r>
+        <w:t>representation,</w:t>
+      </w:r>
+      <w:r>
+        <w:t xml:space="preserve"> and the query song id. The function searches for the query song in the representation and extracts the row vector representing the song. </w:t>
+      </w:r>
+    </w:p>
+    <w:p>
+      <w:pPr>
+        <w:spacing w:line="240" w:lineRule="auto"/>
+      </w:pPr>
+      <w:r>
+        <w:t>Then we create an array which is called similarities to store the</w:t>
+      </w:r>
+    </w:p>
+    <w:p>
+      <w:pPr>
+        <w:spacing w:line="240" w:lineRule="auto"/>
+      </w:pPr>
+      <w:r>
+        <w:t>similarity scores. Afterwards, the text</w:t>
+      </w:r>
+      <w:r>
+        <w:t>-</w:t>
+      </w:r>
+      <w:r>
+        <w:t>based</w:t>
+      </w:r>
+      <w:r>
+        <w:t xml:space="preserve"> retrieval</w:t>
+      </w:r>
+      <w:r>
+        <w:t xml:space="preserve"> function iterates through all the rows in th</w:t>
+      </w:r>
+      <w:r>
+        <w:t xml:space="preserve">e </w:t>
+      </w:r>
+      <w:r>
+        <w:t>dataset</w:t>
+      </w:r>
+      <w:r>
+        <w:t xml:space="preserve"> which contains the features</w:t>
+      </w:r>
+      <w:r>
+        <w:t>. The similarities between the query-vector and track-vector are then calculated using cosine similarity. The song-id as well as the similarity-score are then saved in the similarities list. Afterwards, we sort the list in decreasing order of the similarity score and retrieve the ids of the 10 most similar songs.</w:t>
       </w:r>
     </w:p>
     <w:p>
@@ -1845,7 +1950,7 @@
         <w:pStyle w:val="Head2"/>
       </w:pPr>
       <w:r>
-        <w:t>text-based retrieval functions</w:t>
+        <w:t>Audio-based retrieval functions</w:t>
       </w:r>
     </w:p>
     <w:p>
@@ -1853,75 +1958,17 @@
         <w:spacing w:line="240" w:lineRule="auto"/>
       </w:pPr>
       <w:r>
-        <w:t xml:space="preserve">The </w:t>
-      </w:r>
-      <w:r>
-        <w:t>text-based</w:t>
-      </w:r>
-      <w:r>
-        <w:t xml:space="preserve"> function takes as input parameters the similarity function which is cosine similarity, the feature </w:t>
-      </w:r>
-      <w:r>
-        <w:t>representation,</w:t>
-      </w:r>
-      <w:r>
-        <w:t xml:space="preserve"> and the query song id. The function searches for the query song in the representation and extracts the row vector representing the song. </w:t>
-      </w:r>
-    </w:p>
-    <w:p>
-      <w:pPr>
-        <w:spacing w:line="240" w:lineRule="auto"/>
-      </w:pPr>
-      <w:r>
-        <w:t>Then we create an array which is called similarities to store the</w:t>
-      </w:r>
-    </w:p>
-    <w:p>
-      <w:pPr>
-        <w:spacing w:line="240" w:lineRule="auto"/>
-      </w:pPr>
-      <w:r>
-        <w:t>similarity scores. Afterwards, the text</w:t>
-      </w:r>
-      <w:r>
-        <w:t>-</w:t>
-      </w:r>
-      <w:r>
-        <w:t>based</w:t>
-      </w:r>
-      <w:r>
-        <w:t xml:space="preserve"> retrieval</w:t>
-      </w:r>
-      <w:r>
-        <w:t xml:space="preserve"> function iterates through all the rows in th</w:t>
-      </w:r>
-      <w:r>
-        <w:t xml:space="preserve">e </w:t>
-      </w:r>
-      <w:r>
-        <w:t>dataset</w:t>
-      </w:r>
-      <w:r>
-        <w:t xml:space="preserve"> which contains the features</w:t>
-      </w:r>
-      <w:r>
-        <w:t>. The similarities between the query-vector and track-vector are then calculated using cosine similarity. The song-id as well as the similarity-score are then saved in the similarities list. Afterwards, we sort the list in decreasing order of the similarity score and retrieve the ids of the 10 most similar songs.</w:t>
-      </w:r>
-    </w:p>
-    <w:p>
-      <w:pPr>
-        <w:pStyle w:val="Head2"/>
-      </w:pPr>
-      <w:r>
-        <w:t>Audio-based retrieval functions</w:t>
-      </w:r>
-    </w:p>
-    <w:p>
-      <w:pPr>
-        <w:spacing w:line="240" w:lineRule="auto"/>
-      </w:pPr>
-      <w:r>
-        <w:t>For the audio-based retrieval systems, we used the same 3 query songs as we used for Task 1. We used the representations explained in chapter 2.3. For all these representations we calculated the cosine similarity. The results for all 3 query tracks are displayed in the provided main.ipynb file. The function takes the query-id, representation feature, number of tracks to retrieve as well as the similarity function as input, calculates the similarity and sorts the retrieved tracks in decreasing order of their similarity score.</w:t>
+        <w:t xml:space="preserve">For the audio-based retrieval systems, we used the same 3 query songs as we used for Task 1. We used the representations explained in chapter 2.3. For all these representations we calculated the cosine similarity. The results for all 3 query tracks are displayed in the provided </w:t>
+      </w:r>
+      <w:proofErr w:type="spellStart"/>
+      <w:proofErr w:type="gramStart"/>
+      <w:r>
+        <w:t>main.ipynb</w:t>
+      </w:r>
+      <w:proofErr w:type="spellEnd"/>
+      <w:proofErr w:type="gramEnd"/>
+      <w:r>
+        <w:t xml:space="preserve"> file. The function takes the query-id, representation feature, number of tracks to retrieve as well as the similarity function as input, calculates the similarity and sorts the retrieved tracks in decreasing order of their similarity score.</w:t>
       </w:r>
     </w:p>
     <w:p>
@@ -1957,15 +2004,28 @@
         <w:t>Evaluation</w:t>
       </w:r>
       <w:r>
-        <w:t xml:space="preserve"> Metrics</w:t>
-      </w:r>
+        <w:t xml:space="preserve"> </w:t>
+      </w:r>
+      <w:proofErr w:type="spellStart"/>
+      <w:r>
+        <w:t>Metrics</w:t>
+      </w:r>
+      <w:proofErr w:type="spellEnd"/>
     </w:p>
     <w:p>
       <w:pPr>
         <w:spacing w:line="240" w:lineRule="auto"/>
       </w:pPr>
       <w:r>
-        <w:t xml:space="preserve">To evaluate all the 11 music retrieval system we calculated different </w:t>
+        <w:t xml:space="preserve">To evaluate all the </w:t>
+      </w:r>
+      <w:proofErr w:type="gramStart"/>
+      <w:r>
+        <w:t>11 music</w:t>
+      </w:r>
+      <w:proofErr w:type="gramEnd"/>
+      <w:r>
+        <w:t xml:space="preserve"> retrieval system we calculated different </w:t>
       </w:r>
       <w:r>
         <w:t>evaluation metrics</w:t>
@@ -2021,7 +2081,15 @@
         <w:spacing w:line="240" w:lineRule="auto"/>
       </w:pPr>
       <w:r>
-        <w:t>In our music retrieval system a retrieved song is considered relevant if it has at least one genre in common with the query song.</w:t>
+        <w:t xml:space="preserve">In our music retrieval </w:t>
+      </w:r>
+      <w:proofErr w:type="gramStart"/>
+      <w:r>
+        <w:t>system</w:t>
+      </w:r>
+      <w:proofErr w:type="gramEnd"/>
+      <w:r>
+        <w:t xml:space="preserve"> a retrieved song is considered relevant if it has at least one genre in common with the query song.</w:t>
       </w:r>
     </w:p>
     <w:p>
@@ -2037,11 +2105,16 @@
         <w:t xml:space="preserve">For the calculation of precision and recall </w:t>
       </w:r>
       <w:r>
-        <w:t>we first obtained the genres of our retrieved results and put them into a list which consists of ids and genres of retrieved songs. This list is one of the parameters for the precision_at_</w:t>
+        <w:t xml:space="preserve">we first obtained the genres of our retrieved results and put them into a list which consists of ids and genres of retrieved songs. This list is one of the parameters for the </w:t>
+      </w:r>
+      <w:proofErr w:type="spellStart"/>
+      <w:r>
+        <w:t>precision_at_</w:t>
       </w:r>
       <w:r>
         <w:t>k</w:t>
       </w:r>
+      <w:proofErr w:type="spellEnd"/>
       <w:r>
         <w:t xml:space="preserve"> fu</w:t>
       </w:r>
@@ -2055,10 +2128,7 @@
         <w:t xml:space="preserve"> </w:t>
       </w:r>
       <w:r>
-        <w:t xml:space="preserve">We also need k as a </w:t>
-      </w:r>
-      <w:r>
-        <w:t>parameter as well as the id and genre of the query track. Afterwards we store the top k results into a variable and compare the genres of the top k results with the query genre and count how many of the retrieved results are relevant (a result is relevant if it has at least one common genre with the query track). Finally, we divide the relevant retrieved results by k.</w:t>
+        <w:t>We also need k as a parameter as well as the id and genre of the query track. Afterwards we store the top k results into a variable and compare the genres of the top k results with the query genre and count how many of the retrieved results are relevant (a result is relevant if it has at least one common genre with the query track). Finally, we divide the relevant retrieved results by k.</w:t>
       </w:r>
     </w:p>
     <w:p>
@@ -2155,7 +2225,15 @@
         <w:t xml:space="preserve"> be presented in the retrieved list by the RS</w:t>
       </w:r>
       <w:r>
-        <w:t>. Different methods have been proposed by researchers to calculate the diversity such as calculating the distance between two elements i and j in the recommended list. Cosine similarity can be also used as a distance function to calculate the diversity</w:t>
+        <w:t xml:space="preserve">. Different methods have been proposed by researchers to calculate the diversity such as calculating the distance between two elements </w:t>
+      </w:r>
+      <w:proofErr w:type="spellStart"/>
+      <w:r>
+        <w:t>i</w:t>
+      </w:r>
+      <w:proofErr w:type="spellEnd"/>
+      <w:r>
+        <w:t xml:space="preserve"> and j in the recommended list. Cosine similarity can be also used as a distance function to calculate the diversity</w:t>
       </w:r>
       <w:r>
         <w:t xml:space="preserve">. </w:t>
@@ -2248,19 +2326,33 @@
         <w:rPr>
           <w:lang w:val="en-GB"/>
         </w:rPr>
-        <w:t>This metric is similar to the Genre Diversity described in the last</w:t>
-      </w:r>
-    </w:p>
-    <w:p>
-      <w:pPr>
+        <w:t xml:space="preserve">This metric is </w:t>
+      </w:r>
+      <w:proofErr w:type="gramStart"/>
+      <w:r>
         <w:rPr>
           <w:lang w:val="en-GB"/>
         </w:rPr>
-      </w:pPr>
+        <w:t>similar to</w:t>
+      </w:r>
+      <w:proofErr w:type="gramEnd"/>
       <w:r>
         <w:rPr>
           <w:lang w:val="en-GB"/>
         </w:rPr>
+        <w:t xml:space="preserve"> the Genre Diversity described in the last</w:t>
+      </w:r>
+    </w:p>
+    <w:p>
+      <w:pPr>
+        <w:rPr>
+          <w:lang w:val="en-GB"/>
+        </w:rPr>
+      </w:pPr>
+      <w:r>
+        <w:rPr>
+          <w:lang w:val="en-GB"/>
+        </w:rPr>
         <w:t xml:space="preserve">chapter a way to measure the quality of the </w:t>
       </w:r>
       <w:r>
@@ -2335,16 +2427,66 @@
         <w:rPr>
           <w:lang w:val="en-GB"/>
         </w:rPr>
+        <w:t>number of unique genres within the dataset itself.</w:t>
+      </w:r>
+    </w:p>
+    <w:p>
+      <w:pPr>
+        <w:pStyle w:val="AckHead"/>
+      </w:pPr>
+      <w:r>
+        <w:t xml:space="preserve">5.4 </w:t>
+      </w:r>
+      <w:proofErr w:type="spellStart"/>
+      <w:r>
+        <w:t>nDCG</w:t>
+      </w:r>
+      <w:proofErr w:type="spellEnd"/>
+    </w:p>
+    <w:p>
+      <w:pPr>
+        <w:spacing w:line="240" w:lineRule="auto"/>
+        <w:rPr>
+          <w:lang w:eastAsia="zh-CN"/>
+        </w:rPr>
+      </w:pPr>
+      <w:r>
+        <w:rPr>
+          <w:rFonts w:hint="eastAsia"/>
+        </w:rPr>
+        <w:t>N</w:t>
+      </w:r>
+      <w:r>
+        <w:t xml:space="preserve">ormalized discounted cumulative gain (later referred in the current study as </w:t>
+      </w:r>
+      <w:proofErr w:type="spellStart"/>
+      <w:r>
+        <w:t>nDCG</w:t>
+      </w:r>
+      <w:proofErr w:type="spellEnd"/>
+      <w:r>
+        <w:t xml:space="preserve">) evaluates the results based on graded relevance, i.e. </w:t>
+      </w:r>
+      <w:proofErr w:type="spellStart"/>
+      <w:r>
+        <w:t>nDCG</w:t>
+      </w:r>
+      <w:proofErr w:type="spellEnd"/>
+      <w:r>
+        <w:t xml:space="preserve"> assumes</w:t>
+      </w:r>
+      <w:r>
+        <w:rPr>
+          <w:lang w:eastAsia="zh-CN"/>
+        </w:rPr>
+        <w:t xml:space="preserve"> the users prefer the elements in the </w:t>
+      </w:r>
+      <w:r>
+        <w:rPr>
+          <w:lang w:eastAsia="zh-CN"/>
+        </w:rPr>
         <w:lastRenderedPageBreak/>
-        <w:t>number of unique genres within the dataset itself.</w:t>
-      </w:r>
-    </w:p>
-    <w:p>
-      <w:pPr>
-        <w:pStyle w:val="AckHead"/>
-      </w:pPr>
-      <w:r>
-        <w:t>5.4 nDCG</w:t>
+        <w:t>list of retrieved results to be presented in the descending order of their degree of relevance. Its calculation can be summarized in the following four steps:</w:t>
       </w:r>
     </w:p>
     <w:p>
@@ -2356,18 +2498,9 @@
       </w:pPr>
       <w:r>
         <w:rPr>
-          <w:rFonts w:hint="eastAsia"/>
-        </w:rPr>
-        <w:t>N</w:t>
-      </w:r>
-      <w:r>
-        <w:t>ormalized discounted cumulative gain (later referred in the current study as nDCG) evaluates the results based on graded relevance, i.e. nDCG assumes</w:t>
-      </w:r>
-      <w:r>
-        <w:rPr>
           <w:lang w:eastAsia="zh-CN"/>
         </w:rPr>
-        <w:t xml:space="preserve"> the users prefer the elements in the list of retrieved results to be presented in the descending order of their degree of relevance. Its calculation can be summarized in the following four steps:</w:t>
+        <w:t>1) Calculate the degree of relevance of each element (later referred in the current study as gain) in the list of retrieved results.</w:t>
       </w:r>
     </w:p>
     <w:p>
@@ -2381,7 +2514,7 @@
         <w:rPr>
           <w:lang w:eastAsia="zh-CN"/>
         </w:rPr>
-        <w:t>1) Calculate the degree of relevance of each element (later referred in the current study as gain) in the list of retrieved results.</w:t>
+        <w:t>2) Assign the weight to the gain obtained from each element respectively according to its position in the list of retrieved results. Calculate the weighted sum of the gains. (later referred in the current study as DCG, i.e. Discounted Cumulative Gain)</w:t>
       </w:r>
     </w:p>
     <w:p>
@@ -2395,21 +2528,21 @@
         <w:rPr>
           <w:lang w:eastAsia="zh-CN"/>
         </w:rPr>
-        <w:t>2) Assign the weight to the gain obtained from each element respectively according to its position in the list of retrieved results. Calculate the weighted sum of the gains. (later referred in the current study as DCG, i.e. Discounted Cumulative Gain)</w:t>
-      </w:r>
-    </w:p>
-    <w:p>
-      <w:pPr>
-        <w:spacing w:line="240" w:lineRule="auto"/>
+        <w:t xml:space="preserve">3)  Generate an ideal list of the retrieved results by reordering the elements in the list in the descending order of their gains. Calculated the DCG score for the ideal list. (later referred in the current study as </w:t>
+      </w:r>
+      <w:proofErr w:type="spellStart"/>
+      <w:r>
         <w:rPr>
           <w:lang w:eastAsia="zh-CN"/>
         </w:rPr>
-      </w:pPr>
+        <w:t>iDCG</w:t>
+      </w:r>
+      <w:proofErr w:type="spellEnd"/>
       <w:r>
         <w:rPr>
           <w:lang w:eastAsia="zh-CN"/>
         </w:rPr>
-        <w:t>3)  Generate an ideal list of the retrieved results by reordering the elements in the list in the descending order of their gains. Calculated the DCG score for the ideal list. (later referred in the current study as iDCG, i.e. ideal Discounted Cumulative Gain)</w:t>
+        <w:t>, i.e. ideal Discounted Cumulative Gain)</w:t>
       </w:r>
     </w:p>
     <w:p>
@@ -2430,7 +2563,21 @@
         <w:rPr>
           <w:lang w:eastAsia="zh-CN"/>
         </w:rPr>
-        <w:t xml:space="preserve">) Divide the DCG score of the list of the retrieved results by the iDCG score. </w:t>
+        <w:t xml:space="preserve">) Divide the DCG score of the list of the retrieved results by the </w:t>
+      </w:r>
+      <w:proofErr w:type="spellStart"/>
+      <w:r>
+        <w:rPr>
+          <w:lang w:eastAsia="zh-CN"/>
+        </w:rPr>
+        <w:t>iDCG</w:t>
+      </w:r>
+      <w:proofErr w:type="spellEnd"/>
+      <w:r>
+        <w:rPr>
+          <w:lang w:eastAsia="zh-CN"/>
+        </w:rPr>
+        <w:t xml:space="preserve"> score. </w:t>
       </w:r>
       <w:r>
         <w:rPr>
@@ -2495,7 +2642,35 @@
         <w:rPr>
           <w:lang w:eastAsia="zh-CN"/>
         </w:rPr>
-        <w:t xml:space="preserve">The function written to calculate the nDCG score for currently study only consider the top k elements in the list of retrieved results. When evaluation the results of this particular study, k is set to 10. (The metric is thus referred in the result section as nDCG@10). </w:t>
+        <w:t xml:space="preserve">The function written to calculate the </w:t>
+      </w:r>
+      <w:proofErr w:type="spellStart"/>
+      <w:r>
+        <w:rPr>
+          <w:lang w:eastAsia="zh-CN"/>
+        </w:rPr>
+        <w:t>nDCG</w:t>
+      </w:r>
+      <w:proofErr w:type="spellEnd"/>
+      <w:r>
+        <w:rPr>
+          <w:lang w:eastAsia="zh-CN"/>
+        </w:rPr>
+        <w:t xml:space="preserve"> score for currently study only consider the top k elements in the list of retrieved results. When evaluation the results of this </w:t>
+      </w:r>
+      <w:proofErr w:type="gramStart"/>
+      <w:r>
+        <w:rPr>
+          <w:lang w:eastAsia="zh-CN"/>
+        </w:rPr>
+        <w:t>particular study</w:t>
+      </w:r>
+      <w:proofErr w:type="gramEnd"/>
+      <w:r>
+        <w:rPr>
+          <w:lang w:eastAsia="zh-CN"/>
+        </w:rPr>
+        <w:t xml:space="preserve">, k is set to 10. (The metric is thus referred in the result section as nDCG@10). </w:t>
       </w:r>
     </w:p>
     <w:p>
@@ -2568,6 +2743,7 @@
           <w:lang w:eastAsia="zh-CN"/>
         </w:rPr>
       </w:pPr>
+      <w:proofErr w:type="spellStart"/>
       <w:r>
         <w:rPr>
           <w:lang w:eastAsia="zh-CN"/>
@@ -2581,6 +2757,7 @@
         </w:rPr>
         <w:t>query</w:t>
       </w:r>
+      <w:proofErr w:type="spellEnd"/>
       <w:r>
         <w:rPr>
           <w:lang w:eastAsia="zh-CN"/>
@@ -2598,7 +2775,21 @@
         <w:rPr>
           <w:lang w:eastAsia="zh-CN"/>
         </w:rPr>
-        <w:t xml:space="preserve"> refers to the set of genres of the track used to calculate the gain. The genre information is obtained from the id_genres_mmsr.tsv dataset.</w:t>
+        <w:t xml:space="preserve"> refers to the set of genres of the track used to calculate the gain. The genre information is obtained from the </w:t>
+      </w:r>
+      <w:proofErr w:type="spellStart"/>
+      <w:r>
+        <w:rPr>
+          <w:lang w:eastAsia="zh-CN"/>
+        </w:rPr>
+        <w:t>id_genres_mmsr.tsv</w:t>
+      </w:r>
+      <w:proofErr w:type="spellEnd"/>
+      <w:r>
+        <w:rPr>
+          <w:lang w:eastAsia="zh-CN"/>
+        </w:rPr>
+        <w:t xml:space="preserve"> dataset.</w:t>
       </w:r>
     </w:p>
     <w:p>
@@ -2619,7 +2810,21 @@
         <w:rPr>
           <w:lang w:eastAsia="zh-CN"/>
         </w:rPr>
-        <w:t>he weight to the gain was calculated with inverse logarithm of 2. The formulae adopted by the current study to calculate the nDCG are the following:</w:t>
+        <w:t xml:space="preserve">he weight to the gain was calculated with inverse logarithm of 2. The formulae adopted by the current study to calculate the </w:t>
+      </w:r>
+      <w:proofErr w:type="spellStart"/>
+      <w:r>
+        <w:rPr>
+          <w:lang w:eastAsia="zh-CN"/>
+        </w:rPr>
+        <w:t>nDCG</w:t>
+      </w:r>
+      <w:proofErr w:type="spellEnd"/>
+      <w:r>
+        <w:rPr>
+          <w:lang w:eastAsia="zh-CN"/>
+        </w:rPr>
+        <w:t xml:space="preserve"> are the following:</w:t>
       </w:r>
     </w:p>
     <w:p>
@@ -2699,7 +2904,39 @@
         <w:spacing w:line="240" w:lineRule="auto"/>
       </w:pPr>
       <w:r>
-        <w:t>We obtained the highest average precision of 0.4813 calculated over all query tracks using the musicnn feature combined the cosine similarity. The worst performing retrieval system based on precision was the early-fusion system combining the textual representation bert with the audio feature musicnn only achiving a precision of 0.3202.</w:t>
+        <w:t xml:space="preserve">We obtained the highest average precision of 0.4813 calculated over all query tracks using the </w:t>
+      </w:r>
+      <w:proofErr w:type="spellStart"/>
+      <w:r>
+        <w:t>musicnn</w:t>
+      </w:r>
+      <w:proofErr w:type="spellEnd"/>
+      <w:r>
+        <w:t xml:space="preserve"> feature combined the cosine similarity. The worst performing retrieval system based on precision was the early-fusion system combining the textual representation </w:t>
+      </w:r>
+      <w:proofErr w:type="spellStart"/>
+      <w:r>
+        <w:t>bert</w:t>
+      </w:r>
+      <w:proofErr w:type="spellEnd"/>
+      <w:r>
+        <w:t xml:space="preserve"> with the audio feature </w:t>
+      </w:r>
+      <w:proofErr w:type="spellStart"/>
+      <w:r>
+        <w:t>musicnn</w:t>
+      </w:r>
+      <w:proofErr w:type="spellEnd"/>
+      <w:r>
+        <w:t xml:space="preserve"> only </w:t>
+      </w:r>
+      <w:proofErr w:type="spellStart"/>
+      <w:r>
+        <w:t>achiving</w:t>
+      </w:r>
+      <w:proofErr w:type="spellEnd"/>
+      <w:r>
+        <w:t xml:space="preserve"> a precision of 0.3202.</w:t>
       </w:r>
     </w:p>
     <w:p>
@@ -2712,7 +2949,15 @@
         <w:spacing w:line="240" w:lineRule="auto"/>
       </w:pPr>
       <w:r>
-        <w:t>We received the highest average recall computed over all query tracks again using the musicnn dataset in combination with cosine similarity which was 0.0022. Both early and late fusion obtained the lowest recall of only 0.0009.</w:t>
+        <w:t xml:space="preserve">We received the highest average recall computed over all query tracks again using the </w:t>
+      </w:r>
+      <w:proofErr w:type="spellStart"/>
+      <w:r>
+        <w:t>musicnn</w:t>
+      </w:r>
+      <w:proofErr w:type="spellEnd"/>
+      <w:r>
+        <w:t xml:space="preserve"> dataset in combination with cosine similarity which was 0.0022. Both early and late fusion obtained the lowest recall of only 0.0009.</w:t>
       </w:r>
     </w:p>
     <w:p>
@@ -2727,10 +2972,7 @@
         <w:jc w:val="left"/>
       </w:pPr>
       <w:r>
-        <w:t xml:space="preserve">As follows you can see the Precision-Recall Curve when varying the number of retrieved tracks between 1 and 100. To make this plot we used a sample of 100 query tracks and calculated the </w:t>
-      </w:r>
-      <w:r>
-        <w:t>average precision and recall for each number of k. We used a random sample to reduce the computation time.</w:t>
+        <w:t>As follows you can see the Precision-Recall Curve when varying the number of retrieved tracks between 1 and 100. To make this plot we used a sample of 100 query tracks and calculated the average precision and recall for each number of k. We used a random sample to reduce the computation time.</w:t>
       </w:r>
     </w:p>
     <w:p>
@@ -2824,7 +3066,15 @@
         <w:fldChar w:fldCharType="end"/>
       </w:r>
       <w:r>
-        <w:t>: Precison-Recall plot</w:t>
+        <w:t xml:space="preserve">: </w:t>
+      </w:r>
+      <w:proofErr w:type="spellStart"/>
+      <w:r>
+        <w:t>Precison</w:t>
+      </w:r>
+      <w:proofErr w:type="spellEnd"/>
+      <w:r>
+        <w:t>-Recall plot</w:t>
       </w:r>
       <w:bookmarkEnd w:id="0"/>
     </w:p>
@@ -2937,7 +3187,6 @@
         <w:rPr>
           <w:noProof/>
         </w:rPr>
-        <w:lastRenderedPageBreak/>
         <w:drawing>
           <wp:inline distT="0" distB="0" distL="0" distR="0" wp14:anchorId="59A8CA1E" wp14:editId="6E34A5F9">
             <wp:extent cx="2875239" cy="2219325"/>
@@ -3078,7 +3327,31 @@
       </w:r>
       <w:r>
         <w:br/>
-        <w:t>would like to maximize this is equivalent to minimizing its negative. Consequently, a smaller diversity score indicates a more diverse retrieved list. We obtained the lowest diversity score of 4.7048 again using the musicnn representation. The highest score of 5.0797 was retrieved using the late fusion technique using BERT and musicnn as features. This could be interpreted that BERT and is a powerful embedding system that led to retrieving tracks more similar to the query track and therefore very small genre diversity has resulted.</w:t>
+        <w:t xml:space="preserve">would like to maximize this is equivalent to minimizing its negative. Consequently, a smaller diversity score indicates a more diverse retrieved list. We obtained the lowest diversity score of 4.7048 again using the </w:t>
+      </w:r>
+      <w:proofErr w:type="spellStart"/>
+      <w:r>
+        <w:t>musicnn</w:t>
+      </w:r>
+      <w:proofErr w:type="spellEnd"/>
+      <w:r>
+        <w:t xml:space="preserve"> representation. The highest score of 5.0797 was retrieved using the late fusion technique using BERT and </w:t>
+      </w:r>
+      <w:proofErr w:type="spellStart"/>
+      <w:r>
+        <w:t>musicnn</w:t>
+      </w:r>
+      <w:proofErr w:type="spellEnd"/>
+      <w:r>
+        <w:t xml:space="preserve"> as features. This could be interpreted that BERT and is a powerful embedding system that led to retrieving tracks more </w:t>
+      </w:r>
+      <w:proofErr w:type="gramStart"/>
+      <w:r>
+        <w:t>similar to</w:t>
+      </w:r>
+      <w:proofErr w:type="gramEnd"/>
+      <w:r>
+        <w:t xml:space="preserve"> the query track and therefore very small genre diversity has resulted.</w:t>
       </w:r>
     </w:p>
     <w:p>
@@ -3109,7 +3382,23 @@
         <w:spacing w:line="240" w:lineRule="auto"/>
       </w:pPr>
       <w:r>
-        <w:t>The next result section was concerned with the genre coverage@10 score. As mentioned in the methodology section, genre coverage assesses the proportion of unique genres covered in the retrieved list. Therefore, a higher genre coverage@10 score indicates a more diverse retrieved list. As can be seen from table 1, the highest genre coverage@10 score could be obtained with the audio-based retrieval system using the “musicnn” representation. Considering all implemented systems, the genre coverage only differs slightly. It ranges between 0.0343 and 0.0383. The lowest score was obtained using the text-based “bert” representation.</w:t>
+        <w:t>The next result section was concerned with the genre coverage@10 score. As mentioned in the methodology section, genre coverage assesses the proportion of unique genres covered in the retrieved list. Therefore, a higher genre coverage@10 score indicates a more diverse retrieved list. As can be seen from table 1, the highest genre coverage@10 score could be obtained with the audio-based retrieval system using the “</w:t>
+      </w:r>
+      <w:proofErr w:type="spellStart"/>
+      <w:r>
+        <w:t>musicnn</w:t>
+      </w:r>
+      <w:proofErr w:type="spellEnd"/>
+      <w:r>
+        <w:t>” representation. Considering all implemented systems, the genre coverage only differs slightly. It ranges between 0.0343 and 0.0383. The lowest score was obtained using the text-based “</w:t>
+      </w:r>
+      <w:proofErr w:type="spellStart"/>
+      <w:r>
+        <w:t>bert</w:t>
+      </w:r>
+      <w:proofErr w:type="spellEnd"/>
+      <w:r>
+        <w:t>” representation.</w:t>
       </w:r>
     </w:p>
     <w:p>
@@ -3149,7 +3438,15 @@
         <w:t>N</w:t>
       </w:r>
       <w:r>
-        <w:t xml:space="preserve">ow let us shift our focus to the results concerning the nDCG@10 score. As mentioned in the methodology section, a larger nDCG@10 score indicates a better performance of the retrieval system as the lists obtained from the results are more similar to their ideal counterparts when ranking is taken into account. </w:t>
+        <w:t xml:space="preserve">ow let us shift our focus to the results concerning the nDCG@10 score. As mentioned in the methodology section, a larger nDCG@10 score indicates a better performance of the retrieval system as the lists obtained from the results are more </w:t>
+      </w:r>
+      <w:proofErr w:type="gramStart"/>
+      <w:r>
+        <w:t>similar to</w:t>
+      </w:r>
+      <w:proofErr w:type="gramEnd"/>
+      <w:r>
+        <w:t xml:space="preserve"> their ideal counterparts when ranking is taken into account. </w:t>
       </w:r>
     </w:p>
     <w:p>
@@ -3168,7 +3465,35 @@
         <w:rPr>
           <w:color w:val="FF0000"/>
         </w:rPr>
-        <w:t>TODO Li: Add short evaluation of nDCG over all possible query  tracks!</w:t>
+        <w:t xml:space="preserve">TODO Li: Add short evaluation of </w:t>
+      </w:r>
+      <w:proofErr w:type="spellStart"/>
+      <w:r>
+        <w:rPr>
+          <w:color w:val="FF0000"/>
+        </w:rPr>
+        <w:t>nDCG</w:t>
+      </w:r>
+      <w:proofErr w:type="spellEnd"/>
+      <w:r>
+        <w:rPr>
+          <w:color w:val="FF0000"/>
+        </w:rPr>
+        <w:t xml:space="preserve"> over all possible </w:t>
+      </w:r>
+      <w:proofErr w:type="gramStart"/>
+      <w:r>
+        <w:rPr>
+          <w:color w:val="FF0000"/>
+        </w:rPr>
+        <w:t>query  tracks</w:t>
+      </w:r>
+      <w:proofErr w:type="gramEnd"/>
+      <w:r>
+        <w:rPr>
+          <w:color w:val="FF0000"/>
+        </w:rPr>
+        <w:t>!</w:t>
       </w:r>
     </w:p>
     <w:p>
@@ -3193,7 +3518,15 @@
         <w:spacing w:line="240" w:lineRule="auto"/>
       </w:pPr>
       <w:r>
-        <w:t xml:space="preserve">The results of the evaluation metrics show that the retrieval system using the musicnn dataset which includes features created with the help of deep neural networks in combination with cosine similarity achieved the best score for all metrics. </w:t>
+        <w:t xml:space="preserve">The results of the evaluation metrics show that the retrieval system using the </w:t>
+      </w:r>
+      <w:proofErr w:type="spellStart"/>
+      <w:r>
+        <w:t>musicnn</w:t>
+      </w:r>
+      <w:proofErr w:type="spellEnd"/>
+      <w:r>
+        <w:t xml:space="preserve"> dataset which includes features created with the help of deep neural networks in combination with cosine similarity achieved the best score for all metrics. </w:t>
       </w:r>
     </w:p>
     <w:p>
@@ -3457,12 +3790,21 @@
                 <w:sz w:val="22"/>
               </w:rPr>
             </w:pPr>
+            <w:proofErr w:type="spellStart"/>
             <w:r>
               <w:rPr>
                 <w:rFonts w:asciiTheme="majorBidi" w:hAnsiTheme="majorBidi"/>
                 <w:sz w:val="22"/>
               </w:rPr>
-              <w:t>Mfcc stats</w:t>
+              <w:t>Mfcc</w:t>
+            </w:r>
+            <w:proofErr w:type="spellEnd"/>
+            <w:r>
+              <w:rPr>
+                <w:rFonts w:asciiTheme="majorBidi" w:hAnsiTheme="majorBidi"/>
+                <w:sz w:val="22"/>
+              </w:rPr>
+              <w:t xml:space="preserve"> stats</w:t>
             </w:r>
           </w:p>
         </w:tc>
@@ -3602,12 +3944,21 @@
                 <w:sz w:val="22"/>
               </w:rPr>
             </w:pPr>
+            <w:proofErr w:type="spellStart"/>
             <w:r>
               <w:rPr>
                 <w:rFonts w:asciiTheme="majorBidi" w:hAnsiTheme="majorBidi"/>
                 <w:sz w:val="22"/>
               </w:rPr>
-              <w:t>Blf-Correlation</w:t>
+              <w:t>Blf</w:t>
+            </w:r>
+            <w:proofErr w:type="spellEnd"/>
+            <w:r>
+              <w:rPr>
+                <w:rFonts w:asciiTheme="majorBidi" w:hAnsiTheme="majorBidi"/>
+                <w:sz w:val="22"/>
+              </w:rPr>
+              <w:t>-Correlation</w:t>
             </w:r>
           </w:p>
         </w:tc>
@@ -3740,12 +4091,21 @@
                 <w:sz w:val="22"/>
               </w:rPr>
             </w:pPr>
+            <w:proofErr w:type="spellStart"/>
             <w:r>
               <w:rPr>
                 <w:rFonts w:asciiTheme="majorBidi" w:hAnsiTheme="majorBidi"/>
                 <w:sz w:val="22"/>
               </w:rPr>
-              <w:t>Ivec 256</w:t>
+              <w:t>Ivec</w:t>
+            </w:r>
+            <w:proofErr w:type="spellEnd"/>
+            <w:r>
+              <w:rPr>
+                <w:rFonts w:asciiTheme="majorBidi" w:hAnsiTheme="majorBidi"/>
+                <w:sz w:val="22"/>
+              </w:rPr>
+              <w:t xml:space="preserve"> 256</w:t>
             </w:r>
           </w:p>
         </w:tc>
@@ -3881,6 +4241,7 @@
                 <w:sz w:val="22"/>
               </w:rPr>
             </w:pPr>
+            <w:proofErr w:type="spellStart"/>
             <w:r>
               <w:rPr>
                 <w:rFonts w:asciiTheme="majorBidi" w:hAnsiTheme="majorBidi"/>
@@ -3888,6 +4249,7 @@
               </w:rPr>
               <w:t>musicnn</w:t>
             </w:r>
+            <w:proofErr w:type="spellEnd"/>
           </w:p>
         </w:tc>
         <w:tc>
@@ -4009,6 +4371,7 @@
                 <w:sz w:val="22"/>
               </w:rPr>
             </w:pPr>
+            <w:proofErr w:type="spellStart"/>
             <w:r>
               <w:rPr>
                 <w:rFonts w:asciiTheme="majorBidi" w:hAnsiTheme="majorBidi"/>
@@ -4016,6 +4379,7 @@
               </w:rPr>
               <w:t>Tf-Idf</w:t>
             </w:r>
+            <w:proofErr w:type="spellEnd"/>
           </w:p>
         </w:tc>
         <w:tc>
@@ -4754,7 +5118,23 @@
                 <w:rFonts w:asciiTheme="majorBidi" w:hAnsiTheme="majorBidi" w:cstheme="majorBidi"/>
                 <w:sz w:val="22"/>
               </w:rPr>
-              <w:t>(Bert, Musicnn)</w:t>
+              <w:t xml:space="preserve">(Bert, </w:t>
+            </w:r>
+            <w:proofErr w:type="spellStart"/>
+            <w:r>
+              <w:rPr>
+                <w:rFonts w:asciiTheme="majorBidi" w:hAnsiTheme="majorBidi" w:cstheme="majorBidi"/>
+                <w:sz w:val="22"/>
+              </w:rPr>
+              <w:t>Musicnn</w:t>
+            </w:r>
+            <w:proofErr w:type="spellEnd"/>
+            <w:r>
+              <w:rPr>
+                <w:rFonts w:asciiTheme="majorBidi" w:hAnsiTheme="majorBidi" w:cstheme="majorBidi"/>
+                <w:sz w:val="22"/>
+              </w:rPr>
+              <w:t>)</w:t>
             </w:r>
           </w:p>
         </w:tc>
@@ -4918,7 +5298,23 @@
                 <w:rFonts w:asciiTheme="majorBidi" w:hAnsiTheme="majorBidi" w:cstheme="majorBidi"/>
                 <w:sz w:val="22"/>
               </w:rPr>
-              <w:t>(Bert, Musicnn)</w:t>
+              <w:t xml:space="preserve">(Bert, </w:t>
+            </w:r>
+            <w:proofErr w:type="spellStart"/>
+            <w:r>
+              <w:rPr>
+                <w:rFonts w:asciiTheme="majorBidi" w:hAnsiTheme="majorBidi" w:cstheme="majorBidi"/>
+                <w:sz w:val="22"/>
+              </w:rPr>
+              <w:t>Musicnn</w:t>
+            </w:r>
+            <w:proofErr w:type="spellEnd"/>
+            <w:r>
+              <w:rPr>
+                <w:rFonts w:asciiTheme="majorBidi" w:hAnsiTheme="majorBidi" w:cstheme="majorBidi"/>
+                <w:sz w:val="22"/>
+              </w:rPr>
+              <w:t>)</w:t>
             </w:r>
           </w:p>
         </w:tc>
@@ -5495,7 +5891,63 @@
           <w:rFonts w:cs="Linux Libertine"/>
         </w:rPr>
         <w:tab/>
-        <w:t>Moscati, M., Parada-Cabaleiro, E., Deldjoo, Y., Zangerle, E., &amp; Schedl, M., „Music4All-Onion“, doi: 10.5281/zenodo.6609677.</w:t>
+        <w:t xml:space="preserve">Moscati, M., Parada-Cabaleiro, E., </w:t>
+      </w:r>
+      <w:proofErr w:type="spellStart"/>
+      <w:r>
+        <w:rPr>
+          <w:rFonts w:cs="Linux Libertine"/>
+        </w:rPr>
+        <w:t>Deldjoo</w:t>
+      </w:r>
+      <w:proofErr w:type="spellEnd"/>
+      <w:r>
+        <w:rPr>
+          <w:rFonts w:cs="Linux Libertine"/>
+        </w:rPr>
+        <w:t xml:space="preserve">, Y., Zangerle, E., &amp; </w:t>
+      </w:r>
+      <w:proofErr w:type="spellStart"/>
+      <w:r>
+        <w:rPr>
+          <w:rFonts w:cs="Linux Libertine"/>
+        </w:rPr>
+        <w:t>Schedl</w:t>
+      </w:r>
+      <w:proofErr w:type="spellEnd"/>
+      <w:r>
+        <w:rPr>
+          <w:rFonts w:cs="Linux Libertine"/>
+        </w:rPr>
+        <w:t>, M., „Music4All-</w:t>
+      </w:r>
+      <w:proofErr w:type="gramStart"/>
+      <w:r>
+        <w:rPr>
+          <w:rFonts w:cs="Linux Libertine"/>
+        </w:rPr>
+        <w:t>Onion“</w:t>
+      </w:r>
+      <w:proofErr w:type="gramEnd"/>
+      <w:r>
+        <w:rPr>
+          <w:rFonts w:cs="Linux Libertine"/>
+        </w:rPr>
+        <w:t xml:space="preserve">, </w:t>
+      </w:r>
+      <w:proofErr w:type="spellStart"/>
+      <w:r>
+        <w:rPr>
+          <w:rFonts w:cs="Linux Libertine"/>
+        </w:rPr>
+        <w:t>doi</w:t>
+      </w:r>
+      <w:proofErr w:type="spellEnd"/>
+      <w:r>
+        <w:rPr>
+          <w:rFonts w:cs="Linux Libertine"/>
+        </w:rPr>
+        <w:t>: 10.5281/zenodo.6609677.</w:t>
       </w:r>
     </w:p>
     <w:p>
@@ -5517,7 +5969,35 @@
           <w:rFonts w:cs="Linux Libertine"/>
         </w:rPr>
         <w:tab/>
-        <w:t xml:space="preserve">J. Devlin, M.-W. Chang, K. Lee, und K. Toutanova, „BERT: Pre-training of Deep Bidirectional Transformers for Language Understanding“. arXiv, 24. </w:t>
+        <w:t xml:space="preserve">J. Devlin, M.-W. Chang, K. Lee, und K. Toutanova, „BERT: Pre-training of Deep Bidirectional Transformers for Language </w:t>
+      </w:r>
+      <w:proofErr w:type="gramStart"/>
+      <w:r>
+        <w:rPr>
+          <w:rFonts w:cs="Linux Libertine"/>
+        </w:rPr>
+        <w:t>Understanding“</w:t>
+      </w:r>
+      <w:proofErr w:type="gramEnd"/>
+      <w:r>
+        <w:rPr>
+          <w:rFonts w:cs="Linux Libertine"/>
+        </w:rPr>
+        <w:t xml:space="preserve">. </w:t>
+      </w:r>
+      <w:proofErr w:type="spellStart"/>
+      <w:r>
+        <w:rPr>
+          <w:rFonts w:cs="Linux Libertine"/>
+        </w:rPr>
+        <w:t>arXiv</w:t>
+      </w:r>
+      <w:proofErr w:type="spellEnd"/>
+      <w:r>
+        <w:rPr>
+          <w:rFonts w:cs="Linux Libertine"/>
+        </w:rPr>
+        <w:t xml:space="preserve">, 24. </w:t>
       </w:r>
       <w:r>
         <w:rPr>
@@ -5546,7 +6026,21 @@
           <w:rFonts w:cs="Linux Libertine"/>
         </w:rPr>
         <w:tab/>
-        <w:t xml:space="preserve">V. Jayaswal, „Text Vectorization: Term Frequency — Inverse Document Frequency (TFIDF)“, Medium. </w:t>
+        <w:t>V. Jayaswal, „Text Vectorization: Term Frequency — Inverse Document Frequency (TFIDF</w:t>
+      </w:r>
+      <w:proofErr w:type="gramStart"/>
+      <w:r>
+        <w:rPr>
+          <w:rFonts w:cs="Linux Libertine"/>
+        </w:rPr>
+        <w:t>)“</w:t>
+      </w:r>
+      <w:proofErr w:type="gramEnd"/>
+      <w:r>
+        <w:rPr>
+          <w:rFonts w:cs="Linux Libertine"/>
+        </w:rPr>
+        <w:t xml:space="preserve">, Medium. </w:t>
       </w:r>
       <w:r>
         <w:rPr>
@@ -5575,7 +6069,21 @@
           <w:rFonts w:cs="Linux Libertine"/>
         </w:rPr>
         <w:tab/>
-        <w:t xml:space="preserve">D. Karani, „Introduction to Word Embedding and Word2Vec“, Medium. </w:t>
+        <w:t>D. Karani, „Introduction to Word Embedding and Word2</w:t>
+      </w:r>
+      <w:proofErr w:type="gramStart"/>
+      <w:r>
+        <w:rPr>
+          <w:rFonts w:cs="Linux Libertine"/>
+        </w:rPr>
+        <w:t>Vec“</w:t>
+      </w:r>
+      <w:proofErr w:type="gramEnd"/>
+      <w:r>
+        <w:rPr>
+          <w:rFonts w:cs="Linux Libertine"/>
+        </w:rPr>
+        <w:t xml:space="preserve">, Medium. </w:t>
       </w:r>
       <w:r>
         <w:rPr>
@@ -5603,7 +6111,63 @@
           <w:rFonts w:cs="Linux Libertine"/>
         </w:rPr>
         <w:tab/>
-        <w:t>K. Seyerlehner, G. Widmer, M. Schedl, und P. Knees, „Automatic Music Tag Classification Based On Block-Level Features“, Juli 2010, doi: 10.5281/ZENODO.849724.</w:t>
+        <w:t xml:space="preserve">K. </w:t>
+      </w:r>
+      <w:proofErr w:type="spellStart"/>
+      <w:r>
+        <w:rPr>
+          <w:rFonts w:cs="Linux Libertine"/>
+        </w:rPr>
+        <w:t>Seyerlehner</w:t>
+      </w:r>
+      <w:proofErr w:type="spellEnd"/>
+      <w:r>
+        <w:rPr>
+          <w:rFonts w:cs="Linux Libertine"/>
+        </w:rPr>
+        <w:t xml:space="preserve">, G. Widmer, M. </w:t>
+      </w:r>
+      <w:proofErr w:type="spellStart"/>
+      <w:r>
+        <w:rPr>
+          <w:rFonts w:cs="Linux Libertine"/>
+        </w:rPr>
+        <w:t>Schedl</w:t>
+      </w:r>
+      <w:proofErr w:type="spellEnd"/>
+      <w:r>
+        <w:rPr>
+          <w:rFonts w:cs="Linux Libertine"/>
+        </w:rPr>
+        <w:t xml:space="preserve">, und P. Knees, „Automatic Music Tag Classification Based On Block-Level </w:t>
+      </w:r>
+      <w:proofErr w:type="gramStart"/>
+      <w:r>
+        <w:rPr>
+          <w:rFonts w:cs="Linux Libertine"/>
+        </w:rPr>
+        <w:t>Features“</w:t>
+      </w:r>
+      <w:proofErr w:type="gramEnd"/>
+      <w:r>
+        <w:rPr>
+          <w:rFonts w:cs="Linux Libertine"/>
+        </w:rPr>
+        <w:t xml:space="preserve">, Juli 2010, </w:t>
+      </w:r>
+      <w:proofErr w:type="spellStart"/>
+      <w:r>
+        <w:rPr>
+          <w:rFonts w:cs="Linux Libertine"/>
+        </w:rPr>
+        <w:t>doi</w:t>
+      </w:r>
+      <w:proofErr w:type="spellEnd"/>
+      <w:r>
+        <w:rPr>
+          <w:rFonts w:cs="Linux Libertine"/>
+        </w:rPr>
+        <w:t>: 10.5281/ZENODO.849724.</w:t>
       </w:r>
     </w:p>
     <w:p>
@@ -5624,7 +6188,35 @@
           <w:rFonts w:cs="Linux Libertine"/>
         </w:rPr>
         <w:tab/>
-        <w:t xml:space="preserve">H. Eghbal-Zadeh, B. Lehner, M. Schedl, und G. Widmer, „I-Vectors for Timbre-Based Music Similarity and Music Artist Classification.“, in </w:t>
+        <w:t xml:space="preserve">H. Eghbal-Zadeh, B. Lehner, M. </w:t>
+      </w:r>
+      <w:proofErr w:type="spellStart"/>
+      <w:r>
+        <w:rPr>
+          <w:rFonts w:cs="Linux Libertine"/>
+        </w:rPr>
+        <w:t>Schedl</w:t>
+      </w:r>
+      <w:proofErr w:type="spellEnd"/>
+      <w:r>
+        <w:rPr>
+          <w:rFonts w:cs="Linux Libertine"/>
+        </w:rPr>
+        <w:t xml:space="preserve">, und G. Widmer, „I-Vectors for Timbre-Based Music Similarity and Music Artist </w:t>
+      </w:r>
+      <w:proofErr w:type="gramStart"/>
+      <w:r>
+        <w:rPr>
+          <w:rFonts w:cs="Linux Libertine"/>
+        </w:rPr>
+        <w:t>Classification.“</w:t>
+      </w:r>
+      <w:proofErr w:type="gramEnd"/>
+      <w:r>
+        <w:rPr>
+          <w:rFonts w:cs="Linux Libertine"/>
+        </w:rPr>
+        <w:t xml:space="preserve">, in </w:t>
       </w:r>
       <w:r>
         <w:rPr>
@@ -5659,8 +6251,23 @@
           <w:rFonts w:cs="Linux Libertine"/>
         </w:rPr>
         <w:tab/>
-        <w:t xml:space="preserve">B. Logan, „Mel frequency cepstral coefficients for music modeling.“, in </w:t>
-      </w:r>
+        <w:t xml:space="preserve">B. Logan, „Mel frequency cepstral coefficients for music </w:t>
+      </w:r>
+      <w:proofErr w:type="gramStart"/>
+      <w:r>
+        <w:rPr>
+          <w:rFonts w:cs="Linux Libertine"/>
+        </w:rPr>
+        <w:t>modeling.“</w:t>
+      </w:r>
+      <w:proofErr w:type="gramEnd"/>
+      <w:r>
+        <w:rPr>
+          <w:rFonts w:cs="Linux Libertine"/>
+        </w:rPr>
+        <w:t xml:space="preserve">, in </w:t>
+      </w:r>
+      <w:proofErr w:type="spellStart"/>
       <w:r>
         <w:rPr>
           <w:rFonts w:cs="Linux Libertine"/>
@@ -5669,6 +6276,7 @@
         </w:rPr>
         <w:t>Ismir</w:t>
       </w:r>
+      <w:proofErr w:type="spellEnd"/>
       <w:r>
         <w:rPr>
           <w:rFonts w:cs="Linux Libertine"/>
@@ -5695,7 +6303,35 @@
           <w:rFonts w:cs="Linux Libertine"/>
         </w:rPr>
         <w:tab/>
-        <w:t xml:space="preserve">K. Simonyan und A. Zisserman, „Very Deep Convolutional Networks for Large-Scale Image Recognition“. arXiv, 10. </w:t>
+        <w:t xml:space="preserve">K. Simonyan und A. Zisserman, „Very Deep Convolutional Networks for Large-Scale Image </w:t>
+      </w:r>
+      <w:proofErr w:type="gramStart"/>
+      <w:r>
+        <w:rPr>
+          <w:rFonts w:cs="Linux Libertine"/>
+        </w:rPr>
+        <w:t>Recognition“</w:t>
+      </w:r>
+      <w:proofErr w:type="gramEnd"/>
+      <w:r>
+        <w:rPr>
+          <w:rFonts w:cs="Linux Libertine"/>
+        </w:rPr>
+        <w:t xml:space="preserve">. </w:t>
+      </w:r>
+      <w:proofErr w:type="spellStart"/>
+      <w:r>
+        <w:rPr>
+          <w:rFonts w:cs="Linux Libertine"/>
+        </w:rPr>
+        <w:t>arXiv</w:t>
+      </w:r>
+      <w:proofErr w:type="spellEnd"/>
+      <w:r>
+        <w:rPr>
+          <w:rFonts w:cs="Linux Libertine"/>
+        </w:rPr>
+        <w:t xml:space="preserve">, 10. </w:t>
       </w:r>
       <w:r>
         <w:rPr>
@@ -5723,7 +6359,63 @@
           <w:rFonts w:cs="Linux Libertine"/>
         </w:rPr>
         <w:tab/>
-        <w:t xml:space="preserve">F. Rahutomo, T. Kitasuka, und M. Aritsugi, „Semantic cosine similarity“, in </w:t>
+        <w:t xml:space="preserve">F. </w:t>
+      </w:r>
+      <w:proofErr w:type="spellStart"/>
+      <w:r>
+        <w:rPr>
+          <w:rFonts w:cs="Linux Libertine"/>
+        </w:rPr>
+        <w:t>Rahutomo</w:t>
+      </w:r>
+      <w:proofErr w:type="spellEnd"/>
+      <w:r>
+        <w:rPr>
+          <w:rFonts w:cs="Linux Libertine"/>
+        </w:rPr>
+        <w:t xml:space="preserve">, T. </w:t>
+      </w:r>
+      <w:proofErr w:type="spellStart"/>
+      <w:r>
+        <w:rPr>
+          <w:rFonts w:cs="Linux Libertine"/>
+        </w:rPr>
+        <w:t>Kitasuka</w:t>
+      </w:r>
+      <w:proofErr w:type="spellEnd"/>
+      <w:r>
+        <w:rPr>
+          <w:rFonts w:cs="Linux Libertine"/>
+        </w:rPr>
+        <w:t xml:space="preserve">, und M. </w:t>
+      </w:r>
+      <w:proofErr w:type="spellStart"/>
+      <w:r>
+        <w:rPr>
+          <w:rFonts w:cs="Linux Libertine"/>
+        </w:rPr>
+        <w:t>Aritsugi</w:t>
+      </w:r>
+      <w:proofErr w:type="spellEnd"/>
+      <w:r>
+        <w:rPr>
+          <w:rFonts w:cs="Linux Libertine"/>
+        </w:rPr>
+        <w:t xml:space="preserve">, „Semantic cosine </w:t>
+      </w:r>
+      <w:proofErr w:type="gramStart"/>
+      <w:r>
+        <w:rPr>
+          <w:rFonts w:cs="Linux Libertine"/>
+        </w:rPr>
+        <w:t>similarity“</w:t>
+      </w:r>
+      <w:proofErr w:type="gramEnd"/>
+      <w:r>
+        <w:rPr>
+          <w:rFonts w:cs="Linux Libertine"/>
+        </w:rPr>
+        <w:t xml:space="preserve">, in </w:t>
       </w:r>
       <w:r>
         <w:rPr>
@@ -5758,56 +6450,101 @@
           <w:rFonts w:cs="Linux Libertine"/>
         </w:rPr>
         <w:tab/>
-        <w:t xml:space="preserve">A. Depeursinge und H. Müller, „Fusion Techniques for Combining Textual and Visual Information Retrieval“, in </w:t>
-      </w:r>
+        <w:t xml:space="preserve">A. </w:t>
+      </w:r>
+      <w:proofErr w:type="spellStart"/>
+      <w:r>
+        <w:rPr>
+          <w:rFonts w:cs="Linux Libertine"/>
+        </w:rPr>
+        <w:t>Depeursinge</w:t>
+      </w:r>
+      <w:proofErr w:type="spellEnd"/>
+      <w:r>
+        <w:rPr>
+          <w:rFonts w:cs="Linux Libertine"/>
+        </w:rPr>
+        <w:t xml:space="preserve"> und H. Müller, „Fusion Techniques for Combining Textual and Visual Information </w:t>
+      </w:r>
+      <w:proofErr w:type="gramStart"/>
+      <w:r>
+        <w:rPr>
+          <w:rFonts w:cs="Linux Libertine"/>
+        </w:rPr>
+        <w:t>Retrieval“</w:t>
+      </w:r>
+      <w:proofErr w:type="gramEnd"/>
+      <w:r>
+        <w:rPr>
+          <w:rFonts w:cs="Linux Libertine"/>
+        </w:rPr>
+        <w:t xml:space="preserve">, in </w:t>
+      </w:r>
+      <w:proofErr w:type="spellStart"/>
       <w:r>
         <w:rPr>
           <w:rFonts w:cs="Linux Libertine"/>
           <w:i/>
           <w:iCs/>
         </w:rPr>
-        <w:t>ImageCLEF: Experimental Evaluation in Visual Information Retrieval</w:t>
-      </w:r>
-      <w:r>
-        <w:rPr>
-          <w:rFonts w:cs="Linux Libertine"/>
-        </w:rPr>
-        <w:t>, H. Müller, P. Clough, T. Deselaers, und B. Caputo, Hrsg., Berlin, Heidelberg: Springer Berlin Heidelberg, 2010, S. 95–114. doi: 10.1007/978-3-642-15181-1_6.</w:t>
-      </w:r>
-    </w:p>
-    <w:p>
-      <w:pPr>
-        <w:pStyle w:val="Literaturverzeichnis"/>
-        <w:rPr>
-          <w:rFonts w:cs="Linux Libertine"/>
-        </w:rPr>
-      </w:pPr>
-      <w:r>
-        <w:rPr>
-          <w:rFonts w:cs="Linux Libertine"/>
-        </w:rPr>
-        <w:t>[11]</w:t>
-      </w:r>
-      <w:r>
-        <w:rPr>
-          <w:rFonts w:cs="Linux Libertine"/>
-        </w:rPr>
-        <w:tab/>
-        <w:t xml:space="preserve">K. M. Ting, „Precision and Recall“, in </w:t>
-      </w:r>
+        <w:t>ImageCLEF</w:t>
+      </w:r>
+      <w:proofErr w:type="spellEnd"/>
       <w:r>
         <w:rPr>
           <w:rFonts w:cs="Linux Libertine"/>
           <w:i/>
           <w:iCs/>
         </w:rPr>
-        <w:t>Encyclopedia of Machine Learning</w:t>
+        <w:t>: Experimental Evaluation in Visual Information Retrieval</w:t>
       </w:r>
       <w:r>
         <w:rPr>
           <w:rFonts w:cs="Linux Libertine"/>
         </w:rPr>
-        <w:t>, C. Sammut und G. I. Webb, Hrsg., Boston, MA: Springer US, 2010, S. 781–781. doi: 10.1007/978-0-387-30164-8_652.</w:t>
+        <w:t xml:space="preserve">, H. Müller, P. Clough, T. </w:t>
+      </w:r>
+      <w:proofErr w:type="spellStart"/>
+      <w:r>
+        <w:rPr>
+          <w:rFonts w:cs="Linux Libertine"/>
+        </w:rPr>
+        <w:t>Deselaers</w:t>
+      </w:r>
+      <w:proofErr w:type="spellEnd"/>
+      <w:r>
+        <w:rPr>
+          <w:rFonts w:cs="Linux Libertine"/>
+        </w:rPr>
+        <w:t xml:space="preserve">, und B. Caputo, </w:t>
+      </w:r>
+      <w:proofErr w:type="spellStart"/>
+      <w:r>
+        <w:rPr>
+          <w:rFonts w:cs="Linux Libertine"/>
+        </w:rPr>
+        <w:t>Hrsg</w:t>
+      </w:r>
+      <w:proofErr w:type="spellEnd"/>
+      <w:r>
+        <w:rPr>
+          <w:rFonts w:cs="Linux Libertine"/>
+        </w:rPr>
+        <w:t xml:space="preserve">., Berlin, Heidelberg: Springer Berlin Heidelberg, 2010, S. 95–114. </w:t>
+      </w:r>
+      <w:proofErr w:type="spellStart"/>
+      <w:r>
+        <w:rPr>
+          <w:rFonts w:cs="Linux Libertine"/>
+        </w:rPr>
+        <w:t>doi</w:t>
+      </w:r>
+      <w:proofErr w:type="spellEnd"/>
+      <w:r>
+        <w:rPr>
+          <w:rFonts w:cs="Linux Libertine"/>
+        </w:rPr>
+        <w:t>: 10.1007/978-3-642-15181-1_6.</w:t>
       </w:r>
     </w:p>
     <w:p>
@@ -5821,14 +6558,28 @@
         <w:rPr>
           <w:rFonts w:cs="Linux Libertine"/>
         </w:rPr>
-        <w:t>[12]</w:t>
+        <w:t>[11]</w:t>
       </w:r>
       <w:r>
         <w:rPr>
           <w:rFonts w:cs="Linux Libertine"/>
         </w:rPr>
         <w:tab/>
-        <w:t xml:space="preserve">M. Kuanr und P. Mohapatra, „Assessment Methods for Evaluation of Recommender Systems: A Survey“, </w:t>
+        <w:t xml:space="preserve">K. M. Ting, „Precision and </w:t>
+      </w:r>
+      <w:proofErr w:type="gramStart"/>
+      <w:r>
+        <w:rPr>
+          <w:rFonts w:cs="Linux Libertine"/>
+        </w:rPr>
+        <w:t>Recall“</w:t>
+      </w:r>
+      <w:proofErr w:type="gramEnd"/>
+      <w:r>
+        <w:rPr>
+          <w:rFonts w:cs="Linux Libertine"/>
+        </w:rPr>
+        <w:t xml:space="preserve">, in </w:t>
       </w:r>
       <w:r>
         <w:rPr>
@@ -5836,13 +6587,41 @@
           <w:i/>
           <w:iCs/>
         </w:rPr>
-        <w:t>Found. Comput. Decis. Sci.</w:t>
+        <w:t>Encyclopedia of Machine Learning</w:t>
       </w:r>
       <w:r>
         <w:rPr>
           <w:rFonts w:cs="Linux Libertine"/>
         </w:rPr>
-        <w:t>, Bd. 46, Nr. 4, S. 393–421, Dez. 2021, doi: 10.2478/fcds-2021-0023.</w:t>
+        <w:t xml:space="preserve">, C. Sammut und G. I. Webb, </w:t>
+      </w:r>
+      <w:proofErr w:type="spellStart"/>
+      <w:r>
+        <w:rPr>
+          <w:rFonts w:cs="Linux Libertine"/>
+        </w:rPr>
+        <w:t>Hrsg</w:t>
+      </w:r>
+      <w:proofErr w:type="spellEnd"/>
+      <w:r>
+        <w:rPr>
+          <w:rFonts w:cs="Linux Libertine"/>
+        </w:rPr>
+        <w:t xml:space="preserve">., Boston, MA: Springer US, 2010, S. 781–781. </w:t>
+      </w:r>
+      <w:proofErr w:type="spellStart"/>
+      <w:r>
+        <w:rPr>
+          <w:rFonts w:cs="Linux Libertine"/>
+        </w:rPr>
+        <w:t>doi</w:t>
+      </w:r>
+      <w:proofErr w:type="spellEnd"/>
+      <w:r>
+        <w:rPr>
+          <w:rFonts w:cs="Linux Libertine"/>
+        </w:rPr>
+        <w:t>: 10.1007/978-0-387-30164-8_652.</w:t>
       </w:r>
     </w:p>
     <w:p>
@@ -5856,6 +6635,119 @@
         <w:rPr>
           <w:rFonts w:cs="Linux Libertine"/>
         </w:rPr>
+        <w:t>[12]</w:t>
+      </w:r>
+      <w:r>
+        <w:rPr>
+          <w:rFonts w:cs="Linux Libertine"/>
+        </w:rPr>
+        <w:tab/>
+        <w:t xml:space="preserve">M. </w:t>
+      </w:r>
+      <w:proofErr w:type="spellStart"/>
+      <w:r>
+        <w:rPr>
+          <w:rFonts w:cs="Linux Libertine"/>
+        </w:rPr>
+        <w:t>Kuanr</w:t>
+      </w:r>
+      <w:proofErr w:type="spellEnd"/>
+      <w:r>
+        <w:rPr>
+          <w:rFonts w:cs="Linux Libertine"/>
+        </w:rPr>
+        <w:t xml:space="preserve"> und P. Mohapatra, „Assessment Methods for Evaluation of Recommender Systems: A </w:t>
+      </w:r>
+      <w:proofErr w:type="gramStart"/>
+      <w:r>
+        <w:rPr>
+          <w:rFonts w:cs="Linux Libertine"/>
+        </w:rPr>
+        <w:t>Survey“</w:t>
+      </w:r>
+      <w:proofErr w:type="gramEnd"/>
+      <w:r>
+        <w:rPr>
+          <w:rFonts w:cs="Linux Libertine"/>
+        </w:rPr>
+        <w:t xml:space="preserve">, </w:t>
+      </w:r>
+      <w:r>
+        <w:rPr>
+          <w:rFonts w:cs="Linux Libertine"/>
+          <w:i/>
+          <w:iCs/>
+        </w:rPr>
+        <w:t xml:space="preserve">Found. </w:t>
+      </w:r>
+      <w:proofErr w:type="spellStart"/>
+      <w:r>
+        <w:rPr>
+          <w:rFonts w:cs="Linux Libertine"/>
+          <w:i/>
+          <w:iCs/>
+        </w:rPr>
+        <w:t>Comput</w:t>
+      </w:r>
+      <w:proofErr w:type="spellEnd"/>
+      <w:r>
+        <w:rPr>
+          <w:rFonts w:cs="Linux Libertine"/>
+          <w:i/>
+          <w:iCs/>
+        </w:rPr>
+        <w:t xml:space="preserve">. </w:t>
+      </w:r>
+      <w:proofErr w:type="spellStart"/>
+      <w:r>
+        <w:rPr>
+          <w:rFonts w:cs="Linux Libertine"/>
+          <w:i/>
+          <w:iCs/>
+        </w:rPr>
+        <w:t>Decis</w:t>
+      </w:r>
+      <w:proofErr w:type="spellEnd"/>
+      <w:r>
+        <w:rPr>
+          <w:rFonts w:cs="Linux Libertine"/>
+          <w:i/>
+          <w:iCs/>
+        </w:rPr>
+        <w:t>. Sci.</w:t>
+      </w:r>
+      <w:r>
+        <w:rPr>
+          <w:rFonts w:cs="Linux Libertine"/>
+        </w:rPr>
+        <w:t xml:space="preserve">, Bd. 46, Nr. 4, S. 393–421, Dez. 2021, </w:t>
+      </w:r>
+      <w:proofErr w:type="spellStart"/>
+      <w:r>
+        <w:rPr>
+          <w:rFonts w:cs="Linux Libertine"/>
+        </w:rPr>
+        <w:t>doi</w:t>
+      </w:r>
+      <w:proofErr w:type="spellEnd"/>
+      <w:r>
+        <w:rPr>
+          <w:rFonts w:cs="Linux Libertine"/>
+        </w:rPr>
+        <w:t>: 10.2478/fcds-2021-0023.</w:t>
+      </w:r>
+    </w:p>
+    <w:p>
+      <w:pPr>
+        <w:pStyle w:val="Literaturverzeichnis"/>
+        <w:rPr>
+          <w:rFonts w:cs="Linux Libertine"/>
+        </w:rPr>
+      </w:pPr>
+      <w:r>
+        <w:rPr>
+          <w:rFonts w:cs="Linux Libertine"/>
+        </w:rPr>
         <w:t>[13]</w:t>
       </w:r>
       <w:r>
@@ -5863,7 +6755,21 @@
           <w:rFonts w:cs="Linux Libertine"/>
         </w:rPr>
         <w:tab/>
-        <w:t xml:space="preserve">S. Büttcher, C. L. A. Clarke, und G. V. Cormack, </w:t>
+        <w:t xml:space="preserve">S. </w:t>
+      </w:r>
+      <w:proofErr w:type="spellStart"/>
+      <w:r>
+        <w:rPr>
+          <w:rFonts w:cs="Linux Libertine"/>
+        </w:rPr>
+        <w:t>Büttcher</w:t>
+      </w:r>
+      <w:proofErr w:type="spellEnd"/>
+      <w:r>
+        <w:rPr>
+          <w:rFonts w:cs="Linux Libertine"/>
+        </w:rPr>
+        <w:t xml:space="preserve">, C. L. A. Clarke, und G. V. Cormack, </w:t>
       </w:r>
       <w:r>
         <w:rPr>
@@ -9775,7 +10681,6 @@
   <w:style w:type="character" w:default="1" w:styleId="Absatz-Standardschriftart">
     <w:name w:val="Default Paragraph Font"/>
     <w:uiPriority w:val="1"/>
-    <w:semiHidden/>
     <w:unhideWhenUsed/>
   </w:style>
   <w:style w:type="table" w:default="1" w:styleId="NormaleTabelle">
@@ -15592,27 +16497,184 @@
 </file>
 
 <file path=customXml/item1.xml><?xml version="1.0" encoding="utf-8"?>
-<b:Sources xmlns:b="http://schemas.openxmlformats.org/officeDocument/2006/bibliography" xmlns="http://schemas.openxmlformats.org/officeDocument/2006/bibliography" SelectedStyle="\APA.XSL" StyleName="APA"/>
+<Workflow version="v.1.13">
+  <Filtration versionrequired="True" status="DONE" StartTime="25-07-2014 13:27:04" EndTime="25-07-2014 13:28:29">
+    <Mandatory>
+      <P status="DONE" StartTime="25-07-2014 13:27:42" EndTime="25-07-2014 13:27:43">(1) * Replace leftmost and rightmost char -(hyphen) of superscript matter, into minus</P>
+      <P status="DONE" StartTime="25-07-2014 13:27:43" EndTime="25-07-2014 13:27:44">(2) * Replace all variations of degree into 'degree' symbol</P>
+      <P status="DONE" StartTime="25-07-2014 13:27:44" EndTime="25-07-2014 13:27:44">(3) * Remove unwanted blank lines</P>
+      <P status="DONE" StartTime="25-07-2014 13:27:44" EndTime="25-07-2014 13:27:44">(4) * Replace underlined 'plus' sign(s) with plus/minus symbol(s)</P>
+      <P status="DONE" StartTime="25-07-2014 13:27:44" EndTime="25-07-2014 13:27:44">(5) * Replace underlined 'Greater Than' symbol(s) with 'Greater Than or Equal To' symbol(s)</P>
+      <P status="DONE" StartTime="25-07-2014 13:27:44" EndTime="25-07-2014 13:27:45">(6) * Replace underlined 'Less Than' symbol(s) with 'Less Than or Equal To' symbol(s)</P>
+      <P status="DONE" StartTime="25-07-2014 13:27:45" EndTime="25-07-2014 13:27:46">(7) * Replace 'x' with 'multiplication' symbol</P>
+      <P status="DONE" StartTime="25-07-2014 13:27:46" EndTime="25-07-2014 13:27:46">(8) * Remove space(s) before tab</P>
+      <P status="DONE" StartTime="25-07-2014 13:27:46" EndTime="25-07-2014 13:27:46">(9) * Remove space(s) after tab</P>
+      <P status="DONE" StartTime="25-07-2014 13:27:46" EndTime="25-07-2014 13:27:47">(10) * Remove tab(s) before paragraph mark</P>
+      <P status="DONE" StartTime="25-07-2014 13:27:47" EndTime="25-07-2014 13:27:47">(11) * Remove tab(s) after paragraph mark</P>
+      <P status="DONE" StartTime="25-07-2014 13:27:47" EndTime="25-07-2014 13:27:50">(12) * Remove space(s) before paragraph mark</P>
+      <P status="DONE" StartTime="25-07-2014 13:27:50" EndTime="25-07-2014 13:27:51">(13) * Remove space(s) after paragraph mark</P>
+      <P status="DONE" StartTime="25-07-2014 13:27:51" EndTime="25-07-2014 13:27:51">(14) * Replace multiple space(s) with single space</P>
+      <P status="DONE" StartTime="25-07-2014 13:27:51" EndTime="25-07-2014 13:28:14">(16) * Replace 'single hyphen' inside page range/number range with 'double hyphen'</P>
+      <P status="DONE" StartTime="25-07-2014 13:28:14" EndTime="25-07-2014 13:28:14">(18) * Change smart quote(s) to straight quote(s)</P>
+      <P status="DONE" StartTime="25-07-2014 13:28:14" EndTime="25-07-2014 13:28:15">(19) * Change straight quote(s) to smart quote(s)</P>
+      <P status="DONE" StartTime="25-07-2014 13:28:15" EndTime="25-07-2014 13:28:15">(20) * Change three consecutive dots to Ellipsis(...)</P>
+      <P status="DONE" StartTime="25-07-2014 13:28:15" EndTime="25-07-2014 13:28:16">(22) * Remove space(s) before comma</P>
+      <P status="DONE" StartTime="25-07-2014 13:28:16" EndTime="25-07-2014 13:28:16">(23) * Remove space(s) before semicolon</P>
+      <P status="DONE" StartTime="25-07-2014 13:28:16" EndTime="25-07-2014 13:28:17">(24) * Remove space(s) before period</P>
+      <P status="DONE" StartTime="25-07-2014 13:28:17" EndTime="25-07-2014 13:28:17">(25) * Remove space(s) before closing parenthesis</P>
+      <P status="DONE" StartTime="25-07-2014 13:28:17" EndTime="25-07-2014 13:28:17">(26) * Remove space(s) after opening parenthesis</P>
+      <P status="DONE" StartTime="25-07-2014 13:28:17" EndTime="25-07-2014 13:28:18">(28) * Remove space(s) before % sign</P>
+      <P status="DONE" StartTime="25-07-2014 13:28:18" EndTime="25-07-2014 13:28:18">(29) * Remove space before Celsius or Fahrenheit sign</P>
+      <P status="DONE" StartTime="25-07-2014 13:28:18" EndTime="25-07-2014 13:28:19">(34) * Convert 'direction' sign(s) to symbol(s)</P>
+      <P status="DONE" StartTime="25-07-2014 13:28:19" EndTime="25-07-2014 13:28:20">(38) * Remove unwanted section/page/column Breaks</P>
+      <P status="DONE" StartTime="25-07-2014 13:28:20" EndTime="25-07-2014 13:28:22">(47) * Convert 'direction' arrow(s) to symbol(s)</P>
+    </Mandatory>
+    <Optional>
+      <P status="YTS">(15) * Change 'Em Dash' with --- (triple hyphen) and 'En Dash' with -- (double hyphen)</P>
+      <P status="YTS">(17) * Change 'double hyphen' inside page range/number range into 'single hyphen'</P>
+      <P status="YTS">(21) * Change hyphen (with space both side) into En Dash (with space both side)</P>
+      <P status="YTS">(27) * Remove comma from digits</P>
+      <P status="YTS">(30) * Convert tab mark(s) to standard form</P>
+      <P status="YTS">(31) * Add 'space' before and after 'equal sign'</P>
+      <P status="YTS">(32) * Move 'period' from outside closing double quote(s) to inside</P>
+      <P status="YTS">(33) * Move 'comma' from outside closing double quote(s) to inside</P>
+      <P status="YTS">(35) * Convert 'hard return' mark(s) to standard form</P>
+      <P status="YTS">(36) * Insert 'En Space' in COMMON SI and Metric units</P>
+      <P status="YTS">(37) * Insert 'En Space' for COMPLEX (&gt;550 units) SI and Metric units</P>
+      <P status="YTS">(39) * Replace Em dash with spaces on both sides to En dash with spaces on both sides</P>
+      <P status="YTS">(40) * Replace --- (Triple hyphens) with spaces on both sides to En dash with spaces on both sides</P>
+      <P status="YTS">(41) * Replace --- (Triple hyphens) without spaces on both sides to En dash with spaces on both sides</P>
+      <P status="YTS">(42) * Replace -- (Double hyphens) with spaces on both sides to En dash with spaces on both sides</P>
+      <P status="YTS">(43) * Insert 'Non-breaking Space' for COMPLEX (&gt;550 units) SI and Metric units</P>
+      <P status="YTS">(44) * Remove header and footer information</P>
+      <P status="YTS">(45) * Remove space before superscript footnote/endnote citations</P>
+      <P status="YTS">(46) * Remove Optional Hyphen Between Word</P>
+    </Optional>
+  </Filtration>
+  <BodyStyling versionrequired="True" status="DONE" StartTime="25-07-2014 13:29:21" EndTime="25-07-2014 13:33:39">
+    <TagMapping status="DONE">
+    </TagMapping>
+    <StyleMapping status="DONE">
+    </StyleMapping>
+  </BodyStyling>
+  <Reference versionrequired="True" status="DONE" StartTime="25-07-2014 13:34:10" EndTime="25-07-2014 13:37:04">
+  </Reference>
+  <CrossLinking versionrequired="True" status="YTS">
+  </CrossLinking>
+  <DOI versionrequired="True" status="YTS">
+  </DOI>
+  <Metadata versionrequired="True" status="YTS">
+    <Global>
+      <JournalID type="publisher">PRB</JournalID>
+      <JournalID type="coden">PRBMDO</JournalID>
+      <JournalID type="hwp">
+      </JournalID>
+      <JournalID type="pmc">
+      </JournalID>
+      <JournalID type="nlmta">
+      </JournalID>
+      <JournalID type="pmid">
+      </JournalID>
+      <JournalID type="pumbed">
+      </JournalID>
+      <JournalID type="doi">
+      </JournalID>
+      <JournalID type="other">
+      </JournalID>
+      <JOURNALTITLE>Physical Review B</JOURNALTITLE>
+      <JOURNALSUBTITLE>
+      </JOURNALSUBTITLE>
+      <TRANSJOURNALTITLE>
+      </TRANSJOURNALTITLE>
+      <ABBREVJOURNALTITLE>Phys. Rev. B</ABBREVJOURNALTITLE>
+      <ISSNPRINT>1098-0121</ISSNPRINT>
+      <ISSNONLINE>1550-235X</ISSNONLINE>
+      <PUBLISHERNAME>American Physical Society</PUBLISHERNAME>
+      <PUBLISHERLOCATION>
+      </PUBLISHERLOCATION>
+      <SELFURI>
+      </SELFURI>
+      <COPYRIGHTS>
+      </COPYRIGHTS>
+    </Global>
+    <OPENACCESS>
+      <OPEN_ACCESS_NO>
+      </OPEN_ACCESS_NO>
+      <OPEN_ACCESS_YES>
+      </OPEN_ACCESS_YES>
+      <OPEN_ACCESS_CC_BY>
+      </OPEN_ACCESS_CC_BY>
+      <OPEN_ACCESS_CC_BY_SA>
+      </OPEN_ACCESS_CC_BY_SA>
+      <OPEN_ACCESS_CC_BY_ND>
+      </OPEN_ACCESS_CC_BY_ND>
+      <OPEN_ACCESS_CC_BY_NC>
+      </OPEN_ACCESS_CC_BY_NC>
+      <OPEN_ACCESS_CC_BY_NC_SA>
+      </OPEN_ACCESS_CC_BY_NC_SA>
+      <OPEN_ACCESS_CC_BY_NC_ND>
+      </OPEN_ACCESS_CC_BY_NC_ND>
+    </OPENACCESS>
+    <ArticleSpecific metafile="starter.txt">
+      <ARTICLEID mandatory="False" active="True" metadata="%ACC" tagname=""/>
+      <DOI mandatory="False" active="True" metadata="%SC" tagname=""/>
+      <PMID mandatory="False" active="False" metadata="" tagname=""/>
+      <CODEN mandatory="False" active="False" metadata="" tagname=""/>
+      <MANUSCRIPT mandatory="False" active="True" metadata="%ACC" tagname=""/>
+      <PII mandatory="False" active="False" metadata="" tagname=""/>
+      <OTHER mandatory="False" active="False" metadata="" tagname=""/>
+      <SUBJECT_LEVEL1 mandatory="False" active="True" metadata="%SC" tagname=""/>
+      <SUBJECT_LEVEL2 mandatory="False" active="True" metadata="%SC" tagname=""/>
+      <PUBDATE_PRINT mandatory="False" active="True" metadata="" tagname=""/>
+      <PUBDATE_ONLINE mandatory="False" active="True" metadata="" tagname=""/>
+      <HISTORYDATE_RECEIVED mandatory="False" active="True" metadata="%RD" tagname=""/>
+      <HISTORYDATE_REV-REQUEST mandatory="False" active="False" metadata="" tagname=""/>
+      <HISTORYDATE_REV-RECEIVED mandatory="False" active="True" metadata="%RDREV" tagname=""/>
+      <HISTORYDATE_ACCEPTED mandatory="False" active="False" metadata="" tagname=""/>
+      <VOLUME mandatory="False" active="True" metadata="" tagname="00"/>
+      <ISSUE mandatory="False" active="True" metadata="" tagname="0"/>
+      <SUPPLEMENTARY_MATERIAL mandatory="False" active="False" metadata="" tagname=""/>
+      <COPYRIGHT_STATEMENT mandatory="False" active="True" metadata="%CP+%CPTXT+%CPHOLDER+%CPURL" tagname=""/>
+      <OPEN_ACCESS mandatory="False" active="False" metadata="" tagname=""/>
+      <ARTICLE_TYPE mandatory="False" active="True" metadata="%SC" tagname=""/>
+    </ArticleSpecific>
+  </Metadata>
+  <XmlConversion versionrequired="True" status="YTS">
+    <XMLValidation>
+      <DTDNAME>JATS-JOURNALPUBLISHING-OASIS-ARTICLE1-MATHML3</DTDNAME>
+      <MATHSTYLENAME>LaTeX</MATHSTYLENAME>
+      <FLOATPLACEMENT>End of Para</FLOATPLACEMENT>
+      <FLOATPOSITION>First callout </FLOATPOSITION>
+      <ENTITYSTYLE>ISO</ENTITYSTYLE>
+    </XMLValidation>
+    <DocValidation status="YTS">
+    </DocValidation>
+  </XmlConversion>
+  <CopyEditing versionrequired="True" status="YTS">
+  </CopyEditing>
+  <XmlConversion versionrequired="True" status="YTS">
+    <XMLValidation>
+      <DTDNAME>JATS-JOURNALPUBLISHING-OASIS-ARTICLE1-MATHML3</DTDNAME>
+      <MATHSTYLENAME>LaTeX</MATHSTYLENAME>
+      <FLOATPLACEMENT>End of Para</FLOATPLACEMENT>
+      <FLOATPOSITION>First callout </FLOATPOSITION>
+      <ENTITYSTYLE>ISO</ENTITYSTYLE>
+    </XMLValidation>
+    <DocValidation status="YTS">
+    </DocValidation>
+  </XmlConversion>
+  <Utility>
+    <Manual>
+      <Category name="General">
+        <Query>Please Check 3</Query>
+      </Category>
+    </Manual>
+  </Utility>
+  <Client id="5" name="APS" journalname="PRB"/>
+</Workflow>
 </file>
 
 <file path=customXml/item2.xml><?xml version="1.0" encoding="utf-8"?>
-<p:properties xmlns:p="http://schemas.microsoft.com/office/2006/metadata/properties" xmlns:xsi="http://www.w3.org/2001/XMLSchema-instance" xmlns:pc="http://schemas.microsoft.com/office/infopath/2007/PartnerControls">
-  <documentManagement>
-    <_activity xmlns="5abe197a-4f6e-4bfe-9fe2-052741b46fa3" xsi:nil="true"/>
-  </documentManagement>
-</p:properties>
-</file>
-
-<file path=customXml/item3.xml><?xml version="1.0" encoding="utf-8"?>
-<?mso-contentType ?>
-<FormTemplates xmlns="http://schemas.microsoft.com/sharepoint/v3/contenttype/forms">
-  <Display>DocumentLibraryForm</Display>
-  <Edit>DocumentLibraryForm</Edit>
-  <New>DocumentLibraryForm</New>
-</FormTemplates>
-</file>
-
-<file path=customXml/item4.xml><?xml version="1.0" encoding="utf-8"?>
 <ct:contentTypeSchema xmlns:ct="http://schemas.microsoft.com/office/2006/metadata/contentType" xmlns:ma="http://schemas.microsoft.com/office/2006/metadata/properties/metaAttributes" ct:_="" ma:_="" ma:contentTypeName="Dokument" ma:contentTypeID="0x01010095E2C9C1985D974398DD72071D19D571" ma:contentTypeVersion="7" ma:contentTypeDescription="Ein neues Dokument erstellen." ma:contentTypeScope="" ma:versionID="ad9b7a663965bbed5c08a32aa19689d9">
   <xsd:schema xmlns:xsd="http://www.w3.org/2001/XMLSchema" xmlns:xs="http://www.w3.org/2001/XMLSchema" xmlns:p="http://schemas.microsoft.com/office/2006/metadata/properties" xmlns:ns3="5abe197a-4f6e-4bfe-9fe2-052741b46fa3" xmlns:ns4="5d3ba2a9-67f4-46e5-ad58-9b7fcb413ba9" targetNamespace="http://schemas.microsoft.com/office/2006/metadata/properties" ma:root="true" ma:fieldsID="cbb05b8f0a04314f1a4fc5033fa097e0" ns3:_="" ns4:_="">
     <xsd:import namespace="5abe197a-4f6e-4bfe-9fe2-052741b46fa3"/>
@@ -15795,211 +16857,34 @@
 </ct:contentTypeSchema>
 </file>
 
+<file path=customXml/item3.xml><?xml version="1.0" encoding="utf-8"?>
+<?mso-contentType ?>
+<FormTemplates xmlns="http://schemas.microsoft.com/sharepoint/v3/contenttype/forms">
+  <Display>DocumentLibraryForm</Display>
+  <Edit>DocumentLibraryForm</Edit>
+  <New>DocumentLibraryForm</New>
+</FormTemplates>
+</file>
+
+<file path=customXml/item4.xml><?xml version="1.0" encoding="utf-8"?>
+<p:properties xmlns:p="http://schemas.microsoft.com/office/2006/metadata/properties" xmlns:xsi="http://www.w3.org/2001/XMLSchema-instance" xmlns:pc="http://schemas.microsoft.com/office/infopath/2007/PartnerControls">
+  <documentManagement>
+    <_activity xmlns="5abe197a-4f6e-4bfe-9fe2-052741b46fa3" xsi:nil="true"/>
+  </documentManagement>
+</p:properties>
+</file>
+
 <file path=customXml/item5.xml><?xml version="1.0" encoding="utf-8"?>
-<Workflow version="v.1.13">
-  <Filtration versionrequired="True" status="DONE" StartTime="25-07-2014 13:27:04" EndTime="25-07-2014 13:28:29">
-    <Mandatory>
-      <P status="DONE" StartTime="25-07-2014 13:27:42" EndTime="25-07-2014 13:27:43">(1) * Replace leftmost and rightmost char -(hyphen) of superscript matter, into minus</P>
-      <P status="DONE" StartTime="25-07-2014 13:27:43" EndTime="25-07-2014 13:27:44">(2) * Replace all variations of degree into 'degree' symbol</P>
-      <P status="DONE" StartTime="25-07-2014 13:27:44" EndTime="25-07-2014 13:27:44">(3) * Remove unwanted blank lines</P>
-      <P status="DONE" StartTime="25-07-2014 13:27:44" EndTime="25-07-2014 13:27:44">(4) * Replace underlined 'plus' sign(s) with plus/minus symbol(s)</P>
-      <P status="DONE" StartTime="25-07-2014 13:27:44" EndTime="25-07-2014 13:27:44">(5) * Replace underlined 'Greater Than' symbol(s) with 'Greater Than or Equal To' symbol(s)</P>
-      <P status="DONE" StartTime="25-07-2014 13:27:44" EndTime="25-07-2014 13:27:45">(6) * Replace underlined 'Less Than' symbol(s) with 'Less Than or Equal To' symbol(s)</P>
-      <P status="DONE" StartTime="25-07-2014 13:27:45" EndTime="25-07-2014 13:27:46">(7) * Replace 'x' with 'multiplication' symbol</P>
-      <P status="DONE" StartTime="25-07-2014 13:27:46" EndTime="25-07-2014 13:27:46">(8) * Remove space(s) before tab</P>
-      <P status="DONE" StartTime="25-07-2014 13:27:46" EndTime="25-07-2014 13:27:46">(9) * Remove space(s) after tab</P>
-      <P status="DONE" StartTime="25-07-2014 13:27:46" EndTime="25-07-2014 13:27:47">(10) * Remove tab(s) before paragraph mark</P>
-      <P status="DONE" StartTime="25-07-2014 13:27:47" EndTime="25-07-2014 13:27:47">(11) * Remove tab(s) after paragraph mark</P>
-      <P status="DONE" StartTime="25-07-2014 13:27:47" EndTime="25-07-2014 13:27:50">(12) * Remove space(s) before paragraph mark</P>
-      <P status="DONE" StartTime="25-07-2014 13:27:50" EndTime="25-07-2014 13:27:51">(13) * Remove space(s) after paragraph mark</P>
-      <P status="DONE" StartTime="25-07-2014 13:27:51" EndTime="25-07-2014 13:27:51">(14) * Replace multiple space(s) with single space</P>
-      <P status="DONE" StartTime="25-07-2014 13:27:51" EndTime="25-07-2014 13:28:14">(16) * Replace 'single hyphen' inside page range/number range with 'double hyphen'</P>
-      <P status="DONE" StartTime="25-07-2014 13:28:14" EndTime="25-07-2014 13:28:14">(18) * Change smart quote(s) to straight quote(s)</P>
-      <P status="DONE" StartTime="25-07-2014 13:28:14" EndTime="25-07-2014 13:28:15">(19) * Change straight quote(s) to smart quote(s)</P>
-      <P status="DONE" StartTime="25-07-2014 13:28:15" EndTime="25-07-2014 13:28:15">(20) * Change three consecutive dots to Ellipsis(...)</P>
-      <P status="DONE" StartTime="25-07-2014 13:28:15" EndTime="25-07-2014 13:28:16">(22) * Remove space(s) before comma</P>
-      <P status="DONE" StartTime="25-07-2014 13:28:16" EndTime="25-07-2014 13:28:16">(23) * Remove space(s) before semicolon</P>
-      <P status="DONE" StartTime="25-07-2014 13:28:16" EndTime="25-07-2014 13:28:17">(24) * Remove space(s) before period</P>
-      <P status="DONE" StartTime="25-07-2014 13:28:17" EndTime="25-07-2014 13:28:17">(25) * Remove space(s) before closing parenthesis</P>
-      <P status="DONE" StartTime="25-07-2014 13:28:17" EndTime="25-07-2014 13:28:17">(26) * Remove space(s) after opening parenthesis</P>
-      <P status="DONE" StartTime="25-07-2014 13:28:17" EndTime="25-07-2014 13:28:18">(28) * Remove space(s) before % sign</P>
-      <P status="DONE" StartTime="25-07-2014 13:28:18" EndTime="25-07-2014 13:28:18">(29) * Remove space before Celsius or Fahrenheit sign</P>
-      <P status="DONE" StartTime="25-07-2014 13:28:18" EndTime="25-07-2014 13:28:19">(34) * Convert 'direction' sign(s) to symbol(s)</P>
-      <P status="DONE" StartTime="25-07-2014 13:28:19" EndTime="25-07-2014 13:28:20">(38) * Remove unwanted section/page/column Breaks</P>
-      <P status="DONE" StartTime="25-07-2014 13:28:20" EndTime="25-07-2014 13:28:22">(47) * Convert 'direction' arrow(s) to symbol(s)</P>
-    </Mandatory>
-    <Optional>
-      <P status="YTS">(15) * Change 'Em Dash' with --- (triple hyphen) and 'En Dash' with -- (double hyphen)</P>
-      <P status="YTS">(17) * Change 'double hyphen' inside page range/number range into 'single hyphen'</P>
-      <P status="YTS">(21) * Change hyphen (with space both side) into En Dash (with space both side)</P>
-      <P status="YTS">(27) * Remove comma from digits</P>
-      <P status="YTS">(30) * Convert tab mark(s) to standard form</P>
-      <P status="YTS">(31) * Add 'space' before and after 'equal sign'</P>
-      <P status="YTS">(32) * Move 'period' from outside closing double quote(s) to inside</P>
-      <P status="YTS">(33) * Move 'comma' from outside closing double quote(s) to inside</P>
-      <P status="YTS">(35) * Convert 'hard return' mark(s) to standard form</P>
-      <P status="YTS">(36) * Insert 'En Space' in COMMON SI and Metric units</P>
-      <P status="YTS">(37) * Insert 'En Space' for COMPLEX (&gt;550 units) SI and Metric units</P>
-      <P status="YTS">(39) * Replace Em dash with spaces on both sides to En dash with spaces on both sides</P>
-      <P status="YTS">(40) * Replace --- (Triple hyphens) with spaces on both sides to En dash with spaces on both sides</P>
-      <P status="YTS">(41) * Replace --- (Triple hyphens) without spaces on both sides to En dash with spaces on both sides</P>
-      <P status="YTS">(42) * Replace -- (Double hyphens) with spaces on both sides to En dash with spaces on both sides</P>
-      <P status="YTS">(43) * Insert 'Non-breaking Space' for COMPLEX (&gt;550 units) SI and Metric units</P>
-      <P status="YTS">(44) * Remove header and footer information</P>
-      <P status="YTS">(45) * Remove space before superscript footnote/endnote citations</P>
-      <P status="YTS">(46) * Remove Optional Hyphen Between Word</P>
-    </Optional>
-  </Filtration>
-  <BodyStyling versionrequired="True" status="DONE" StartTime="25-07-2014 13:29:21" EndTime="25-07-2014 13:33:39">
-    <TagMapping status="DONE">
-    </TagMapping>
-    <StyleMapping status="DONE">
-    </StyleMapping>
-  </BodyStyling>
-  <Reference versionrequired="True" status="DONE" StartTime="25-07-2014 13:34:10" EndTime="25-07-2014 13:37:04">
-  </Reference>
-  <CrossLinking versionrequired="True" status="YTS">
-  </CrossLinking>
-  <DOI versionrequired="True" status="YTS">
-  </DOI>
-  <Metadata versionrequired="True" status="YTS">
-    <Global>
-      <JournalID type="publisher">PRB</JournalID>
-      <JournalID type="coden">PRBMDO</JournalID>
-      <JournalID type="hwp">
-      </JournalID>
-      <JournalID type="pmc">
-      </JournalID>
-      <JournalID type="nlmta">
-      </JournalID>
-      <JournalID type="pmid">
-      </JournalID>
-      <JournalID type="pumbed">
-      </JournalID>
-      <JournalID type="doi">
-      </JournalID>
-      <JournalID type="other">
-      </JournalID>
-      <JOURNALTITLE>Physical Review B</JOURNALTITLE>
-      <JOURNALSUBTITLE>
-      </JOURNALSUBTITLE>
-      <TRANSJOURNALTITLE>
-      </TRANSJOURNALTITLE>
-      <ABBREVJOURNALTITLE>Phys. Rev. B</ABBREVJOURNALTITLE>
-      <ISSNPRINT>1098-0121</ISSNPRINT>
-      <ISSNONLINE>1550-235X</ISSNONLINE>
-      <PUBLISHERNAME>American Physical Society</PUBLISHERNAME>
-      <PUBLISHERLOCATION>
-      </PUBLISHERLOCATION>
-      <SELFURI>
-      </SELFURI>
-      <COPYRIGHTS>
-      </COPYRIGHTS>
-    </Global>
-    <OPENACCESS>
-      <OPEN_ACCESS_NO>
-      </OPEN_ACCESS_NO>
-      <OPEN_ACCESS_YES>
-      </OPEN_ACCESS_YES>
-      <OPEN_ACCESS_CC_BY>
-      </OPEN_ACCESS_CC_BY>
-      <OPEN_ACCESS_CC_BY_SA>
-      </OPEN_ACCESS_CC_BY_SA>
-      <OPEN_ACCESS_CC_BY_ND>
-      </OPEN_ACCESS_CC_BY_ND>
-      <OPEN_ACCESS_CC_BY_NC>
-      </OPEN_ACCESS_CC_BY_NC>
-      <OPEN_ACCESS_CC_BY_NC_SA>
-      </OPEN_ACCESS_CC_BY_NC_SA>
-      <OPEN_ACCESS_CC_BY_NC_ND>
-      </OPEN_ACCESS_CC_BY_NC_ND>
-    </OPENACCESS>
-    <ArticleSpecific metafile="starter.txt">
-      <ARTICLEID mandatory="False" active="True" metadata="%ACC" tagname=""/>
-      <DOI mandatory="False" active="True" metadata="%SC" tagname=""/>
-      <PMID mandatory="False" active="False" metadata="" tagname=""/>
-      <CODEN mandatory="False" active="False" metadata="" tagname=""/>
-      <MANUSCRIPT mandatory="False" active="True" metadata="%ACC" tagname=""/>
-      <PII mandatory="False" active="False" metadata="" tagname=""/>
-      <OTHER mandatory="False" active="False" metadata="" tagname=""/>
-      <SUBJECT_LEVEL1 mandatory="False" active="True" metadata="%SC" tagname=""/>
-      <SUBJECT_LEVEL2 mandatory="False" active="True" metadata="%SC" tagname=""/>
-      <PUBDATE_PRINT mandatory="False" active="True" metadata="" tagname=""/>
-      <PUBDATE_ONLINE mandatory="False" active="True" metadata="" tagname=""/>
-      <HISTORYDATE_RECEIVED mandatory="False" active="True" metadata="%RD" tagname=""/>
-      <HISTORYDATE_REV-REQUEST mandatory="False" active="False" metadata="" tagname=""/>
-      <HISTORYDATE_REV-RECEIVED mandatory="False" active="True" metadata="%RDREV" tagname=""/>
-      <HISTORYDATE_ACCEPTED mandatory="False" active="False" metadata="" tagname=""/>
-      <VOLUME mandatory="False" active="True" metadata="" tagname="00"/>
-      <ISSUE mandatory="False" active="True" metadata="" tagname="0"/>
-      <SUPPLEMENTARY_MATERIAL mandatory="False" active="False" metadata="" tagname=""/>
-      <COPYRIGHT_STATEMENT mandatory="False" active="True" metadata="%CP+%CPTXT+%CPHOLDER+%CPURL" tagname=""/>
-      <OPEN_ACCESS mandatory="False" active="False" metadata="" tagname=""/>
-      <ARTICLE_TYPE mandatory="False" active="True" metadata="%SC" tagname=""/>
-    </ArticleSpecific>
-  </Metadata>
-  <XmlConversion versionrequired="True" status="YTS">
-    <XMLValidation>
-      <DTDNAME>JATS-JOURNALPUBLISHING-OASIS-ARTICLE1-MATHML3</DTDNAME>
-      <MATHSTYLENAME>LaTeX</MATHSTYLENAME>
-      <FLOATPLACEMENT>End of Para</FLOATPLACEMENT>
-      <FLOATPOSITION>First callout </FLOATPOSITION>
-      <ENTITYSTYLE>ISO</ENTITYSTYLE>
-    </XMLValidation>
-    <DocValidation status="YTS">
-    </DocValidation>
-  </XmlConversion>
-  <CopyEditing versionrequired="True" status="YTS">
-  </CopyEditing>
-  <XmlConversion versionrequired="True" status="YTS">
-    <XMLValidation>
-      <DTDNAME>JATS-JOURNALPUBLISHING-OASIS-ARTICLE1-MATHML3</DTDNAME>
-      <MATHSTYLENAME>LaTeX</MATHSTYLENAME>
-      <FLOATPLACEMENT>End of Para</FLOATPLACEMENT>
-      <FLOATPOSITION>First callout </FLOATPOSITION>
-      <ENTITYSTYLE>ISO</ENTITYSTYLE>
-    </XMLValidation>
-    <DocValidation status="YTS">
-    </DocValidation>
-  </XmlConversion>
-  <Utility>
-    <Manual>
-      <Category name="General">
-        <Query>Please Check 3</Query>
-      </Category>
-    </Manual>
-  </Utility>
-  <Client id="5" name="APS" journalname="PRB"/>
-</Workflow>
+<b:Sources xmlns:b="http://schemas.openxmlformats.org/officeDocument/2006/bibliography" xmlns="http://schemas.openxmlformats.org/officeDocument/2006/bibliography" SelectedStyle="\APA.XSL" StyleName="APA"/>
 </file>
 
 <file path=customXml/itemProps1.xml><?xml version="1.0" encoding="utf-8"?>
-<ds:datastoreItem xmlns:ds="http://schemas.openxmlformats.org/officeDocument/2006/customXml" ds:itemID="{B589180B-96F4-4B3D-93D7-E2C64345EF74}">
-  <ds:schemaRefs>
-    <ds:schemaRef ds:uri="http://schemas.openxmlformats.org/officeDocument/2006/bibliography"/>
-  </ds:schemaRefs>
+<ds:datastoreItem xmlns:ds="http://schemas.openxmlformats.org/officeDocument/2006/customXml" ds:itemID="{4D45DBA2-DCF6-46BF-858B-9A8CC8161B4D}">
+  <ds:schemaRefs/>
 </ds:datastoreItem>
 </file>
 
 <file path=customXml/itemProps2.xml><?xml version="1.0" encoding="utf-8"?>
-<ds:datastoreItem xmlns:ds="http://schemas.openxmlformats.org/officeDocument/2006/customXml" ds:itemID="{AE6008D4-63D0-4754-B1D5-2535B1A27BBE}">
-  <ds:schemaRefs>
-    <ds:schemaRef ds:uri="http://schemas.microsoft.com/office/2006/metadata/properties"/>
-    <ds:schemaRef ds:uri="http://schemas.microsoft.com/office/infopath/2007/PartnerControls"/>
-    <ds:schemaRef ds:uri="5abe197a-4f6e-4bfe-9fe2-052741b46fa3"/>
-  </ds:schemaRefs>
-</ds:datastoreItem>
-</file>
-
-<file path=customXml/itemProps3.xml><?xml version="1.0" encoding="utf-8"?>
-<ds:datastoreItem xmlns:ds="http://schemas.openxmlformats.org/officeDocument/2006/customXml" ds:itemID="{6A5A3DE1-DD86-41F3-BAC2-2390BE3D768A}">
-  <ds:schemaRefs>
-    <ds:schemaRef ds:uri="http://schemas.microsoft.com/sharepoint/v3/contenttype/forms"/>
-  </ds:schemaRefs>
-</ds:datastoreItem>
-</file>
-
-<file path=customXml/itemProps4.xml><?xml version="1.0" encoding="utf-8"?>
 <ds:datastoreItem xmlns:ds="http://schemas.openxmlformats.org/officeDocument/2006/customXml" ds:itemID="{2ACF633C-599E-4BC7-8261-418067C3E14E}">
   <ds:schemaRefs>
     <ds:schemaRef ds:uri="http://schemas.microsoft.com/office/2006/metadata/contentType"/>
@@ -16018,8 +16903,28 @@
 </ds:datastoreItem>
 </file>
 
+<file path=customXml/itemProps3.xml><?xml version="1.0" encoding="utf-8"?>
+<ds:datastoreItem xmlns:ds="http://schemas.openxmlformats.org/officeDocument/2006/customXml" ds:itemID="{6A5A3DE1-DD86-41F3-BAC2-2390BE3D768A}">
+  <ds:schemaRefs>
+    <ds:schemaRef ds:uri="http://schemas.microsoft.com/sharepoint/v3/contenttype/forms"/>
+  </ds:schemaRefs>
+</ds:datastoreItem>
+</file>
+
+<file path=customXml/itemProps4.xml><?xml version="1.0" encoding="utf-8"?>
+<ds:datastoreItem xmlns:ds="http://schemas.openxmlformats.org/officeDocument/2006/customXml" ds:itemID="{AE6008D4-63D0-4754-B1D5-2535B1A27BBE}">
+  <ds:schemaRefs>
+    <ds:schemaRef ds:uri="http://schemas.microsoft.com/office/2006/metadata/properties"/>
+    <ds:schemaRef ds:uri="http://schemas.microsoft.com/office/infopath/2007/PartnerControls"/>
+    <ds:schemaRef ds:uri="5abe197a-4f6e-4bfe-9fe2-052741b46fa3"/>
+  </ds:schemaRefs>
+</ds:datastoreItem>
+</file>
+
 <file path=customXml/itemProps5.xml><?xml version="1.0" encoding="utf-8"?>
-<ds:datastoreItem xmlns:ds="http://schemas.openxmlformats.org/officeDocument/2006/customXml" ds:itemID="{4D45DBA2-DCF6-46BF-858B-9A8CC8161B4D}">
-  <ds:schemaRefs/>
+<ds:datastoreItem xmlns:ds="http://schemas.openxmlformats.org/officeDocument/2006/customXml" ds:itemID="{B589180B-96F4-4B3D-93D7-E2C64345EF74}">
+  <ds:schemaRefs>
+    <ds:schemaRef ds:uri="http://schemas.openxmlformats.org/officeDocument/2006/bibliography"/>
+  </ds:schemaRefs>
 </ds:datastoreItem>
 </file>
</xml_diff>

<commit_message>
restructured repo, final report version
</commit_message>
<xml_diff>
--- a/project_3_team_E/Final Lab Report_23.01.24_Final_version.docx
+++ b/project_3_team_E/Final Lab Report_23.01.24_Final_version.docx
@@ -484,129 +484,127 @@
         <w:t xml:space="preserve">representations </w:t>
       </w:r>
       <w:r>
-        <w:t xml:space="preserve">are used instead, the question arises as to which features are used to measure whether a song sounds </w:t>
-      </w:r>
-      <w:proofErr w:type="gramStart"/>
-      <w:r>
-        <w:t>similar to</w:t>
-      </w:r>
-      <w:proofErr w:type="gramEnd"/>
+        <w:t xml:space="preserve">are used instead, the question arises as to which features are used to measure whether a song sounds similar to </w:t>
+      </w:r>
+      <w:r>
+        <w:t>a specific query song, because the similarity of music is highly subjective.</w:t>
+      </w:r>
+    </w:p>
+    <w:p>
+      <w:pPr>
+        <w:pStyle w:val="Algorithm"/>
+      </w:pPr>
+    </w:p>
+    <w:p>
+      <w:pPr>
+        <w:pStyle w:val="Algorithm"/>
+      </w:pPr>
+      <w:r>
+        <w:t xml:space="preserve">This </w:t>
+      </w:r>
+      <w:r>
+        <w:t xml:space="preserve">paper </w:t>
+      </w:r>
+      <w:r>
+        <w:t xml:space="preserve">describes the approach to implementing various music-retrieval systems and subsequently evaluates the systems </w:t>
+      </w:r>
+      <w:r>
+        <w:t xml:space="preserve">Within the scope of this paper 11 distinct Music retrieval systems will be implemented using </w:t>
+      </w:r>
+      <w:r>
+        <w:t>different</w:t>
+      </w:r>
       <w:r>
         <w:t xml:space="preserve"> </w:t>
       </w:r>
       <w:r>
-        <w:t>a specific query song, because the similarity of music is highly subjective.</w:t>
+        <w:t>representations.</w:t>
+      </w:r>
+      <w:r>
+        <w:t xml:space="preserve"> The</w:t>
+      </w:r>
+      <w:r>
+        <w:t xml:space="preserve"> </w:t>
+      </w:r>
+      <w:r>
+        <w:t xml:space="preserve">Dataset as well as the </w:t>
+      </w:r>
+      <w:r>
+        <w:t>representations will be explained in chapter 2.</w:t>
+      </w:r>
+      <w:r>
+        <w:t xml:space="preserve"> The Similarity of Songs will be compared by calculating the cosine similarity of different text, audio-, and video-based features and furthermore a combination of some of those features. </w:t>
+      </w:r>
+      <w:r>
+        <w:t>The retrieved results</w:t>
+      </w:r>
+      <w:r>
+        <w:t xml:space="preserve"> will be</w:t>
+      </w:r>
+      <w:r>
+        <w:t xml:space="preserve"> evaluated qualitatively according to the similarity to the queried song. The data set used for testing the </w:t>
+      </w:r>
+      <w:r>
+        <w:t>11</w:t>
+      </w:r>
+      <w:r>
+        <w:t xml:space="preserve"> retrieval systems is a subset of the Music4All-Onion dataset which was kindly provided by the university.</w:t>
       </w:r>
     </w:p>
     <w:p>
       <w:pPr>
         <w:pStyle w:val="Algorithm"/>
-      </w:pPr>
+        <w:rPr>
+          <w:color w:val="808080" w:themeColor="background1" w:themeShade="80"/>
+        </w:rPr>
+      </w:pPr>
+    </w:p>
+    <w:p>
+      <w:pPr>
+        <w:pStyle w:val="Head1"/>
+      </w:pPr>
+      <w:r>
+        <w:t>Methodology</w:t>
+      </w:r>
     </w:p>
     <w:p>
       <w:pPr>
         <w:pStyle w:val="Algorithm"/>
       </w:pPr>
       <w:r>
-        <w:t xml:space="preserve">This </w:t>
-      </w:r>
-      <w:r>
-        <w:t xml:space="preserve">paper </w:t>
-      </w:r>
-      <w:r>
-        <w:t xml:space="preserve">describes the approach to implementing various music-retrieval systems and subsequently evaluates the systems </w:t>
-      </w:r>
-      <w:r>
-        <w:t xml:space="preserve">Within the scope of this paper 11 distinct Music retrieval systems will be implemented using </w:t>
-      </w:r>
-      <w:r>
-        <w:t>different</w:t>
-      </w:r>
-      <w:r>
-        <w:t xml:space="preserve"> </w:t>
-      </w:r>
-      <w:r>
-        <w:t>representations.</w:t>
-      </w:r>
-      <w:r>
-        <w:t xml:space="preserve"> The</w:t>
-      </w:r>
-      <w:r>
-        <w:t xml:space="preserve"> </w:t>
-      </w:r>
-      <w:r>
-        <w:t xml:space="preserve">Dataset as well as the </w:t>
-      </w:r>
-      <w:r>
-        <w:t>representations will be explained in chapter 2.</w:t>
-      </w:r>
-      <w:r>
-        <w:t xml:space="preserve"> The Similarity of Songs will be compared by calculating the cosine similarity of different text, audio-, and video-based features and furthermore a combination of some of those features. </w:t>
-      </w:r>
-      <w:r>
-        <w:t>The retrieved results</w:t>
-      </w:r>
-      <w:r>
-        <w:t xml:space="preserve"> will be</w:t>
-      </w:r>
-      <w:r>
-        <w:t xml:space="preserve"> evaluated qualitatively according to the similarity to the queried song. The data set used for testing the </w:t>
-      </w:r>
-      <w:r>
-        <w:t>11</w:t>
-      </w:r>
-      <w:r>
-        <w:t xml:space="preserve"> retrieval systems is a subset of the Music4All-Onion dataset which was kindly provided by the university.</w:t>
+        <w:t>In this chapter the dataset as well as the different</w:t>
+      </w:r>
+      <w:r>
+        <w:t xml:space="preserve"> features </w:t>
+      </w:r>
+      <w:r>
+        <w:t xml:space="preserve">we chose for the retrieval systems </w:t>
+      </w:r>
+      <w:r>
+        <w:t>and</w:t>
+      </w:r>
+      <w:r>
+        <w:t xml:space="preserve"> the</w:t>
+      </w:r>
+      <w:r>
+        <w:t xml:space="preserve"> methods to calculate the similarities between the query songs and the re</w:t>
+      </w:r>
+      <w:r>
+        <w:t>trieved songs</w:t>
+      </w:r>
+      <w:r>
+        <w:t xml:space="preserve"> will be explained.</w:t>
       </w:r>
     </w:p>
     <w:p>
       <w:pPr>
         <w:pStyle w:val="Algorithm"/>
-        <w:rPr>
-          <w:color w:val="808080" w:themeColor="background1" w:themeShade="80"/>
-        </w:rPr>
-      </w:pPr>
-    </w:p>
-    <w:p>
-      <w:pPr>
-        <w:pStyle w:val="Head1"/>
-        <w:numPr>
-          <w:ilvl w:val="0"/>
-          <w:numId w:val="33"/>
-        </w:numPr>
-      </w:pPr>
-      <w:r>
-        <w:t>Methodology</w:t>
-      </w:r>
+      </w:pPr>
     </w:p>
     <w:p>
       <w:pPr>
         <w:pStyle w:val="Algorithm"/>
       </w:pPr>
-      <w:r>
-        <w:t>In this chapter the dataset as well as the different</w:t>
-      </w:r>
-      <w:r>
-        <w:t xml:space="preserve"> features </w:t>
-      </w:r>
-      <w:r>
-        <w:t xml:space="preserve">we chose for the retrieval systems </w:t>
-      </w:r>
-      <w:r>
-        <w:t>and</w:t>
-      </w:r>
-      <w:r>
-        <w:t xml:space="preserve"> the</w:t>
-      </w:r>
-      <w:r>
-        <w:t xml:space="preserve"> methods to calculate the similarities between the query songs and the re</w:t>
-      </w:r>
-      <w:r>
-        <w:t>trieved songs</w:t>
-      </w:r>
-      <w:r>
-        <w:t xml:space="preserve"> will be explained.</w:t>
-      </w:r>
     </w:p>
     <w:p>
       <w:pPr>
@@ -862,7 +860,11 @@
         <w:t>of</w:t>
       </w:r>
       <w:r>
-        <w:t xml:space="preserve"> Words) which takes the context of every word as input to predict the word. The second method is the Skip Gram model which takes the target word and predicts the context of the word and generates the representation of the target word in the process. </w:t>
+        <w:t xml:space="preserve"> Words) which takes the context of every word as input to predict the word. The second method is the Skip Gram model which takes the target word and predicts the context of the word and generates the </w:t>
+      </w:r>
+      <w:r>
+        <w:lastRenderedPageBreak/>
+        <w:t xml:space="preserve">representation of the target word in the process. </w:t>
       </w:r>
       <w:r>
         <w:t xml:space="preserve">Both techniques use shallow neural networks. </w:t>
@@ -891,7 +893,6 @@
         <w:pStyle w:val="Head2"/>
       </w:pPr>
       <w:r>
-        <w:lastRenderedPageBreak/>
         <w:t>Audio-based features</w:t>
       </w:r>
     </w:p>
@@ -936,7 +937,7 @@
         <w:fldChar w:fldCharType="begin"/>
       </w:r>
       <w:r>
-        <w:instrText xml:space="preserve"> ADDIN ZOTERO_ITEM CSL_CITATION {"citationID":"G16VYSAs","properties":{"formattedCitation":"[1]","plainCitation":"[1]","noteIndex":0},"citationItems":[{"id":1480,"uris":["http://zotero.org/groups/5283475/items/U8RFDYWK"],"itemData":{"id":1480,"type":"article-journal","abstract":"Music4All-Onion is a large-scale, multi-modal music dataset that expands the Music4All dataset by including 26 additional audio, video, and metadata features for 109,269 music pieces and provides a set of 252,984,396 listening records of 119,140 users, extracted from the online music platform Last.fm . If you make use of this dataset, please cite the following paper: @inproceedings{DBLP:conf/cikm/MoscatiPDZS22, author = {Marta Moscati and Emilia Parada{-}Cabaleiro and Yashar Deldjoo and Eva Zangerle and Markus Schedl}, editor = {Mohammad Al Hasan and Li Xiong}, title = {Music4All-Onion - {A} Large-Scale Multi-faceted Content-Centric Music Recommendation Dataset}, booktitle = {Proceedings of the 31st {ACM} International Conference on Information {\\&amp;} Knowledge Management, Atlanta, GA, USA, October 17-21, 2022}, pages = {4339--4343}, publisher = {{ACM}}, year = {2022}, url = {https://doi.org/10.1145/3511808.3557656}, doi = {10.1145/3511808.3557656}, timestamp = {Wed, 19 Oct 2022 17:09:02 +0200}, biburl = {https://dblp.org/rec/conf/cikm/MoscatiPDZS22.bib}, bibsource = {dblp computer science bibliography, https://dblp.org} }","DOI":"10.5281/zenodo.6609677","language":"en","source":"zenodo.org","title":"Music4All-Onion","URL":"https://zenodo.org/records/6609677","author":[{"family":"Moscati, M., Parada-Cabaleiro, E., Deldjoo, Y., Zangerle, E., &amp; Schedl, M.","given":""}],"accessed":{"date-parts":[["2023",11,14]]}}}],"schema":"https://github.com/citation-style-language/schema/raw/master/csl-citation.json"} </w:instrText>
+        <w:instrText xml:space="preserve"> ADDIN ZOTERO_ITEM CSL_CITATION {"citationID":"RvTa3gQ5","properties":{"formattedCitation":"[1]","plainCitation":"[1]","noteIndex":0},"citationItems":[{"id":1480,"uris":["http://zotero.org/groups/5283475/items/U8RFDYWK"],"itemData":{"id":1480,"type":"article-journal","abstract":"Music4All-Onion is a large-scale, multi-modal music dataset that expands the Music4All dataset by including 26 additional audio, video, and metadata features for 109,269 music pieces and provides a set of 252,984,396 listening records of 119,140 users, extracted from the online music platform Last.fm . If you make use of this dataset, please cite the following paper: @inproceedings{DBLP:conf/cikm/MoscatiPDZS22, author = {Marta Moscati and Emilia Parada{-}Cabaleiro and Yashar Deldjoo and Eva Zangerle and Markus Schedl}, editor = {Mohammad Al Hasan and Li Xiong}, title = {Music4All-Onion - {A} Large-Scale Multi-faceted Content-Centric Music Recommendation Dataset}, booktitle = {Proceedings of the 31st {ACM} International Conference on Information {\\&amp;} Knowledge Management, Atlanta, GA, USA, October 17-21, 2022}, pages = {4339--4343}, publisher = {{ACM}}, year = {2022}, url = {https://doi.org/10.1145/3511808.3557656}, doi = {10.1145/3511808.3557656}, timestamp = {Wed, 19 Oct 2022 17:09:02 +0200}, biburl = {https://dblp.org/rec/conf/cikm/MoscatiPDZS22.bib}, bibsource = {dblp computer science bibliography, https://dblp.org} }","DOI":"10.5281/zenodo.6609677","language":"en","source":"zenodo.org","title":"Music4All-Onion","URL":"https://zenodo.org/records/6609677","author":[{"family":"Moscati, M., Parada-Cabaleiro, E., Deldjoo, Y., Zangerle, E., &amp; Schedl, M.","given":""}],"accessed":{"date-parts":[["2023",11,14]]}}}],"schema":"https://github.com/citation-style-language/schema/raw/master/csl-citation.json"} </w:instrText>
       </w:r>
       <w:r>
         <w:fldChar w:fldCharType="separate"/>
@@ -1137,6 +1138,27 @@
       <w:r>
         <w:t>This dataset contains features which were extracted using Deep Neural Networks (DNN).</w:t>
       </w:r>
+      <w:r>
+        <w:t xml:space="preserve"> </w:t>
+      </w:r>
+      <w:r>
+        <w:fldChar w:fldCharType="begin"/>
+      </w:r>
+      <w:r>
+        <w:instrText xml:space="preserve"> ADDIN ZOTERO_ITEM CSL_CITATION {"citationID":"LVN42Nxp","properties":{"formattedCitation":"[1]","plainCitation":"[1]","noteIndex":0},"citationItems":[{"id":1480,"uris":["http://zotero.org/groups/5283475/items/U8RFDYWK"],"itemData":{"id":1480,"type":"article-journal","abstract":"Music4All-Onion is a large-scale, multi-modal music dataset that expands the Music4All dataset by including 26 additional audio, video, and metadata features for 109,269 music pieces and provides a set of 252,984,396 listening records of 119,140 users, extracted from the online music platform Last.fm . If you make use of this dataset, please cite the following paper: @inproceedings{DBLP:conf/cikm/MoscatiPDZS22, author = {Marta Moscati and Emilia Parada{-}Cabaleiro and Yashar Deldjoo and Eva Zangerle and Markus Schedl}, editor = {Mohammad Al Hasan and Li Xiong}, title = {Music4All-Onion - {A} Large-Scale Multi-faceted Content-Centric Music Recommendation Dataset}, booktitle = {Proceedings of the 31st {ACM} International Conference on Information {\\&amp;} Knowledge Management, Atlanta, GA, USA, October 17-21, 2022}, pages = {4339--4343}, publisher = {{ACM}}, year = {2022}, url = {https://doi.org/10.1145/3511808.3557656}, doi = {10.1145/3511808.3557656}, timestamp = {Wed, 19 Oct 2022 17:09:02 +0200}, biburl = {https://dblp.org/rec/conf/cikm/MoscatiPDZS22.bib}, bibsource = {dblp computer science bibliography, https://dblp.org} }","DOI":"10.5281/zenodo.6609677","language":"en","source":"zenodo.org","title":"Music4All-Onion","URL":"https://zenodo.org/records/6609677","author":[{"family":"Moscati, M., Parada-Cabaleiro, E., Deldjoo, Y., Zangerle, E., &amp; Schedl, M.","given":""}],"accessed":{"date-parts":[["2023",11,14]]}}}],"schema":"https://github.com/citation-style-language/schema/raw/master/csl-citation.json"} </w:instrText>
+      </w:r>
+      <w:r>
+        <w:fldChar w:fldCharType="separate"/>
+      </w:r>
+      <w:r>
+        <w:rPr>
+          <w:rFonts w:cs="Linux Libertine"/>
+        </w:rPr>
+        <w:t>[1]</w:t>
+      </w:r>
+      <w:r>
+        <w:fldChar w:fldCharType="end"/>
+      </w:r>
     </w:p>
     <w:p>
       <w:pPr>
@@ -1211,15 +1233,7 @@
         <w:pStyle w:val="Algorithm"/>
       </w:pPr>
       <w:r>
-        <w:t xml:space="preserve">In our retrieval systems we used the cosine similarity to find the songs that are most </w:t>
-      </w:r>
-      <w:proofErr w:type="gramStart"/>
-      <w:r>
-        <w:t>similar to</w:t>
-      </w:r>
-      <w:proofErr w:type="gramEnd"/>
-      <w:r>
-        <w:t xml:space="preserve"> the query song. </w:t>
+        <w:t xml:space="preserve">In our retrieval systems we used the cosine similarity to find the songs that are most similar to the query song. </w:t>
       </w:r>
     </w:p>
     <w:p>
@@ -1363,6 +1377,16 @@
     </w:p>
     <w:p>
       <w:pPr>
+        <w:pStyle w:val="Algorithm"/>
+      </w:pPr>
+    </w:p>
+    <w:p>
+      <w:pPr>
+        <w:pStyle w:val="Algorithm"/>
+      </w:pPr>
+    </w:p>
+    <w:p>
+      <w:pPr>
         <w:pStyle w:val="Head2"/>
       </w:pPr>
       <w:r>
@@ -1414,63 +1438,57 @@
       <w:pPr>
         <w:pStyle w:val="Algorithm"/>
       </w:pPr>
+      <w:r>
+        <w:t xml:space="preserve">Early fusion: </w:t>
+      </w:r>
+      <w:r>
+        <w:t xml:space="preserve">We combined one textual and one audio feature using the BERT and the </w:t>
+      </w:r>
+      <w:proofErr w:type="spellStart"/>
+      <w:r>
+        <w:t>musicnn</w:t>
+      </w:r>
+      <w:proofErr w:type="spellEnd"/>
+      <w:r>
+        <w:t xml:space="preserve"> representations. We take the embeddings, convert them into matrices and then horizontally stack the matrices which returns a fused matrix of the two embeddings. Then we calculate the evaluation metrics using the fused matrix.</w:t>
+      </w:r>
     </w:p>
     <w:p>
       <w:pPr>
         <w:pStyle w:val="Algorithm"/>
       </w:pPr>
-      <w:r>
-        <w:t xml:space="preserve">We combined one textual and one audio feature using the BERT and the </w:t>
-      </w:r>
-      <w:proofErr w:type="spellStart"/>
-      <w:r>
-        <w:t>musicnn</w:t>
-      </w:r>
-      <w:proofErr w:type="spellEnd"/>
-      <w:r>
-        <w:t xml:space="preserve"> representations. We take the embeddings, convert them into matrices and then horizontally stack the matrices which returns a fused matrix of the two embeddings. Then we calculate the evaluation metrics using the fused matrix.</w:t>
-      </w:r>
     </w:p>
     <w:p>
       <w:pPr>
         <w:pStyle w:val="Algorithm"/>
       </w:pPr>
+      <w:r>
+        <w:t xml:space="preserve">Late fusion: As a late fusion technique </w:t>
+      </w:r>
+      <w:r>
+        <w:t xml:space="preserve">the two features were combined by </w:t>
+      </w:r>
+      <w:r>
+        <w:t>t</w:t>
+      </w:r>
+      <w:r>
+        <w:t>aking</w:t>
+      </w:r>
+      <w:r>
+        <w:t xml:space="preserve"> a weighted sum </w:t>
+      </w:r>
+      <w:r>
+        <w:t xml:space="preserve">of the precalculated cos-sim-matrices of the two features. The resulting late fusion matrix is than used to calculate the relevant metrics. </w:t>
+      </w:r>
     </w:p>
     <w:p>
       <w:pPr>
         <w:pStyle w:val="Algorithm"/>
       </w:pPr>
-      <w:r>
-        <w:t xml:space="preserve">Late fusion: As a late fusion technique </w:t>
-      </w:r>
-      <w:r>
-        <w:t xml:space="preserve">the two features were combined by </w:t>
-      </w:r>
-      <w:r>
-        <w:t>t</w:t>
-      </w:r>
-      <w:r>
-        <w:t>aking</w:t>
-      </w:r>
-      <w:r>
-        <w:t xml:space="preserve"> a weighted sum </w:t>
-      </w:r>
-      <w:r>
-        <w:t xml:space="preserve">of the precalculated cos-sim-matrices of the two features. The resulting late fusion matrix is than used to calculate the relevant metrics. </w:t>
-      </w:r>
-    </w:p>
-    <w:p>
-      <w:pPr>
-        <w:pStyle w:val="Algorithm"/>
-      </w:pPr>
     </w:p>
     <w:p>
       <w:pPr>
         <w:pStyle w:val="Head1"/>
-        <w:numPr>
-          <w:ilvl w:val="0"/>
-          <w:numId w:val="33"/>
-        </w:numPr>
       </w:pPr>
       <w:r>
         <w:t>Implementation</w:t>
@@ -1811,9 +1829,20 @@
     </w:p>
     <w:p>
       <w:pPr>
+        <w:pStyle w:val="Algorithm"/>
+      </w:pPr>
+    </w:p>
+    <w:p>
+      <w:pPr>
+        <w:pStyle w:val="Algorithm"/>
+      </w:pPr>
+    </w:p>
+    <w:p>
+      <w:pPr>
         <w:pStyle w:val="Head2"/>
       </w:pPr>
       <w:r>
+        <w:lastRenderedPageBreak/>
         <w:t>Random baseline</w:t>
       </w:r>
     </w:p>
@@ -1831,11 +1860,7 @@
         <w:t>in a random order</w:t>
       </w:r>
       <w:r>
-        <w:t xml:space="preserve">, so we get a different result each time the function is </w:t>
-      </w:r>
-      <w:r>
-        <w:lastRenderedPageBreak/>
-        <w:t xml:space="preserve">called. Then we excluded the query song from the data </w:t>
+        <w:t xml:space="preserve">, so we get a different result each time the function is called. Then we excluded the query song from the data </w:t>
       </w:r>
       <w:r>
         <w:t>frame,</w:t>
@@ -1882,7 +1907,10 @@
         <w:pStyle w:val="Head2"/>
       </w:pPr>
       <w:r>
-        <w:t>text-based retrieval functions</w:t>
+        <w:t>T</w:t>
+      </w:r>
+      <w:r>
+        <w:t>ext-based retrieval functions</w:t>
       </w:r>
     </w:p>
     <w:p>
@@ -1961,20 +1989,13 @@
         <w:t xml:space="preserve">For the audio-based retrieval systems, we used the same 3 query songs as we used for Task 1. We used the representations explained in chapter 2.3. For all these representations we calculated the cosine similarity. The results for all 3 query tracks are displayed in the provided </w:t>
       </w:r>
       <w:proofErr w:type="spellStart"/>
-      <w:proofErr w:type="gramStart"/>
       <w:r>
         <w:t>main.ipynb</w:t>
       </w:r>
       <w:proofErr w:type="spellEnd"/>
-      <w:proofErr w:type="gramEnd"/>
       <w:r>
         <w:t xml:space="preserve"> file. The function takes the query-id, representation feature, number of tracks to retrieve as well as the similarity function as input, calculates the similarity and sorts the retrieved tracks in decreasing order of their similarity score.</w:t>
       </w:r>
-    </w:p>
-    <w:p>
-      <w:pPr>
-        <w:spacing w:line="240" w:lineRule="auto"/>
-      </w:pPr>
     </w:p>
     <w:p>
       <w:pPr>
@@ -2036,457 +2057,517 @@
     </w:p>
     <w:p>
       <w:pPr>
+        <w:pStyle w:val="Head2"/>
+        <w:numPr>
+          <w:ilvl w:val="0"/>
+          <w:numId w:val="0"/>
+        </w:numPr>
+        <w:ind w:left="756" w:hanging="396"/>
+      </w:pPr>
+      <w:r>
+        <w:t>5.1 Precision &amp; Recall</w:t>
+      </w:r>
+    </w:p>
+    <w:p>
+      <w:pPr>
+        <w:spacing w:line="240" w:lineRule="auto"/>
+      </w:pPr>
+      <w:r>
+        <w:t>Recall and Precision are measures that show how well a retrieval system retrieves relevant information.</w:t>
+      </w:r>
+      <w:r>
+        <w:t xml:space="preserve"> The precision is the ratio of true positives and total retrieved results. The recall is the ratio of true positives and the actual number of positives. </w:t>
+      </w:r>
+      <w:r>
+        <w:fldChar w:fldCharType="begin"/>
+      </w:r>
+      <w:r>
+        <w:instrText xml:space="preserve"> ADDIN ZOTERO_ITEM CSL_CITATION {"citationID":"qURUwgL2","properties":{"formattedCitation":"[11]","plainCitation":"[11]","noteIndex":0},"citationItems":[{"id":1482,"uris":["http://zotero.org/groups/5283475/items/7KU73U29"],"itemData":{"id":1482,"type":"chapter","container-title":"Encyclopedia of Machine Learning","event-place":"Boston, MA","ISBN":"978-0-387-30164-8","language":"en","note":"DOI: 10.1007/978-0-387-30164-8_652","page":"781-781","publisher":"Springer US","publisher-place":"Boston, MA","source":"Springer Link","title":"Precision and Recall","URL":"https://doi.org/10.1007/978-0-387-30164-8_652","author":[{"family":"Ting","given":"Kai Ming"}],"editor":[{"family":"Sammut","given":"Claude"},{"family":"Webb","given":"Geoffrey I."}],"accessed":{"date-parts":[["2023",12,12]]},"issued":{"date-parts":[["2010"]]}}}],"schema":"https://github.com/citation-style-language/schema/raw/master/csl-citation.json"} </w:instrText>
+      </w:r>
+      <w:r>
+        <w:fldChar w:fldCharType="separate"/>
+      </w:r>
+      <w:r>
+        <w:rPr>
+          <w:rFonts w:cs="Linux Libertine"/>
+        </w:rPr>
+        <w:t>[11]</w:t>
+      </w:r>
+      <w:r>
+        <w:fldChar w:fldCharType="end"/>
+      </w:r>
+    </w:p>
+    <w:p>
+      <w:pPr>
+        <w:spacing w:line="240" w:lineRule="auto"/>
+      </w:pPr>
+    </w:p>
+    <w:p>
+      <w:pPr>
+        <w:spacing w:line="240" w:lineRule="auto"/>
+      </w:pPr>
+      <w:r>
+        <w:t xml:space="preserve">In our music retrieval </w:t>
+      </w:r>
+      <w:r>
+        <w:t>system,</w:t>
+      </w:r>
+      <w:r>
+        <w:t xml:space="preserve"> a retrieved song is considered relevant if it has at least one genre in common with the query song.</w:t>
+      </w:r>
+    </w:p>
+    <w:p>
+      <w:pPr>
+        <w:spacing w:line="240" w:lineRule="auto"/>
+      </w:pPr>
+    </w:p>
+    <w:p>
+      <w:pPr>
+        <w:spacing w:line="240" w:lineRule="auto"/>
+      </w:pPr>
+      <w:r>
+        <w:t>H</w:t>
+      </w:r>
+      <w:r>
+        <w:t>owever, we have noticed that there are songs</w:t>
+      </w:r>
+      <w:r>
+        <w:t xml:space="preserve"> in the dataset</w:t>
+      </w:r>
+      <w:r>
+        <w:t xml:space="preserve"> which are not assigned to the correct genres</w:t>
+      </w:r>
+      <w:r>
+        <w:t>.</w:t>
+      </w:r>
+      <w:r>
+        <w:t xml:space="preserve"> An example of this is the song "Somebody's Gotta Die" by "The Notorious B.I.G." which is </w:t>
+      </w:r>
+      <w:r>
+        <w:t>categorized</w:t>
+      </w:r>
+      <w:r>
+        <w:t xml:space="preserve"> under the genre "death metal". However, this song is clearly a hip hop / rap song. Such a wrong </w:t>
+      </w:r>
+      <w:r>
+        <w:t>categorization</w:t>
+      </w:r>
+      <w:r>
+        <w:t xml:space="preserve"> has an impact on the accuracy.</w:t>
+      </w:r>
+    </w:p>
+    <w:p>
+      <w:pPr>
+        <w:spacing w:line="240" w:lineRule="auto"/>
+      </w:pPr>
+    </w:p>
+    <w:p>
+      <w:pPr>
+        <w:spacing w:line="240" w:lineRule="auto"/>
+      </w:pPr>
+      <w:r>
+        <w:t xml:space="preserve">For the calculation of precision and recall </w:t>
+      </w:r>
+      <w:r>
+        <w:t xml:space="preserve">we first obtained the genres of our retrieved results and put them into a list which consists of ids and genres of retrieved songs. This list is one of the parameters for the </w:t>
+      </w:r>
+      <w:proofErr w:type="spellStart"/>
+      <w:r>
+        <w:t>precision_at_</w:t>
+      </w:r>
+      <w:r>
+        <w:t>k</w:t>
+      </w:r>
+      <w:proofErr w:type="spellEnd"/>
+      <w:r>
+        <w:t xml:space="preserve"> fu</w:t>
+      </w:r>
+      <w:r>
+        <w:t>nction</w:t>
+      </w:r>
+      <w:r>
+        <w:t>.</w:t>
+      </w:r>
+      <w:r>
+        <w:t xml:space="preserve"> </w:t>
+      </w:r>
+      <w:r>
+        <w:t>We also need k as a parameter as well as the id and genre of the query track. Afterwards we store the top k results into a variable and compare the genres of the top k results with the query genre and count how many of the retrieved results are relevant (a result is relevant if it has at least one common genre with the query track). Finally, we divide the relevant retrieved results by k.</w:t>
+      </w:r>
+    </w:p>
+    <w:p>
+      <w:pPr>
+        <w:spacing w:line="240" w:lineRule="auto"/>
+      </w:pPr>
+    </w:p>
+    <w:p>
+      <w:pPr>
+        <w:spacing w:line="240" w:lineRule="auto"/>
+      </w:pPr>
+      <w:r>
+        <w:t xml:space="preserve">For the calculation of the recall, we need one more parameter which is the whole genres dataset. The method calculates the number of retrieved relevant songs as well as the number of relevant songs in the whole genres dataset and then divides the relevant retrieved songs by all relevant songs. </w:t>
+      </w:r>
+    </w:p>
+    <w:p>
+      <w:pPr>
+        <w:spacing w:line="240" w:lineRule="auto"/>
+      </w:pPr>
+    </w:p>
+    <w:p>
+      <w:pPr>
+        <w:spacing w:line="240" w:lineRule="auto"/>
+      </w:pPr>
+      <w:r>
+        <w:t xml:space="preserve">These approaches were only computed to take one specific query song and calculate the precision and recall @ k. </w:t>
+      </w:r>
+    </w:p>
+    <w:p>
+      <w:pPr>
+        <w:spacing w:line="240" w:lineRule="auto"/>
+      </w:pPr>
+    </w:p>
+    <w:p>
+      <w:pPr>
+        <w:spacing w:line="240" w:lineRule="auto"/>
+      </w:pPr>
+      <w:r>
+        <w:t>For the calculation of Average Precision and Recall, which should be calculated over all possible query songs, we have decided to use a different method to speed up the calculation, as our previous approach took too much time. We have created a cosine-similarity matrix for this purpose, which has already been explained in more detail in section 3.2.</w:t>
+      </w:r>
+    </w:p>
+    <w:p>
+      <w:pPr>
+        <w:pStyle w:val="Head2"/>
+        <w:numPr>
+          <w:ilvl w:val="0"/>
+          <w:numId w:val="0"/>
+        </w:numPr>
+        <w:ind w:left="756" w:hanging="396"/>
+      </w:pPr>
+      <w:r>
+        <w:t xml:space="preserve">5.2 </w:t>
+      </w:r>
+      <w:r>
+        <w:t>Genre diversity</w:t>
+      </w:r>
+    </w:p>
+    <w:p>
+      <w:pPr>
+        <w:spacing w:line="240" w:lineRule="auto"/>
+      </w:pPr>
+      <w:r>
+        <w:t xml:space="preserve">Diversity is the opposite of similarity, in music recommendation systems (RS), diverse genres are needed to give the user a better and broader recommendation outcome so he can choose flexibly according to his preferences. To ensure large diversity a wide range of genres </w:t>
+      </w:r>
+      <w:r>
+        <w:t>must</w:t>
+      </w:r>
+      <w:r>
+        <w:t xml:space="preserve"> be presented in the retrieved list by the RS</w:t>
+      </w:r>
+      <w:r>
+        <w:t xml:space="preserve">. Different methods have been proposed by researchers to calculate the diversity such as calculating the distance between two elements </w:t>
+      </w:r>
+      <w:proofErr w:type="spellStart"/>
+      <w:r>
+        <w:t>i</w:t>
+      </w:r>
+      <w:proofErr w:type="spellEnd"/>
+      <w:r>
+        <w:t xml:space="preserve"> and j in the recommended list. Cosine similarity can be also used as a distance function to calculate the diversity</w:t>
+      </w:r>
+      <w:r>
+        <w:t xml:space="preserve">. </w:t>
+      </w:r>
+      <w:r>
+        <w:fldChar w:fldCharType="begin"/>
+      </w:r>
+      <w:r>
+        <w:instrText xml:space="preserve"> ADDIN ZOTERO_ITEM CSL_CITATION {"citationID":"BsgN2Dgm","properties":{"formattedCitation":"[12]","plainCitation":"[12]","noteIndex":0},"citationItems":[{"id":1488,"uris":["http://zotero.org/groups/5283475/items/EFQNTVXN"],"itemData":{"id":1488,"type":"article-journal","abstract":"Abstract\n            The recommender system (RS) filters out important information from a large pool of dynamically generated information to set some important decisions in terms of some recommendations according to the user’s past behavior, preferences, and interests. A recommender system is the subclass of information filtering systems that can anticipate the needs of the user before the needs are recognized by the user in the near future. But an evaluation of the recommender system is an important factor as it involves the trust of the user in the system. Various incompatible assessment methods are used for the evaluation of recommender systems, but the proper evaluation of a recommender system needs a particular objective set by the recommender system. This paper surveys and organizes the concepts and definitions of various metrics to assess recommender systems. Also, this survey tries to find out the relationship between the assessment methods and their categorization by type.","container-title":"Foundations of Computing and Decision Sciences","DOI":"10.2478/fcds-2021-0023","ISSN":"2300-3405","issue":"4","language":"en","page":"393-421","source":"DOI.org (Crossref)","title":"Assessment Methods for Evaluation of Recommender Systems: A Survey","title-short":"Assessment Methods for Evaluation of Recommender Systems","volume":"46","author":[{"family":"Kuanr","given":"Madhusree"},{"family":"Mohapatra","given":"Puspanjali"}],"issued":{"date-parts":[["2021",12,1]]}}}],"schema":"https://github.com/citation-style-language/schema/raw/master/csl-citation.json"} </w:instrText>
+      </w:r>
+      <w:r>
+        <w:fldChar w:fldCharType="separate"/>
+      </w:r>
+      <w:r>
+        <w:rPr>
+          <w:rFonts w:cs="Linux Libertine"/>
+        </w:rPr>
+        <w:t>[12]</w:t>
+      </w:r>
+      <w:r>
+        <w:fldChar w:fldCharType="end"/>
+      </w:r>
+    </w:p>
+    <w:p>
+      <w:pPr>
+        <w:spacing w:line="240" w:lineRule="auto"/>
+      </w:pPr>
+    </w:p>
+    <w:p>
+      <w:pPr>
+        <w:spacing w:line="240" w:lineRule="auto"/>
+      </w:pPr>
+      <w:r>
+        <w:t xml:space="preserve">To calculate this evaluation </w:t>
+      </w:r>
+      <w:r>
+        <w:t>metric,</w:t>
+      </w:r>
+      <w:r>
+        <w:t xml:space="preserve"> we implemented a method that first measures the diversity of genres of top k retrieved tracks given a query. It calculates how the genres are evenly distributed over k retrieved tracks. We can break down the formula into two parts:</w:t>
+      </w:r>
+    </w:p>
+    <w:p>
+      <w:pPr>
+        <w:spacing w:line="240" w:lineRule="auto"/>
+      </w:pPr>
+      <w:r>
+        <w:t>1) Genre distribution:</w:t>
+      </w:r>
+    </w:p>
+    <w:p>
+      <w:pPr>
+        <w:spacing w:line="240" w:lineRule="auto"/>
+      </w:pPr>
+      <w:r>
+        <w:t>We initialize a vector of zeros with a length equal to the number of all genres existing in the dataset, then for every genre found in each retrieved track, we add one to the corresponding genre position in the zeros vector divided by the number of genres of the retrieved track. So, this could be considered as the normalized attribution of each genre within the retrieved track genres to the overall genres in the dataset.</w:t>
+      </w:r>
+    </w:p>
+    <w:p>
+      <w:pPr>
+        <w:spacing w:line="240" w:lineRule="auto"/>
+      </w:pPr>
+      <w:r>
+        <w:t>2) Normalize of the distribution:</w:t>
+      </w:r>
+    </w:p>
+    <w:p>
+      <w:pPr>
+        <w:spacing w:line="240" w:lineRule="auto"/>
+      </w:pPr>
+      <w:r>
+        <w:t xml:space="preserve">We divide the resulting vector by the number of the retrieved tracks. To get the genre diversity we calculate Shannon’s entropy of the resulting vector. This is calculated by taking the negative sum of all the items of the resulting vector multiplied by its logarithm (base 2). </w:t>
+      </w:r>
+    </w:p>
+    <w:p>
+      <w:pPr>
+        <w:spacing w:line="240" w:lineRule="auto"/>
+      </w:pPr>
+    </w:p>
+    <w:p>
+      <w:pPr>
+        <w:spacing w:line="240" w:lineRule="auto"/>
+      </w:pPr>
+    </w:p>
+    <w:p>
+      <w:pPr>
+        <w:spacing w:line="240" w:lineRule="auto"/>
+      </w:pPr>
+    </w:p>
+    <w:p>
+      <w:pPr>
+        <w:pStyle w:val="Head2"/>
+        <w:numPr>
+          <w:ilvl w:val="0"/>
+          <w:numId w:val="0"/>
+        </w:numPr>
+        <w:ind w:left="756" w:hanging="396"/>
+      </w:pPr>
+      <w:r>
+        <w:lastRenderedPageBreak/>
+        <w:t>5.3 Genre coverage</w:t>
+      </w:r>
+    </w:p>
+    <w:p>
+      <w:pPr>
+        <w:rPr>
+          <w:lang w:val="en-GB"/>
+        </w:rPr>
+      </w:pPr>
+      <w:r>
+        <w:rPr>
+          <w:lang w:val="en-GB"/>
+        </w:rPr>
+        <w:t>This metric is</w:t>
+      </w:r>
+      <w:r>
+        <w:rPr>
+          <w:lang w:val="en-GB"/>
+        </w:rPr>
+        <w:t>,</w:t>
+      </w:r>
+      <w:r>
+        <w:rPr>
+          <w:lang w:val="en-GB"/>
+        </w:rPr>
+        <w:t xml:space="preserve"> </w:t>
+      </w:r>
+      <w:proofErr w:type="gramStart"/>
+      <w:r>
+        <w:rPr>
+          <w:lang w:val="en-GB"/>
+        </w:rPr>
+        <w:t>similar to</w:t>
+      </w:r>
+      <w:proofErr w:type="gramEnd"/>
+      <w:r>
+        <w:rPr>
+          <w:lang w:val="en-GB"/>
+        </w:rPr>
+        <w:t xml:space="preserve"> the Genre Diversity described in the last</w:t>
+      </w:r>
+    </w:p>
+    <w:p>
+      <w:pPr>
+        <w:rPr>
+          <w:lang w:val="en-GB"/>
+        </w:rPr>
+      </w:pPr>
+      <w:r>
+        <w:rPr>
+          <w:lang w:val="en-GB"/>
+        </w:rPr>
+        <w:t>C</w:t>
+      </w:r>
+      <w:r>
+        <w:rPr>
+          <w:lang w:val="en-GB"/>
+        </w:rPr>
+        <w:t>hapter</w:t>
+      </w:r>
+      <w:r>
+        <w:rPr>
+          <w:lang w:val="en-GB"/>
+        </w:rPr>
+        <w:t>,</w:t>
+      </w:r>
+      <w:r>
+        <w:rPr>
+          <w:lang w:val="en-GB"/>
+        </w:rPr>
+        <w:t xml:space="preserve"> a way to measure the quality of the </w:t>
+      </w:r>
+      <w:r>
+        <w:rPr>
+          <w:lang w:val="en-GB"/>
+        </w:rPr>
+        <w:t>music</w:t>
+      </w:r>
+      <w:r>
+        <w:rPr>
+          <w:lang w:val="en-GB"/>
+        </w:rPr>
+        <w:t xml:space="preserve"> retrieval</w:t>
+      </w:r>
+      <w:r>
+        <w:rPr>
+          <w:lang w:val="en-GB"/>
+        </w:rPr>
+        <w:t xml:space="preserve"> </w:t>
+      </w:r>
+      <w:r>
+        <w:rPr>
+          <w:lang w:val="en-GB"/>
+        </w:rPr>
+        <w:t>system</w:t>
+      </w:r>
+      <w:r>
+        <w:rPr>
+          <w:lang w:val="en-GB"/>
+        </w:rPr>
+        <w:t>s</w:t>
+      </w:r>
+      <w:r>
+        <w:rPr>
+          <w:lang w:val="en-GB"/>
+        </w:rPr>
+        <w:t xml:space="preserve"> beyond using accuracy. For this research project the Genre</w:t>
+      </w:r>
+      <w:r>
+        <w:rPr>
+          <w:lang w:val="en-GB"/>
+        </w:rPr>
+        <w:t xml:space="preserve"> </w:t>
+      </w:r>
+      <w:r>
+        <w:rPr>
+          <w:lang w:val="en-GB"/>
+        </w:rPr>
+        <w:t>Coverage is defined as the proportion of the number of unique</w:t>
+      </w:r>
+      <w:r>
+        <w:rPr>
+          <w:lang w:val="en-GB"/>
+        </w:rPr>
+        <w:t xml:space="preserve"> </w:t>
+      </w:r>
+      <w:r>
+        <w:rPr>
+          <w:lang w:val="en-GB"/>
+        </w:rPr>
+        <w:t>genres present within at least one the top k retrieved tracks and the</w:t>
+      </w:r>
+      <w:r>
+        <w:rPr>
+          <w:lang w:val="en-GB"/>
+        </w:rPr>
+        <w:t xml:space="preserve"> </w:t>
+      </w:r>
+      <w:r>
+        <w:rPr>
+          <w:lang w:val="en-GB"/>
+        </w:rPr>
+        <w:t>number of unique genres within the dataset itself.</w:t>
+      </w:r>
+    </w:p>
+    <w:p>
+      <w:pPr>
         <w:pStyle w:val="AckHead"/>
       </w:pPr>
       <w:r>
-        <w:t>5.1 Precision &amp; Recall</w:t>
-      </w:r>
+        <w:t xml:space="preserve">5.4 </w:t>
+      </w:r>
+      <w:proofErr w:type="spellStart"/>
+      <w:r>
+        <w:t>nDCG</w:t>
+      </w:r>
+      <w:proofErr w:type="spellEnd"/>
     </w:p>
     <w:p>
       <w:pPr>
         <w:spacing w:line="240" w:lineRule="auto"/>
-      </w:pPr>
-      <w:r>
-        <w:t>Recall and Precision are measures that show how well a retrieval system retrieves relevant information.</w:t>
-      </w:r>
-      <w:r>
-        <w:t xml:space="preserve"> The precision is the ratio of true positives and total retrieved results. The recall is the ratio of true positives and the actual number of positives. </w:t>
-      </w:r>
-      <w:r>
-        <w:fldChar w:fldCharType="begin"/>
-      </w:r>
-      <w:r>
-        <w:instrText xml:space="preserve"> ADDIN ZOTERO_ITEM CSL_CITATION {"citationID":"qURUwgL2","properties":{"formattedCitation":"[11]","plainCitation":"[11]","noteIndex":0},"citationItems":[{"id":1482,"uris":["http://zotero.org/groups/5283475/items/7KU73U29"],"itemData":{"id":1482,"type":"chapter","container-title":"Encyclopedia of Machine Learning","event-place":"Boston, MA","ISBN":"978-0-387-30164-8","language":"en","note":"DOI: 10.1007/978-0-387-30164-8_652","page":"781-781","publisher":"Springer US","publisher-place":"Boston, MA","source":"Springer Link","title":"Precision and Recall","URL":"https://doi.org/10.1007/978-0-387-30164-8_652","author":[{"family":"Ting","given":"Kai Ming"}],"editor":[{"family":"Sammut","given":"Claude"},{"family":"Webb","given":"Geoffrey I."}],"accessed":{"date-parts":[["2023",12,12]]},"issued":{"date-parts":[["2010"]]}}}],"schema":"https://github.com/citation-style-language/schema/raw/master/csl-citation.json"} </w:instrText>
-      </w:r>
-      <w:r>
-        <w:fldChar w:fldCharType="separate"/>
-      </w:r>
-      <w:r>
-        <w:rPr>
-          <w:rFonts w:cs="Linux Libertine"/>
-        </w:rPr>
-        <w:t>[11]</w:t>
-      </w:r>
-      <w:r>
-        <w:fldChar w:fldCharType="end"/>
-      </w:r>
-    </w:p>
-    <w:p>
-      <w:pPr>
-        <w:spacing w:line="240" w:lineRule="auto"/>
-      </w:pPr>
-    </w:p>
-    <w:p>
-      <w:pPr>
-        <w:spacing w:line="240" w:lineRule="auto"/>
-      </w:pPr>
-      <w:r>
-        <w:t xml:space="preserve">In our music retrieval </w:t>
-      </w:r>
-      <w:proofErr w:type="gramStart"/>
-      <w:r>
-        <w:t>system</w:t>
-      </w:r>
-      <w:proofErr w:type="gramEnd"/>
-      <w:r>
-        <w:t xml:space="preserve"> a retrieved song is considered relevant if it has at least one genre in common with the query song.</w:t>
-      </w:r>
-    </w:p>
-    <w:p>
-      <w:pPr>
-        <w:spacing w:line="240" w:lineRule="auto"/>
-      </w:pPr>
-    </w:p>
-    <w:p>
-      <w:pPr>
-        <w:spacing w:line="240" w:lineRule="auto"/>
-      </w:pPr>
-      <w:r>
-        <w:t xml:space="preserve">For the calculation of precision and recall </w:t>
-      </w:r>
-      <w:r>
-        <w:t xml:space="preserve">we first obtained the genres of our retrieved results and put them into a list which consists of ids and genres of retrieved songs. This list is one of the parameters for the </w:t>
+        <w:rPr>
+          <w:lang w:eastAsia="zh-CN"/>
+        </w:rPr>
+      </w:pPr>
+      <w:r>
+        <w:rPr>
+          <w:rFonts w:hint="eastAsia"/>
+        </w:rPr>
+        <w:t>N</w:t>
+      </w:r>
+      <w:r>
+        <w:t xml:space="preserve">ormalized discounted cumulative gain (later referred in the current study as </w:t>
       </w:r>
       <w:proofErr w:type="spellStart"/>
       <w:r>
-        <w:t>precision_at_</w:t>
-      </w:r>
-      <w:r>
-        <w:t>k</w:t>
+        <w:t>nDCG</w:t>
       </w:r>
       <w:proofErr w:type="spellEnd"/>
       <w:r>
-        <w:t xml:space="preserve"> fu</w:t>
-      </w:r>
-      <w:r>
-        <w:t>nction</w:t>
-      </w:r>
-      <w:r>
-        <w:t>.</w:t>
-      </w:r>
-      <w:r>
-        <w:t xml:space="preserve"> </w:t>
-      </w:r>
-      <w:r>
-        <w:t>We also need k as a parameter as well as the id and genre of the query track. Afterwards we store the top k results into a variable and compare the genres of the top k results with the query genre and count how many of the retrieved results are relevant (a result is relevant if it has at least one common genre with the query track). Finally, we divide the relevant retrieved results by k.</w:t>
-      </w:r>
-    </w:p>
-    <w:p>
-      <w:pPr>
-        <w:spacing w:line="240" w:lineRule="auto"/>
-      </w:pPr>
-    </w:p>
-    <w:p>
-      <w:pPr>
-        <w:spacing w:line="240" w:lineRule="auto"/>
-      </w:pPr>
-      <w:r>
-        <w:t xml:space="preserve">For the calculation of the recall, we need one more parameter which is the whole genres dataset. The method calculates the number of retrieved relevant songs as well as the number of relevant songs in the whole genres dataset and then divides the relevant retrieved songs by all relevant songs. </w:t>
-      </w:r>
-    </w:p>
-    <w:p>
-      <w:pPr>
-        <w:spacing w:line="240" w:lineRule="auto"/>
-      </w:pPr>
-    </w:p>
-    <w:p>
-      <w:pPr>
-        <w:spacing w:line="240" w:lineRule="auto"/>
-      </w:pPr>
-      <w:r>
-        <w:t xml:space="preserve">These approaches were only computed to take one specific query song and calculate the precision and recall @ k. </w:t>
-      </w:r>
-    </w:p>
-    <w:p>
-      <w:pPr>
-        <w:spacing w:line="240" w:lineRule="auto"/>
-      </w:pPr>
-    </w:p>
-    <w:p>
-      <w:pPr>
-        <w:spacing w:line="240" w:lineRule="auto"/>
-      </w:pPr>
-      <w:r>
-        <w:t>For the calculation of Average Precision and Recall, which should be calculated over all possible query songs, we have decided to use a different method to speed up the calculation, as our previous approach took too much time. We have created a cosine-similarity matrix for this purpose, which has already been explained in more detail in section 3.2.</w:t>
-      </w:r>
-    </w:p>
-    <w:p>
-      <w:pPr>
-        <w:spacing w:line="240" w:lineRule="auto"/>
-      </w:pPr>
-    </w:p>
-    <w:p>
-      <w:pPr>
-        <w:spacing w:line="240" w:lineRule="auto"/>
-        <w:rPr>
-          <w:rFonts w:cs="Linux Libertine"/>
-          <w:b/>
-          <w:sz w:val="22"/>
-        </w:rPr>
-      </w:pPr>
-      <w:r>
-        <w:rPr>
-          <w:rFonts w:cs="Linux Libertine"/>
-          <w:b/>
-          <w:sz w:val="22"/>
-        </w:rPr>
-        <w:t xml:space="preserve">5.2 </w:t>
-      </w:r>
-      <w:r>
-        <w:rPr>
-          <w:rFonts w:cs="Linux Libertine"/>
-          <w:b/>
-          <w:sz w:val="22"/>
-        </w:rPr>
-        <w:t>Genre diversity</w:t>
-      </w:r>
-    </w:p>
-    <w:p>
-      <w:pPr>
-        <w:spacing w:line="240" w:lineRule="auto"/>
-        <w:rPr>
-          <w:rFonts w:cs="Linux Libertine"/>
-          <w:b/>
-          <w:sz w:val="22"/>
-        </w:rPr>
-      </w:pPr>
-    </w:p>
-    <w:p>
-      <w:pPr>
-        <w:spacing w:line="240" w:lineRule="auto"/>
-      </w:pPr>
-      <w:r>
-        <w:t xml:space="preserve">Diversity is the opposite of similarity, in music recommendation systems (RS), diverse genres are needed to give the user a better and broader recommendation outcome so he can choose flexibly according to his preferences. To ensure large diversity a wide range of genres </w:t>
-      </w:r>
-      <w:r>
-        <w:t>must</w:t>
-      </w:r>
-      <w:r>
-        <w:t xml:space="preserve"> be presented in the retrieved list by the RS</w:t>
-      </w:r>
-      <w:r>
-        <w:t xml:space="preserve">. Different methods have been proposed by researchers to calculate the diversity such as calculating the distance between two elements </w:t>
+        <w:t xml:space="preserve">) evaluates the results based on graded relevance, i.e. </w:t>
       </w:r>
       <w:proofErr w:type="spellStart"/>
       <w:r>
-        <w:t>i</w:t>
+        <w:t>nDCG</w:t>
       </w:r>
       <w:proofErr w:type="spellEnd"/>
       <w:r>
-        <w:t xml:space="preserve"> and j in the recommended list. Cosine similarity can be also used as a distance function to calculate the diversity</w:t>
-      </w:r>
-      <w:r>
-        <w:t xml:space="preserve">. </w:t>
-      </w:r>
-      <w:r>
-        <w:fldChar w:fldCharType="begin"/>
-      </w:r>
-      <w:r>
-        <w:instrText xml:space="preserve"> ADDIN ZOTERO_ITEM CSL_CITATION {"citationID":"BsgN2Dgm","properties":{"formattedCitation":"[12]","plainCitation":"[12]","noteIndex":0},"citationItems":[{"id":1488,"uris":["http://zotero.org/groups/5283475/items/EFQNTVXN"],"itemData":{"id":1488,"type":"article-journal","abstract":"Abstract\n            The recommender system (RS) filters out important information from a large pool of dynamically generated information to set some important decisions in terms of some recommendations according to the user’s past behavior, preferences, and interests. A recommender system is the subclass of information filtering systems that can anticipate the needs of the user before the needs are recognized by the user in the near future. But an evaluation of the recommender system is an important factor as it involves the trust of the user in the system. Various incompatible assessment methods are used for the evaluation of recommender systems, but the proper evaluation of a recommender system needs a particular objective set by the recommender system. This paper surveys and organizes the concepts and definitions of various metrics to assess recommender systems. Also, this survey tries to find out the relationship between the assessment methods and their categorization by type.","container-title":"Foundations of Computing and Decision Sciences","DOI":"10.2478/fcds-2021-0023","ISSN":"2300-3405","issue":"4","language":"en","page":"393-421","source":"DOI.org (Crossref)","title":"Assessment Methods for Evaluation of Recommender Systems: A Survey","title-short":"Assessment Methods for Evaluation of Recommender Systems","volume":"46","author":[{"family":"Kuanr","given":"Madhusree"},{"family":"Mohapatra","given":"Puspanjali"}],"issued":{"date-parts":[["2021",12,1]]}}}],"schema":"https://github.com/citation-style-language/schema/raw/master/csl-citation.json"} </w:instrText>
-      </w:r>
-      <w:r>
-        <w:fldChar w:fldCharType="separate"/>
-      </w:r>
-      <w:r>
-        <w:rPr>
-          <w:rFonts w:cs="Linux Libertine"/>
-        </w:rPr>
-        <w:t>[12]</w:t>
-      </w:r>
-      <w:r>
-        <w:fldChar w:fldCharType="end"/>
-      </w:r>
-    </w:p>
-    <w:p>
-      <w:pPr>
-        <w:spacing w:line="240" w:lineRule="auto"/>
-      </w:pPr>
-    </w:p>
-    <w:p>
-      <w:pPr>
-        <w:spacing w:line="240" w:lineRule="auto"/>
-      </w:pPr>
-      <w:r>
-        <w:t xml:space="preserve">To calculate this evaluation </w:t>
-      </w:r>
-      <w:r>
-        <w:t>metric,</w:t>
-      </w:r>
-      <w:r>
-        <w:t xml:space="preserve"> we implemented a method that first measures the diversity of genres of top k retrieved tracks given a query. It calculates how the genres are evenly distributed over k retrieved tracks. We can break down the formula into two parts:</w:t>
-      </w:r>
-    </w:p>
-    <w:p>
-      <w:pPr>
-        <w:spacing w:line="240" w:lineRule="auto"/>
-      </w:pPr>
-      <w:r>
-        <w:t>1) Genre distribution:</w:t>
-      </w:r>
-    </w:p>
-    <w:p>
-      <w:pPr>
-        <w:spacing w:line="240" w:lineRule="auto"/>
-      </w:pPr>
-      <w:r>
-        <w:t>We initialize a vector of zeros with a length equal to the number of all genres existing in the dataset, then for every genre found in each retrieved track, we add one to the corresponding genre position in the zeros vector divided by the number of genres of the retrieved track. So, this could be considered as the normalized attribution of each genre within the retrieved track genres to the overall genres in the dataset.</w:t>
-      </w:r>
-    </w:p>
-    <w:p>
-      <w:pPr>
-        <w:spacing w:line="240" w:lineRule="auto"/>
-      </w:pPr>
-      <w:r>
-        <w:t>2) Normalize of the distribution:</w:t>
-      </w:r>
-    </w:p>
-    <w:p>
-      <w:pPr>
-        <w:spacing w:line="240" w:lineRule="auto"/>
-      </w:pPr>
-      <w:r>
-        <w:t xml:space="preserve">We divide the resulting vector by the number of the retrieved tracks. To get the genre diversity we calculate Shannon’s entropy of the resulting vector. This is calculated by taking the negative sum of all the items of the resulting vector multiplied by its logarithm (base 2). </w:t>
-      </w:r>
-    </w:p>
-    <w:p>
-      <w:pPr>
-        <w:pStyle w:val="AckHead"/>
-      </w:pPr>
-      <w:r>
-        <w:t>5.3 Genre coverage</w:t>
-      </w:r>
-    </w:p>
-    <w:p>
-      <w:pPr>
-        <w:rPr>
-          <w:lang w:val="en-GB"/>
-        </w:rPr>
-      </w:pPr>
-      <w:r>
-        <w:rPr>
-          <w:lang w:val="en-GB"/>
-        </w:rPr>
-        <w:t xml:space="preserve">This metric is </w:t>
-      </w:r>
-      <w:proofErr w:type="gramStart"/>
-      <w:r>
-        <w:rPr>
-          <w:lang w:val="en-GB"/>
-        </w:rPr>
-        <w:t>similar to</w:t>
-      </w:r>
-      <w:proofErr w:type="gramEnd"/>
-      <w:r>
-        <w:rPr>
-          <w:lang w:val="en-GB"/>
-        </w:rPr>
-        <w:t xml:space="preserve"> the Genre Diversity described in the last</w:t>
-      </w:r>
-    </w:p>
-    <w:p>
-      <w:pPr>
-        <w:rPr>
-          <w:lang w:val="en-GB"/>
-        </w:rPr>
-      </w:pPr>
-      <w:r>
-        <w:rPr>
-          <w:lang w:val="en-GB"/>
-        </w:rPr>
-        <w:t xml:space="preserve">chapter a way to measure the quality of the </w:t>
-      </w:r>
-      <w:r>
-        <w:rPr>
-          <w:lang w:val="en-GB"/>
-        </w:rPr>
-        <w:t>music</w:t>
-      </w:r>
-      <w:r>
-        <w:rPr>
-          <w:lang w:val="en-GB"/>
-        </w:rPr>
-        <w:t xml:space="preserve"> retrieval</w:t>
-      </w:r>
-      <w:r>
-        <w:rPr>
-          <w:lang w:val="en-GB"/>
-        </w:rPr>
-        <w:t xml:space="preserve"> </w:t>
-      </w:r>
-      <w:r>
-        <w:rPr>
-          <w:lang w:val="en-GB"/>
-        </w:rPr>
-        <w:t>system</w:t>
-      </w:r>
-      <w:r>
-        <w:rPr>
-          <w:lang w:val="en-GB"/>
-        </w:rPr>
-        <w:t>s</w:t>
-      </w:r>
-      <w:r>
-        <w:rPr>
-          <w:lang w:val="en-GB"/>
-        </w:rPr>
-        <w:t xml:space="preserve"> beyond using accuracy. For this research project the Genre</w:t>
-      </w:r>
-    </w:p>
-    <w:p>
-      <w:pPr>
-        <w:rPr>
-          <w:lang w:val="en-GB"/>
-        </w:rPr>
-      </w:pPr>
-      <w:r>
-        <w:rPr>
-          <w:lang w:val="en-GB"/>
-        </w:rPr>
-        <w:t>Coverage is defined as the proportion of the number of unique</w:t>
-      </w:r>
-      <w:r>
-        <w:rPr>
-          <w:lang w:val="en-GB"/>
-        </w:rPr>
-        <w:t xml:space="preserve"> </w:t>
-      </w:r>
-      <w:r>
-        <w:rPr>
-          <w:lang w:val="en-GB"/>
-        </w:rPr>
-        <w:t>genres present within at least one the top k retrieved tracks and the</w:t>
-      </w:r>
-    </w:p>
-    <w:p>
-      <w:pPr>
-        <w:rPr>
-          <w:lang w:val="en-GB"/>
-        </w:rPr>
-      </w:pPr>
-      <w:r>
-        <w:rPr>
-          <w:lang w:val="en-GB"/>
-        </w:rPr>
-        <w:t>number of unique genres within the dataset itself.</w:t>
-      </w:r>
-    </w:p>
-    <w:p>
-      <w:pPr>
-        <w:pStyle w:val="AckHead"/>
-      </w:pPr>
-      <w:r>
-        <w:t xml:space="preserve">5.4 </w:t>
-      </w:r>
-      <w:proofErr w:type="spellStart"/>
-      <w:r>
-        <w:t>nDCG</w:t>
-      </w:r>
-      <w:proofErr w:type="spellEnd"/>
-    </w:p>
-    <w:p>
-      <w:pPr>
-        <w:spacing w:line="240" w:lineRule="auto"/>
+        <w:t xml:space="preserve"> assumes</w:t>
+      </w:r>
+      <w:r>
         <w:rPr>
           <w:lang w:eastAsia="zh-CN"/>
         </w:rPr>
-      </w:pPr>
-      <w:r>
-        <w:rPr>
-          <w:rFonts w:hint="eastAsia"/>
-        </w:rPr>
-        <w:t>N</w:t>
-      </w:r>
-      <w:r>
-        <w:t xml:space="preserve">ormalized discounted cumulative gain (later referred in the current study as </w:t>
-      </w:r>
-      <w:proofErr w:type="spellStart"/>
-      <w:r>
-        <w:t>nDCG</w:t>
-      </w:r>
-      <w:proofErr w:type="spellEnd"/>
-      <w:r>
-        <w:t xml:space="preserve">) evaluates the results based on graded relevance, i.e. </w:t>
-      </w:r>
-      <w:proofErr w:type="spellStart"/>
-      <w:r>
-        <w:t>nDCG</w:t>
-      </w:r>
-      <w:proofErr w:type="spellEnd"/>
-      <w:r>
-        <w:t xml:space="preserve"> assumes</w:t>
-      </w:r>
-      <w:r>
-        <w:rPr>
-          <w:lang w:eastAsia="zh-CN"/>
-        </w:rPr>
-        <w:t xml:space="preserve"> the users prefer the elements in the </w:t>
-      </w:r>
-      <w:r>
-        <w:rPr>
-          <w:lang w:eastAsia="zh-CN"/>
-        </w:rPr>
-        <w:lastRenderedPageBreak/>
-        <w:t>list of retrieved results to be presented in the descending order of their degree of relevance. Its calculation can be summarized in the following four steps:</w:t>
+        <w:t xml:space="preserve"> the users prefer the elements in the list of retrieved results to be presented in the descending order of their degree of relevance. Its calculation can be summarized in the following four steps:</w:t>
       </w:r>
     </w:p>
     <w:p>
@@ -2656,21 +2737,7 @@
         <w:rPr>
           <w:lang w:eastAsia="zh-CN"/>
         </w:rPr>
-        <w:t xml:space="preserve"> score for currently study only consider the top k elements in the list of retrieved results. When evaluation the results of this </w:t>
-      </w:r>
-      <w:proofErr w:type="gramStart"/>
-      <w:r>
-        <w:rPr>
-          <w:lang w:eastAsia="zh-CN"/>
-        </w:rPr>
-        <w:t>particular study</w:t>
-      </w:r>
-      <w:proofErr w:type="gramEnd"/>
-      <w:r>
-        <w:rPr>
-          <w:lang w:eastAsia="zh-CN"/>
-        </w:rPr>
-        <w:t xml:space="preserve">, k is set to 10. (The metric is thus referred in the result section as nDCG@10). </w:t>
+        <w:t xml:space="preserve"> score for currently study only consider the top k elements in the list of retrieved results. When evaluation the results of this particular study, k is set to 10. (The metric is thus referred in the result section as nDCG@10). </w:t>
       </w:r>
     </w:p>
     <w:p>
@@ -2880,17 +2947,23 @@
     <w:p>
       <w:pPr>
         <w:pStyle w:val="AbsHead"/>
-      </w:pPr>
-      <w:r>
-        <w:t>6</w:t>
-      </w:r>
-      <w:r>
-        <w:t>. Evaluation</w:t>
-      </w:r>
-    </w:p>
-    <w:p>
-      <w:pPr>
-        <w:pStyle w:val="AckHead"/>
+        <w:numPr>
+          <w:ilvl w:val="0"/>
+          <w:numId w:val="34"/>
+        </w:numPr>
+      </w:pPr>
+      <w:r>
+        <w:t>Evaluation</w:t>
+      </w:r>
+    </w:p>
+    <w:p>
+      <w:pPr>
+        <w:pStyle w:val="Head2"/>
+        <w:numPr>
+          <w:ilvl w:val="0"/>
+          <w:numId w:val="0"/>
+        </w:numPr>
+        <w:ind w:left="756" w:hanging="396"/>
       </w:pPr>
       <w:r>
         <w:t>6</w:t>
@@ -2990,10 +3063,10 @@
           <w:noProof/>
         </w:rPr>
         <w:drawing>
-          <wp:inline distT="0" distB="0" distL="0" distR="0" wp14:anchorId="65C4E446" wp14:editId="2C218F8A">
+          <wp:inline distT="0" distB="0" distL="0" distR="0" wp14:anchorId="11520AA6" wp14:editId="262986FA">
             <wp:extent cx="3048000" cy="2390775"/>
             <wp:effectExtent l="0" t="0" r="0" b="9525"/>
-            <wp:docPr id="1784432204" name="Grafik 1"/>
+            <wp:docPr id="1126506328" name="Grafik 1"/>
             <wp:cNvGraphicFramePr>
               <a:graphicFrameLocks xmlns:a="http://schemas.openxmlformats.org/drawingml/2006/main" noChangeAspect="1"/>
             </wp:cNvGraphicFramePr>
@@ -3147,10 +3220,20 @@
     </w:p>
     <w:p>
       <w:pPr>
+        <w:spacing w:line="240" w:lineRule="auto"/>
+        <w:jc w:val="left"/>
+      </w:pPr>
+      <w:r>
+        <w:br w:type="page"/>
+      </w:r>
+    </w:p>
+    <w:p>
+      <w:pPr>
         <w:pStyle w:val="Beschriftung"/>
       </w:pPr>
       <w:bookmarkStart w:id="1" w:name="_Toc156942513"/>
       <w:r>
+        <w:lastRenderedPageBreak/>
         <w:t xml:space="preserve">Figure </w:t>
       </w:r>
       <w:r>
@@ -3343,15 +3426,7 @@
       </w:r>
       <w:proofErr w:type="spellEnd"/>
       <w:r>
-        <w:t xml:space="preserve"> as features. This could be interpreted that BERT and is a powerful embedding system that led to retrieving tracks more </w:t>
-      </w:r>
-      <w:proofErr w:type="gramStart"/>
-      <w:r>
-        <w:t>similar to</w:t>
-      </w:r>
-      <w:proofErr w:type="gramEnd"/>
-      <w:r>
-        <w:t xml:space="preserve"> the query track and therefore very small genre diversity has resulted.</w:t>
+        <w:t xml:space="preserve"> as features. This could be interpreted that BERT and is a powerful embedding system that led to retrieving tracks more similar to the query track and therefore very small genre diversity has resulted.</w:t>
       </w:r>
     </w:p>
     <w:p>
@@ -3448,58 +3523,49 @@
       <w:r>
         <w:t xml:space="preserve"> their ideal counterparts when ranking is taken into account. </w:t>
       </w:r>
-    </w:p>
-    <w:p>
-      <w:pPr>
-        <w:spacing w:line="240" w:lineRule="auto"/>
-      </w:pPr>
-    </w:p>
-    <w:p>
-      <w:pPr>
-        <w:spacing w:line="240" w:lineRule="auto"/>
-        <w:rPr>
-          <w:color w:val="FF0000"/>
-        </w:rPr>
-      </w:pPr>
-      <w:r>
-        <w:rPr>
-          <w:color w:val="FF0000"/>
-        </w:rPr>
-        <w:t xml:space="preserve">TODO Li: Add short evaluation of </w:t>
+      <w:r>
+        <w:t xml:space="preserve">Due to time constraint and high computational cost, I was not able to obtain the final result from the two fusion based retrieval systems. </w:t>
+      </w:r>
+      <w:r>
+        <w:t xml:space="preserve">As can be seen from table 1, the highest nDCG@10 score was obtained with </w:t>
+      </w:r>
+      <w:r>
+        <w:t xml:space="preserve">the retrieval system implemented with </w:t>
+      </w:r>
+      <w:r>
+        <w:t>the</w:t>
+      </w:r>
+      <w:r>
+        <w:t xml:space="preserve"> “M</w:t>
+      </w:r>
+      <w:r>
+        <w:t>F</w:t>
+      </w:r>
+      <w:r>
+        <w:t>CC” representation.</w:t>
+      </w:r>
+      <w:r>
+        <w:t xml:space="preserve"> Considering all implemented systems, </w:t>
+      </w:r>
+      <w:r>
+        <w:t>4 retrieval systems performed better than the random baseline, they are “MFCC”, “</w:t>
       </w:r>
       <w:proofErr w:type="spellStart"/>
       <w:r>
-        <w:rPr>
-          <w:color w:val="FF0000"/>
-        </w:rPr>
-        <w:t>nDCG</w:t>
+        <w:t>musicnn</w:t>
       </w:r>
       <w:proofErr w:type="spellEnd"/>
       <w:r>
-        <w:rPr>
-          <w:color w:val="FF0000"/>
-        </w:rPr>
-        <w:t xml:space="preserve"> over all possible </w:t>
-      </w:r>
-      <w:proofErr w:type="gramStart"/>
-      <w:r>
-        <w:rPr>
-          <w:color w:val="FF0000"/>
-        </w:rPr>
-        <w:t>query  tracks</w:t>
-      </w:r>
-      <w:proofErr w:type="gramEnd"/>
-      <w:r>
-        <w:rPr>
-          <w:color w:val="FF0000"/>
-        </w:rPr>
-        <w:t>!</w:t>
-      </w:r>
-    </w:p>
-    <w:p>
-      <w:pPr>
-        <w:spacing w:line="240" w:lineRule="auto"/>
-      </w:pPr>
+        <w:t>”, “</w:t>
+      </w:r>
+      <w:proofErr w:type="spellStart"/>
+      <w:r>
+        <w:t>blf</w:t>
+      </w:r>
+      <w:proofErr w:type="spellEnd"/>
+      <w:r>
+        <w:t xml:space="preserve">-correlation” and “Vgg19.” (Ranked in descending order of nDCG@10 score.) </w:t>
+      </w:r>
     </w:p>
     <w:p>
       <w:pPr>
@@ -3526,7 +3592,18 @@
       </w:r>
       <w:proofErr w:type="spellEnd"/>
       <w:r>
-        <w:t xml:space="preserve"> dataset which includes features created with the help of deep neural networks in combination with cosine similarity achieved the best score for all metrics. </w:t>
+        <w:t xml:space="preserve"> dataset which includes features created with the help of deep neural networks in combination with cosine similarity achieved the best score for all metrics</w:t>
+      </w:r>
+      <w:r>
+        <w:t xml:space="preserve"> except for the </w:t>
+      </w:r>
+      <w:proofErr w:type="spellStart"/>
+      <w:r>
+        <w:t>nDCG</w:t>
+      </w:r>
+      <w:proofErr w:type="spellEnd"/>
+      <w:r>
+        <w:t xml:space="preserve">. </w:t>
       </w:r>
     </w:p>
     <w:p>
@@ -3876,6 +3953,22 @@
                 <w:sz w:val="24"/>
               </w:rPr>
             </w:pPr>
+            <w:r>
+              <w:rPr>
+                <w:rFonts w:asciiTheme="majorBidi" w:hAnsiTheme="majorBidi" w:cstheme="majorBidi" w:hint="eastAsia"/>
+                <w:color w:val="FF0000"/>
+                <w:sz w:val="24"/>
+              </w:rPr>
+              <w:t>0</w:t>
+            </w:r>
+            <w:r>
+              <w:rPr>
+                <w:rFonts w:asciiTheme="majorBidi" w:hAnsiTheme="majorBidi" w:cstheme="majorBidi"/>
+                <w:color w:val="FF0000"/>
+                <w:sz w:val="24"/>
+              </w:rPr>
+              <w:t>.1611</w:t>
+            </w:r>
           </w:p>
         </w:tc>
         <w:tc>
@@ -4023,6 +4116,20 @@
                 <w:sz w:val="24"/>
               </w:rPr>
             </w:pPr>
+            <w:r>
+              <w:rPr>
+                <w:rFonts w:asciiTheme="majorBidi" w:hAnsiTheme="majorBidi" w:cstheme="majorBidi" w:hint="eastAsia"/>
+                <w:sz w:val="24"/>
+              </w:rPr>
+              <w:t>0</w:t>
+            </w:r>
+            <w:r>
+              <w:rPr>
+                <w:rFonts w:asciiTheme="majorBidi" w:hAnsiTheme="majorBidi" w:cstheme="majorBidi"/>
+                <w:sz w:val="24"/>
+              </w:rPr>
+              <w:t>.1504</w:t>
+            </w:r>
           </w:p>
         </w:tc>
         <w:tc>
@@ -4170,6 +4277,20 @@
                 <w:sz w:val="24"/>
               </w:rPr>
             </w:pPr>
+            <w:r>
+              <w:rPr>
+                <w:rFonts w:asciiTheme="majorBidi" w:hAnsiTheme="majorBidi" w:cstheme="majorBidi" w:hint="eastAsia"/>
+                <w:sz w:val="24"/>
+              </w:rPr>
+              <w:t>0</w:t>
+            </w:r>
+            <w:r>
+              <w:rPr>
+                <w:rFonts w:asciiTheme="majorBidi" w:hAnsiTheme="majorBidi" w:cstheme="majorBidi"/>
+                <w:sz w:val="24"/>
+              </w:rPr>
+              <w:t>.1184</w:t>
+            </w:r>
           </w:p>
         </w:tc>
         <w:tc>
@@ -4308,6 +4429,20 @@
                 <w:sz w:val="24"/>
               </w:rPr>
             </w:pPr>
+            <w:r>
+              <w:rPr>
+                <w:rFonts w:asciiTheme="majorBidi" w:hAnsiTheme="majorBidi" w:cstheme="majorBidi" w:hint="eastAsia"/>
+                <w:sz w:val="24"/>
+              </w:rPr>
+              <w:t>0</w:t>
+            </w:r>
+            <w:r>
+              <w:rPr>
+                <w:rFonts w:asciiTheme="majorBidi" w:hAnsiTheme="majorBidi" w:cstheme="majorBidi"/>
+                <w:sz w:val="24"/>
+              </w:rPr>
+              <w:t>.1525</w:t>
+            </w:r>
           </w:p>
         </w:tc>
         <w:tc>
@@ -4325,6 +4460,7 @@
             <w:r>
               <w:rPr>
                 <w:rFonts w:asciiTheme="majorBidi" w:hAnsiTheme="majorBidi" w:cstheme="majorBidi"/>
+                <w:color w:val="FF0000"/>
                 <w:sz w:val="24"/>
               </w:rPr>
               <w:t>0.0383</w:t>
@@ -4443,6 +4579,20 @@
                 <w:sz w:val="24"/>
               </w:rPr>
             </w:pPr>
+            <w:r>
+              <w:rPr>
+                <w:rFonts w:asciiTheme="majorBidi" w:hAnsiTheme="majorBidi" w:cstheme="majorBidi" w:hint="eastAsia"/>
+                <w:sz w:val="24"/>
+              </w:rPr>
+              <w:t>0</w:t>
+            </w:r>
+            <w:r>
+              <w:rPr>
+                <w:rFonts w:asciiTheme="majorBidi" w:hAnsiTheme="majorBidi" w:cstheme="majorBidi"/>
+                <w:sz w:val="24"/>
+              </w:rPr>
+              <w:t>.1201</w:t>
+            </w:r>
           </w:p>
         </w:tc>
         <w:tc>
@@ -4588,6 +4738,20 @@
                 <w:sz w:val="24"/>
               </w:rPr>
             </w:pPr>
+            <w:r>
+              <w:rPr>
+                <w:rFonts w:asciiTheme="majorBidi" w:hAnsiTheme="majorBidi" w:cstheme="majorBidi" w:hint="eastAsia"/>
+                <w:sz w:val="24"/>
+              </w:rPr>
+              <w:t>0</w:t>
+            </w:r>
+            <w:r>
+              <w:rPr>
+                <w:rFonts w:asciiTheme="majorBidi" w:hAnsiTheme="majorBidi" w:cstheme="majorBidi"/>
+                <w:sz w:val="24"/>
+              </w:rPr>
+              <w:t>.0892</w:t>
+            </w:r>
           </w:p>
         </w:tc>
         <w:tc>
@@ -4733,6 +4897,20 @@
                 <w:sz w:val="24"/>
               </w:rPr>
             </w:pPr>
+            <w:r>
+              <w:rPr>
+                <w:rFonts w:asciiTheme="majorBidi" w:hAnsiTheme="majorBidi" w:cstheme="majorBidi" w:hint="eastAsia"/>
+                <w:sz w:val="24"/>
+              </w:rPr>
+              <w:t>0</w:t>
+            </w:r>
+            <w:r>
+              <w:rPr>
+                <w:rFonts w:asciiTheme="majorBidi" w:hAnsiTheme="majorBidi" w:cstheme="majorBidi"/>
+                <w:sz w:val="24"/>
+              </w:rPr>
+              <w:t>.1201</w:t>
+            </w:r>
           </w:p>
         </w:tc>
         <w:tc>
@@ -4886,8 +5064,25 @@
               <w:rPr>
                 <w:rFonts w:asciiTheme="majorBidi" w:hAnsiTheme="majorBidi" w:cstheme="majorBidi"/>
                 <w:sz w:val="24"/>
+                <w:lang w:eastAsia="zh-CN"/>
               </w:rPr>
             </w:pPr>
+            <w:r>
+              <w:rPr>
+                <w:rFonts w:asciiTheme="majorBidi" w:hAnsiTheme="majorBidi" w:cstheme="majorBidi" w:hint="eastAsia"/>
+                <w:sz w:val="24"/>
+                <w:lang w:eastAsia="zh-CN"/>
+              </w:rPr>
+              <w:t>0</w:t>
+            </w:r>
+            <w:r>
+              <w:rPr>
+                <w:rFonts w:asciiTheme="majorBidi" w:hAnsiTheme="majorBidi" w:cstheme="majorBidi"/>
+                <w:sz w:val="24"/>
+                <w:lang w:eastAsia="zh-CN"/>
+              </w:rPr>
+              <w:t>.1205</w:t>
+            </w:r>
           </w:p>
         </w:tc>
         <w:tc>
@@ -5020,6 +5215,14 @@
                 <w:sz w:val="24"/>
               </w:rPr>
             </w:pPr>
+            <w:r>
+              <w:rPr>
+                <w:rFonts w:asciiTheme="majorBidi" w:hAnsiTheme="majorBidi" w:cstheme="majorBidi"/>
+                <w:sz w:val="24"/>
+                <w:lang w:eastAsia="zh-CN"/>
+              </w:rPr>
+              <w:t>0.1462</w:t>
+            </w:r>
           </w:p>
         </w:tc>
         <w:tc>
@@ -8335,10 +8538,11 @@
   <w:abstractNum w:abstractNumId="22" w15:restartNumberingAfterBreak="0">
     <w:nsid w:val="4DF57C8D"/>
     <w:multiLevelType w:val="multilevel"/>
-    <w:tmpl w:val="1A50DC92"/>
+    <w:tmpl w:val="04989AC4"/>
     <w:lvl w:ilvl="0">
       <w:start w:val="1"/>
       <w:numFmt w:val="decimal"/>
+      <w:pStyle w:val="Head1"/>
       <w:lvlText w:val="%1."/>
       <w:lvlJc w:val="left"/>
       <w:pPr>
@@ -10053,6 +10257,18 @@
   </w:num>
   <w:num w:numId="38" w16cid:durableId="804128073">
     <w:abstractNumId w:val="18"/>
+  </w:num>
+  <w:num w:numId="39" w16cid:durableId="2146195161">
+    <w:abstractNumId w:val="22"/>
+  </w:num>
+  <w:num w:numId="40" w16cid:durableId="1134757798">
+    <w:abstractNumId w:val="22"/>
+  </w:num>
+  <w:num w:numId="41" w16cid:durableId="1246525801">
+    <w:abstractNumId w:val="22"/>
+  </w:num>
+  <w:num w:numId="42" w16cid:durableId="109470744">
+    <w:abstractNumId w:val="22"/>
   </w:num>
   <w:numIdMacAtCleanup w:val="22"/>
 </w:numbering>
@@ -11209,9 +11425,13 @@
     <w:name w:val="Head1"/>
     <w:autoRedefine/>
     <w:qFormat/>
-    <w:rsid w:val="009B3E82"/>
-    <w:pPr>
-      <w:ind w:left="278" w:hanging="278"/>
+    <w:rsid w:val="00F3172A"/>
+    <w:pPr>
+      <w:numPr>
+        <w:numId w:val="33"/>
+      </w:numPr>
+      <w:spacing w:after="120"/>
+      <w:ind w:left="714" w:hanging="357"/>
     </w:pPr>
     <w:rPr>
       <w:rFonts w:ascii="Linux Libertine" w:eastAsia="Times New Roman" w:hAnsi="Linux Libertine" w:cs="Linux Libertine"/>

</xml_diff>